<commit_message>
complete rendering data to docx
</commit_message>
<xml_diff>
--- a/public/temple/test.docx
+++ b/public/temple/test.docx
@@ -433,6 +433,7 @@
                 <w:rFonts w:ascii="Times New Roman" w:hAnsi="Times New Roman" w:cs="Times New Roman"/>
                 <w:b/>
                 <w:sz w:val="24"/>
+                <w:lang w:val="en-US"/>
               </w:rPr>
             </w:pPr>
             <w:r>
@@ -442,6 +443,35 @@
                 <w:sz w:val="24"/>
               </w:rPr>
               <w:t>Фамилия:</w:t>
+            </w:r>
+            <w:r>
+              <w:rPr>
+                <w:rFonts w:ascii="Times New Roman" w:hAnsi="Times New Roman" w:cs="Times New Roman"/>
+                <w:b/>
+                <w:sz w:val="24"/>
+                <w:lang w:val="en-US"/>
+              </w:rPr>
+              <w:t xml:space="preserve"> {</w:t>
+            </w:r>
+            <w:proofErr w:type="spellStart"/>
+            <w:r>
+              <w:rPr>
+                <w:rFonts w:ascii="Times New Roman" w:hAnsi="Times New Roman" w:cs="Times New Roman"/>
+                <w:b/>
+                <w:sz w:val="24"/>
+                <w:lang w:val="en-US"/>
+              </w:rPr>
+              <w:t>firstname</w:t>
+            </w:r>
+            <w:proofErr w:type="spellEnd"/>
+            <w:r>
+              <w:rPr>
+                <w:rFonts w:ascii="Times New Roman" w:hAnsi="Times New Roman" w:cs="Times New Roman"/>
+                <w:b/>
+                <w:sz w:val="24"/>
+                <w:lang w:val="en-US"/>
+              </w:rPr>
+              <w:t>}</w:t>
             </w:r>
           </w:p>
         </w:tc>
@@ -458,6 +488,7 @@
                 <w:rFonts w:ascii="Times New Roman" w:hAnsi="Times New Roman" w:cs="Times New Roman"/>
                 <w:b/>
                 <w:sz w:val="24"/>
+                <w:lang w:val="en-US"/>
               </w:rPr>
             </w:pPr>
             <w:r>
@@ -467,6 +498,24 @@
                 <w:sz w:val="24"/>
               </w:rPr>
               <w:t>Гражданство:</w:t>
+            </w:r>
+            <w:r>
+              <w:rPr>
+                <w:rFonts w:ascii="Times New Roman" w:hAnsi="Times New Roman" w:cs="Times New Roman"/>
+                <w:b/>
+                <w:sz w:val="24"/>
+                <w:lang w:val="en-US"/>
+              </w:rPr>
+              <w:t xml:space="preserve"> </w:t>
+            </w:r>
+            <w:r>
+              <w:rPr>
+                <w:rFonts w:ascii="Times New Roman" w:hAnsi="Times New Roman" w:cs="Times New Roman"/>
+                <w:b/>
+                <w:sz w:val="24"/>
+                <w:lang w:val="en-US"/>
+              </w:rPr>
+              <w:t>{citizenship}</w:t>
             </w:r>
           </w:p>
         </w:tc>
@@ -514,8 +563,6 @@
               </w:rPr>
               <w:t>{</w:t>
             </w:r>
-            <w:bookmarkStart w:id="0" w:name="_GoBack"/>
-            <w:bookmarkEnd w:id="0"/>
             <w:r>
               <w:rPr>
                 <w:rFonts w:ascii="Times New Roman" w:hAnsi="Times New Roman" w:cs="Times New Roman"/>
@@ -549,6 +596,7 @@
                 <w:rFonts w:ascii="Times New Roman" w:hAnsi="Times New Roman" w:cs="Times New Roman"/>
                 <w:b/>
                 <w:sz w:val="24"/>
+                <w:lang w:val="en-US"/>
               </w:rPr>
             </w:pPr>
             <w:r>
@@ -558,6 +606,15 @@
                 <w:sz w:val="24"/>
               </w:rPr>
               <w:t>Документ, удостоверяющий личность:</w:t>
+            </w:r>
+            <w:r>
+              <w:rPr>
+                <w:rFonts w:ascii="Times New Roman" w:hAnsi="Times New Roman" w:cs="Times New Roman"/>
+                <w:b/>
+                <w:sz w:val="24"/>
+                <w:lang w:val="en-US"/>
+              </w:rPr>
+              <w:t xml:space="preserve"> {passport}</w:t>
             </w:r>
           </w:p>
         </w:tc>
@@ -576,6 +633,7 @@
                 <w:rFonts w:ascii="Times New Roman" w:hAnsi="Times New Roman" w:cs="Times New Roman"/>
                 <w:b/>
                 <w:sz w:val="24"/>
+                <w:lang w:val="en-US"/>
               </w:rPr>
             </w:pPr>
             <w:r>
@@ -585,6 +643,35 @@
                 <w:sz w:val="24"/>
               </w:rPr>
               <w:t>Отчество:</w:t>
+            </w:r>
+            <w:r>
+              <w:rPr>
+                <w:rFonts w:ascii="Times New Roman" w:hAnsi="Times New Roman" w:cs="Times New Roman"/>
+                <w:b/>
+                <w:sz w:val="24"/>
+                <w:lang w:val="en-US"/>
+              </w:rPr>
+              <w:t xml:space="preserve"> {</w:t>
+            </w:r>
+            <w:proofErr w:type="spellStart"/>
+            <w:r>
+              <w:rPr>
+                <w:rFonts w:ascii="Times New Roman" w:hAnsi="Times New Roman" w:cs="Times New Roman"/>
+                <w:b/>
+                <w:sz w:val="24"/>
+                <w:lang w:val="en-US"/>
+              </w:rPr>
+              <w:t>lastname</w:t>
+            </w:r>
+            <w:proofErr w:type="spellEnd"/>
+            <w:r>
+              <w:rPr>
+                <w:rFonts w:ascii="Times New Roman" w:hAnsi="Times New Roman" w:cs="Times New Roman"/>
+                <w:b/>
+                <w:sz w:val="24"/>
+                <w:lang w:val="en-US"/>
+              </w:rPr>
+              <w:t>}</w:t>
             </w:r>
           </w:p>
         </w:tc>
@@ -601,6 +688,7 @@
                 <w:rFonts w:ascii="Times New Roman" w:hAnsi="Times New Roman" w:cs="Times New Roman"/>
                 <w:b/>
                 <w:sz w:val="24"/>
+                <w:lang w:val="en-US"/>
               </w:rPr>
             </w:pPr>
             <w:r>
@@ -616,9 +704,121 @@
                 <w:rFonts w:ascii="Times New Roman" w:hAnsi="Times New Roman" w:cs="Times New Roman"/>
                 <w:b/>
                 <w:sz w:val="24"/>
+                <w:lang w:val="en-US"/>
+              </w:rPr>
+              <w:t xml:space="preserve">: </w:t>
+            </w:r>
+            <w:r>
+              <w:rPr>
+                <w:rFonts w:ascii="Times New Roman" w:hAnsi="Times New Roman" w:cs="Times New Roman"/>
+                <w:b/>
+                <w:sz w:val="24"/>
+                <w:lang w:val="en-US"/>
+              </w:rPr>
+              <w:t>{</w:t>
+            </w:r>
+            <w:proofErr w:type="spellStart"/>
+            <w:r>
+              <w:rPr>
+                <w:rFonts w:ascii="Times New Roman" w:hAnsi="Times New Roman" w:cs="Times New Roman"/>
+                <w:b/>
+                <w:sz w:val="24"/>
+                <w:lang w:val="en-US"/>
+              </w:rPr>
+              <w:t>passport</w:t>
+            </w:r>
+            <w:r>
+              <w:rPr>
+                <w:rFonts w:ascii="Times New Roman" w:hAnsi="Times New Roman" w:cs="Times New Roman"/>
+                <w:b/>
+                <w:sz w:val="24"/>
+                <w:lang w:val="en-US"/>
+              </w:rPr>
+              <w:t>_seria</w:t>
+            </w:r>
+            <w:proofErr w:type="spellEnd"/>
+            <w:r>
+              <w:rPr>
+                <w:rFonts w:ascii="Times New Roman" w:hAnsi="Times New Roman" w:cs="Times New Roman"/>
+                <w:b/>
+                <w:sz w:val="24"/>
+                <w:lang w:val="en-US"/>
+              </w:rPr>
+              <w:t>}</w:t>
+            </w:r>
+            <w:r>
+              <w:rPr>
+                <w:rFonts w:ascii="Times New Roman" w:hAnsi="Times New Roman" w:cs="Times New Roman"/>
+                <w:b/>
+                <w:sz w:val="24"/>
+                <w:lang w:val="en-US"/>
               </w:rPr>
               <w:tab/>
+            </w:r>
+            <w:r>
+              <w:rPr>
+                <w:rFonts w:ascii="Times New Roman" w:hAnsi="Times New Roman" w:cs="Times New Roman"/>
+                <w:b/>
+                <w:sz w:val="24"/>
+                <w:lang w:val="en-US"/>
+              </w:rPr>
+              <w:t xml:space="preserve"> </w:t>
+            </w:r>
+            <w:r>
+              <w:rPr>
+                <w:rFonts w:ascii="Times New Roman" w:hAnsi="Times New Roman" w:cs="Times New Roman"/>
+                <w:b/>
+                <w:sz w:val="24"/>
+                <w:lang w:val="en-US"/>
+              </w:rPr>
               <w:t>№</w:t>
+            </w:r>
+            <w:r>
+              <w:rPr>
+                <w:rFonts w:ascii="Times New Roman" w:hAnsi="Times New Roman" w:cs="Times New Roman"/>
+                <w:b/>
+                <w:sz w:val="24"/>
+                <w:lang w:val="en-US"/>
+              </w:rPr>
+              <w:t xml:space="preserve">: </w:t>
+            </w:r>
+            <w:r>
+              <w:rPr>
+                <w:rFonts w:ascii="Times New Roman" w:hAnsi="Times New Roman" w:cs="Times New Roman"/>
+                <w:b/>
+                <w:sz w:val="24"/>
+                <w:lang w:val="en-US"/>
+              </w:rPr>
+              <w:t>{</w:t>
+            </w:r>
+            <w:proofErr w:type="spellStart"/>
+            <w:r>
+              <w:rPr>
+                <w:rFonts w:ascii="Times New Roman" w:hAnsi="Times New Roman" w:cs="Times New Roman"/>
+                <w:b/>
+                <w:sz w:val="24"/>
+                <w:lang w:val="en-US"/>
+              </w:rPr>
+              <w:t>passport</w:t>
+            </w:r>
+            <w:r>
+              <w:rPr>
+                <w:rFonts w:ascii="Times New Roman" w:hAnsi="Times New Roman" w:cs="Times New Roman"/>
+                <w:b/>
+                <w:sz w:val="24"/>
+                <w:lang w:val="en-US"/>
+              </w:rPr>
+              <w:t>_number</w:t>
+            </w:r>
+            <w:proofErr w:type="spellEnd"/>
+            <w:r>
+              <w:rPr>
+                <w:rFonts w:ascii="Times New Roman" w:hAnsi="Times New Roman" w:cs="Times New Roman"/>
+                <w:b/>
+                <w:sz w:val="24"/>
+                <w:lang w:val="en-US"/>
+              </w:rPr>
+              <w:t>}</w:t>
             </w:r>
           </w:p>
         </w:tc>
@@ -637,6 +837,7 @@
                 <w:rFonts w:ascii="Times New Roman" w:hAnsi="Times New Roman" w:cs="Times New Roman"/>
                 <w:b/>
                 <w:sz w:val="24"/>
+                <w:lang w:val="en-US"/>
               </w:rPr>
             </w:pPr>
             <w:r>
@@ -646,12 +847,22 @@
                 <w:sz w:val="24"/>
               </w:rPr>
               <w:t>Дата рождения:</w:t>
+            </w:r>
+            <w:r>
+              <w:rPr>
+                <w:rFonts w:ascii="Times New Roman" w:hAnsi="Times New Roman" w:cs="Times New Roman"/>
+                <w:b/>
+                <w:sz w:val="24"/>
+                <w:lang w:val="en-US"/>
+              </w:rPr>
+              <w:t xml:space="preserve"> {birthday}</w:t>
             </w:r>
           </w:p>
         </w:tc>
         <w:tc>
           <w:tcPr>
             <w:tcW w:w="5811" w:type="dxa"/>
+            <w:vMerge w:val="restart"/>
           </w:tcPr>
           <w:p>
             <w:pPr>
@@ -662,6 +873,7 @@
                 <w:rFonts w:ascii="Times New Roman" w:hAnsi="Times New Roman" w:cs="Times New Roman"/>
                 <w:b/>
                 <w:sz w:val="24"/>
+                <w:lang w:val="en-US"/>
               </w:rPr>
             </w:pPr>
             <w:r>
@@ -697,18 +909,68 @@
                 <w:sz w:val="24"/>
               </w:rPr>
               <w:t>:</w:t>
+            </w:r>
+            <w:r>
+              <w:rPr>
+                <w:rFonts w:ascii="Times New Roman" w:hAnsi="Times New Roman" w:cs="Times New Roman"/>
+                <w:b/>
+                <w:sz w:val="24"/>
+                <w:lang w:val="en-US"/>
+              </w:rPr>
+              <w:t xml:space="preserve"> </w:t>
+            </w:r>
+            <w:r>
+              <w:rPr>
+                <w:rFonts w:ascii="Times New Roman" w:hAnsi="Times New Roman" w:cs="Times New Roman"/>
+                <w:b/>
+                <w:sz w:val="24"/>
+                <w:lang w:val="en-US"/>
+              </w:rPr>
+              <w:t>{</w:t>
+            </w:r>
+            <w:proofErr w:type="spellStart"/>
+            <w:r>
+              <w:rPr>
+                <w:rFonts w:ascii="Times New Roman" w:hAnsi="Times New Roman" w:cs="Times New Roman"/>
+                <w:b/>
+                <w:sz w:val="24"/>
+                <w:lang w:val="en-US"/>
+              </w:rPr>
+              <w:t>passport</w:t>
+            </w:r>
+            <w:r>
+              <w:rPr>
+                <w:rFonts w:ascii="Times New Roman" w:hAnsi="Times New Roman" w:cs="Times New Roman"/>
+                <w:b/>
+                <w:sz w:val="24"/>
+                <w:lang w:val="en-US"/>
+              </w:rPr>
+              <w:t>_place</w:t>
+            </w:r>
+            <w:proofErr w:type="spellEnd"/>
+            <w:r>
+              <w:rPr>
+                <w:rFonts w:ascii="Times New Roman" w:hAnsi="Times New Roman" w:cs="Times New Roman"/>
+                <w:b/>
+                <w:sz w:val="24"/>
+                <w:lang w:val="en-US"/>
+              </w:rPr>
+              <w:t>}</w:t>
             </w:r>
           </w:p>
         </w:tc>
       </w:tr>
       <w:tr>
         <w:trPr>
-          <w:trHeight w:val="225"/>
+          <w:trHeight w:val="552"/>
         </w:trPr>
         <w:tc>
           <w:tcPr>
             <w:tcW w:w="5070" w:type="dxa"/>
             <w:vMerge w:val="restart"/>
+            <w:tcBorders>
+              <w:bottom w:val="single" w:sz="4" w:space="0" w:color="auto"/>
+            </w:tcBorders>
           </w:tcPr>
           <w:p>
             <w:pPr>
@@ -719,6 +981,7 @@
                 <w:rFonts w:ascii="Times New Roman" w:hAnsi="Times New Roman" w:cs="Times New Roman"/>
                 <w:b/>
                 <w:sz w:val="24"/>
+                <w:lang w:val="en-US"/>
               </w:rPr>
             </w:pPr>
             <w:r>
@@ -735,7 +998,45 @@
                 <w:b/>
                 <w:sz w:val="24"/>
               </w:rPr>
-              <w:t xml:space="preserve">:    </w:t>
+              <w:t xml:space="preserve">: </w:t>
+            </w:r>
+            <w:r>
+              <w:rPr>
+                <w:rFonts w:ascii="Times New Roman" w:hAnsi="Times New Roman" w:cs="Times New Roman"/>
+                <w:b/>
+                <w:sz w:val="24"/>
+                <w:lang w:val="en-US"/>
+              </w:rPr>
+              <w:t>{</w:t>
+            </w:r>
+            <w:proofErr w:type="spellStart"/>
+            <w:r>
+              <w:rPr>
+                <w:rFonts w:ascii="Times New Roman" w:hAnsi="Times New Roman" w:cs="Times New Roman"/>
+                <w:b/>
+                <w:sz w:val="24"/>
+                <w:lang w:val="en-US"/>
+              </w:rPr>
+              <w:t>birthday</w:t>
+            </w:r>
+            <w:r>
+              <w:rPr>
+                <w:rFonts w:ascii="Times New Roman" w:hAnsi="Times New Roman" w:cs="Times New Roman"/>
+                <w:b/>
+                <w:sz w:val="24"/>
+                <w:lang w:val="en-US"/>
+              </w:rPr>
+              <w:t>_place</w:t>
+            </w:r>
+            <w:proofErr w:type="spellEnd"/>
+            <w:r>
+              <w:rPr>
+                <w:rFonts w:ascii="Times New Roman" w:hAnsi="Times New Roman" w:cs="Times New Roman"/>
+                <w:b/>
+                <w:sz w:val="24"/>
+                <w:lang w:val="en-US"/>
+              </w:rPr>
+              <w:t>}</w:t>
             </w:r>
           </w:p>
           <w:p>
@@ -754,6 +1055,10 @@
         <w:tc>
           <w:tcPr>
             <w:tcW w:w="5811" w:type="dxa"/>
+            <w:vMerge/>
+            <w:tcBorders>
+              <w:bottom w:val="single" w:sz="4" w:space="0" w:color="auto"/>
+            </w:tcBorders>
           </w:tcPr>
           <w:p>
             <w:pPr>
@@ -802,52 +1107,61 @@
               <w:rPr>
                 <w:rFonts w:ascii="Times New Roman" w:hAnsi="Times New Roman" w:cs="Times New Roman"/>
                 <w:b/>
+                <w:lang w:val="en-US"/>
               </w:rPr>
             </w:pPr>
-          </w:p>
-        </w:tc>
-      </w:tr>
-      <w:tr>
-        <w:trPr>
-          <w:trHeight w:val="285"/>
-        </w:trPr>
-        <w:tc>
-          <w:tcPr>
-            <w:tcW w:w="5070" w:type="dxa"/>
-            <w:vMerge/>
-          </w:tcPr>
-          <w:p>
-            <w:pPr>
-              <w:tabs>
-                <w:tab w:val="left" w:pos="6915"/>
-              </w:tabs>
-              <w:rPr>
-                <w:rFonts w:ascii="Times New Roman" w:hAnsi="Times New Roman" w:cs="Times New Roman"/>
-                <w:b/>
-              </w:rPr>
-            </w:pPr>
-          </w:p>
-        </w:tc>
-        <w:tc>
-          <w:tcPr>
-            <w:tcW w:w="5811" w:type="dxa"/>
-          </w:tcPr>
-          <w:p>
-            <w:pPr>
-              <w:tabs>
-                <w:tab w:val="left" w:pos="6915"/>
-              </w:tabs>
-              <w:rPr>
-                <w:rFonts w:ascii="Times New Roman" w:hAnsi="Times New Roman" w:cs="Times New Roman"/>
-                <w:b/>
-              </w:rPr>
-            </w:pPr>
             <w:r>
               <w:rPr>
                 <w:rFonts w:ascii="Times New Roman" w:hAnsi="Times New Roman" w:cs="Times New Roman"/>
                 <w:b/>
               </w:rPr>
               <w:t>Дата выдачи:</w:t>
+            </w:r>
+            <w:r>
+              <w:rPr>
+                <w:rFonts w:ascii="Times New Roman" w:hAnsi="Times New Roman" w:cs="Times New Roman"/>
+                <w:b/>
+                <w:lang w:val="en-US"/>
+              </w:rPr>
+              <w:t xml:space="preserve"> </w:t>
+            </w:r>
+            <w:r>
+              <w:rPr>
+                <w:rFonts w:ascii="Times New Roman" w:hAnsi="Times New Roman" w:cs="Times New Roman"/>
+                <w:b/>
+                <w:sz w:val="24"/>
+                <w:lang w:val="en-US"/>
+              </w:rPr>
+              <w:t>{</w:t>
+            </w:r>
+            <w:proofErr w:type="spellStart"/>
+            <w:r>
+              <w:rPr>
+                <w:rFonts w:ascii="Times New Roman" w:hAnsi="Times New Roman" w:cs="Times New Roman"/>
+                <w:b/>
+                <w:sz w:val="24"/>
+                <w:lang w:val="en-US"/>
+              </w:rPr>
+              <w:t>passport</w:t>
+            </w:r>
+            <w:r>
+              <w:rPr>
+                <w:rFonts w:ascii="Times New Roman" w:hAnsi="Times New Roman" w:cs="Times New Roman"/>
+                <w:b/>
+                <w:sz w:val="24"/>
+                <w:lang w:val="en-US"/>
+              </w:rPr>
+              <w:t>_date</w:t>
+            </w:r>
+            <w:proofErr w:type="spellEnd"/>
+            <w:r>
+              <w:rPr>
+                <w:rFonts w:ascii="Times New Roman" w:hAnsi="Times New Roman" w:cs="Times New Roman"/>
+                <w:b/>
+                <w:sz w:val="24"/>
+                <w:lang w:val="en-US"/>
+              </w:rPr>
+              <w:t>}</w:t>
             </w:r>
           </w:p>
         </w:tc>
@@ -872,289 +1186,301 @@
         <w:spacing w:after="0" w:line="240" w:lineRule="auto"/>
         <w:rPr>
           <w:rFonts w:ascii="Times New Roman" w:hAnsi="Times New Roman" w:cs="Times New Roman"/>
-          <w:u w:val="single"/>
-        </w:rPr>
-      </w:pPr>
-      <w:proofErr w:type="gramStart"/>
-      <w:r>
-        <w:rPr>
-          <w:rFonts w:ascii="Times New Roman" w:hAnsi="Times New Roman" w:cs="Times New Roman"/>
-        </w:rPr>
-        <w:t>Зарегистрированног</w:t>
-      </w:r>
-      <w:r>
-        <w:rPr>
-          <w:rFonts w:ascii="Times New Roman" w:hAnsi="Times New Roman" w:cs="Times New Roman"/>
-        </w:rPr>
-        <w:t>о</w:t>
-      </w:r>
-      <w:proofErr w:type="gramEnd"/>
-      <w:r>
-        <w:rPr>
-          <w:rFonts w:ascii="Times New Roman" w:hAnsi="Times New Roman" w:cs="Times New Roman"/>
-        </w:rPr>
-        <w:t xml:space="preserve"> (</w:t>
-      </w:r>
-      <w:r>
-        <w:rPr>
-          <w:rFonts w:ascii="Times New Roman" w:hAnsi="Times New Roman" w:cs="Times New Roman"/>
-        </w:rPr>
-        <w:t>ой) по адрес</w:t>
-      </w:r>
-      <w:r>
-        <w:rPr>
-          <w:rFonts w:ascii="Times New Roman" w:hAnsi="Times New Roman" w:cs="Times New Roman"/>
-        </w:rPr>
-        <w:t>у (</w:t>
-      </w:r>
-      <w:r>
-        <w:rPr>
-          <w:rFonts w:ascii="Times New Roman" w:hAnsi="Times New Roman" w:cs="Times New Roman"/>
-        </w:rPr>
-        <w:t xml:space="preserve">по </w:t>
-      </w:r>
-      <w:r>
-        <w:rPr>
-          <w:rFonts w:ascii="Times New Roman" w:hAnsi="Times New Roman" w:cs="Times New Roman"/>
-        </w:rPr>
-        <w:t>п</w:t>
-      </w:r>
-      <w:r>
-        <w:rPr>
-          <w:rFonts w:ascii="Times New Roman" w:hAnsi="Times New Roman" w:cs="Times New Roman"/>
-        </w:rPr>
-        <w:t>аспорту</w:t>
-      </w:r>
-      <w:r>
-        <w:rPr>
-          <w:rFonts w:ascii="Times New Roman" w:hAnsi="Times New Roman" w:cs="Times New Roman"/>
-        </w:rPr>
-        <w:t>)</w:t>
-      </w:r>
-      <w:r>
-        <w:rPr>
-          <w:rFonts w:ascii="Times New Roman" w:hAnsi="Times New Roman" w:cs="Times New Roman"/>
-        </w:rPr>
-        <w:t>:</w:t>
-      </w:r>
-      <w:r>
-        <w:rPr>
-          <w:rFonts w:ascii="Times New Roman" w:hAnsi="Times New Roman" w:cs="Times New Roman"/>
-        </w:rPr>
-        <w:t>_</w:t>
-      </w:r>
-      <w:r>
-        <w:rPr>
-          <w:rFonts w:ascii="Times New Roman" w:hAnsi="Times New Roman" w:cs="Times New Roman"/>
-          <w:u w:val="single"/>
-        </w:rPr>
-        <w:t>_____________________________________________________</w:t>
-      </w:r>
-    </w:p>
-    <w:p>
-      <w:pPr>
-        <w:tabs>
-          <w:tab w:val="left" w:pos="6915"/>
-        </w:tabs>
-        <w:spacing w:after="0" w:line="240" w:lineRule="auto"/>
-        <w:rPr>
-          <w:rFonts w:ascii="Times New Roman" w:hAnsi="Times New Roman" w:cs="Times New Roman"/>
           <w:sz w:val="10"/>
           <w:szCs w:val="10"/>
           <w:u w:val="single"/>
         </w:rPr>
       </w:pPr>
-      <w:r>
-        <w:rPr>
-          <w:rFonts w:ascii="Times New Roman" w:hAnsi="Times New Roman" w:cs="Times New Roman"/>
-          <w:u w:val="single"/>
-        </w:rPr>
-        <w:t>_________________________________________________________________________________________________</w:t>
-      </w:r>
-    </w:p>
-    <w:p>
-      <w:pPr>
-        <w:tabs>
-          <w:tab w:val="left" w:pos="1275"/>
-        </w:tabs>
+      <w:proofErr w:type="gramStart"/>
+      <w:r>
+        <w:rPr>
+          <w:rFonts w:ascii="Times New Roman" w:hAnsi="Times New Roman" w:cs="Times New Roman"/>
+        </w:rPr>
+        <w:t>Зарегистрированног</w:t>
+      </w:r>
+      <w:r>
+        <w:rPr>
+          <w:rFonts w:ascii="Times New Roman" w:hAnsi="Times New Roman" w:cs="Times New Roman"/>
+        </w:rPr>
+        <w:t>о</w:t>
+      </w:r>
+      <w:proofErr w:type="gramEnd"/>
+      <w:r>
+        <w:rPr>
+          <w:rFonts w:ascii="Times New Roman" w:hAnsi="Times New Roman" w:cs="Times New Roman"/>
+        </w:rPr>
+        <w:t xml:space="preserve"> (</w:t>
+      </w:r>
+      <w:r>
+        <w:rPr>
+          <w:rFonts w:ascii="Times New Roman" w:hAnsi="Times New Roman" w:cs="Times New Roman"/>
+        </w:rPr>
+        <w:t>ой) по адрес</w:t>
+      </w:r>
+      <w:r>
+        <w:rPr>
+          <w:rFonts w:ascii="Times New Roman" w:hAnsi="Times New Roman" w:cs="Times New Roman"/>
+        </w:rPr>
+        <w:t>у (</w:t>
+      </w:r>
+      <w:r>
+        <w:rPr>
+          <w:rFonts w:ascii="Times New Roman" w:hAnsi="Times New Roman" w:cs="Times New Roman"/>
+        </w:rPr>
+        <w:t xml:space="preserve">по </w:t>
+      </w:r>
+      <w:r>
+        <w:rPr>
+          <w:rFonts w:ascii="Times New Roman" w:hAnsi="Times New Roman" w:cs="Times New Roman"/>
+        </w:rPr>
+        <w:t>п</w:t>
+      </w:r>
+      <w:r>
+        <w:rPr>
+          <w:rFonts w:ascii="Times New Roman" w:hAnsi="Times New Roman" w:cs="Times New Roman"/>
+        </w:rPr>
+        <w:t>аспорту</w:t>
+      </w:r>
+      <w:r>
+        <w:rPr>
+          <w:rFonts w:ascii="Times New Roman" w:hAnsi="Times New Roman" w:cs="Times New Roman"/>
+        </w:rPr>
+        <w:t>)</w:t>
+      </w:r>
+      <w:r>
+        <w:rPr>
+          <w:rFonts w:ascii="Times New Roman" w:hAnsi="Times New Roman" w:cs="Times New Roman"/>
+        </w:rPr>
+        <w:t>:</w:t>
+      </w:r>
+      <w:r>
+        <w:rPr>
+          <w:rFonts w:ascii="Times New Roman" w:hAnsi="Times New Roman" w:cs="Times New Roman"/>
+          <w:u w:val="single"/>
+        </w:rPr>
+        <w:t xml:space="preserve"> </w:t>
+      </w:r>
+      <w:r>
+        <w:rPr>
+          <w:rFonts w:ascii="Times New Roman" w:hAnsi="Times New Roman" w:cs="Times New Roman"/>
+          <w:u w:val="single"/>
+        </w:rPr>
+        <w:t>{</w:t>
+      </w:r>
+      <w:proofErr w:type="spellStart"/>
+      <w:r>
+        <w:rPr>
+          <w:rFonts w:ascii="Times New Roman" w:hAnsi="Times New Roman" w:cs="Times New Roman"/>
+          <w:u w:val="single"/>
+          <w:lang w:val="en-US"/>
+        </w:rPr>
+        <w:t>adress</w:t>
+      </w:r>
+      <w:proofErr w:type="spellEnd"/>
+      <w:r>
+        <w:rPr>
+          <w:rFonts w:ascii="Times New Roman" w:hAnsi="Times New Roman" w:cs="Times New Roman"/>
+          <w:u w:val="single"/>
+        </w:rPr>
+        <w:t>_</w:t>
+      </w:r>
+      <w:r>
+        <w:rPr>
+          <w:rFonts w:ascii="Times New Roman" w:hAnsi="Times New Roman" w:cs="Times New Roman"/>
+          <w:u w:val="single"/>
+          <w:lang w:val="en-US"/>
+        </w:rPr>
+        <w:t>register</w:t>
+      </w:r>
+      <w:r>
+        <w:rPr>
+          <w:rFonts w:ascii="Times New Roman" w:hAnsi="Times New Roman" w:cs="Times New Roman"/>
+          <w:u w:val="single"/>
+        </w:rPr>
+        <w:t>}</w:t>
+      </w:r>
+    </w:p>
+    <w:p>
+      <w:pPr>
+        <w:spacing w:after="0" w:line="240" w:lineRule="auto"/>
+        <w:rPr>
+          <w:rFonts w:ascii="Times New Roman" w:hAnsi="Times New Roman" w:cs="Times New Roman"/>
+        </w:rPr>
+      </w:pPr>
+      <w:proofErr w:type="gramStart"/>
+      <w:r>
+        <w:rPr>
+          <w:rFonts w:ascii="Times New Roman" w:hAnsi="Times New Roman" w:cs="Times New Roman"/>
+        </w:rPr>
+        <w:t>Проживающего</w:t>
+      </w:r>
+      <w:proofErr w:type="gramEnd"/>
+      <w:r>
+        <w:rPr>
+          <w:rFonts w:ascii="Times New Roman" w:hAnsi="Times New Roman" w:cs="Times New Roman"/>
+        </w:rPr>
+        <w:t xml:space="preserve"> (ей) по адресу</w:t>
+      </w:r>
+      <w:r>
+        <w:rPr>
+          <w:rFonts w:ascii="Times New Roman" w:hAnsi="Times New Roman" w:cs="Times New Roman"/>
+        </w:rPr>
+        <w:t xml:space="preserve">: </w:t>
+      </w:r>
+      <w:r>
+        <w:rPr>
+          <w:rFonts w:ascii="Times New Roman" w:hAnsi="Times New Roman" w:cs="Times New Roman"/>
+          <w:u w:val="single"/>
+        </w:rPr>
+        <w:t>{</w:t>
+      </w:r>
+      <w:proofErr w:type="spellStart"/>
+      <w:r>
+        <w:rPr>
+          <w:rFonts w:ascii="Times New Roman" w:hAnsi="Times New Roman" w:cs="Times New Roman"/>
+          <w:u w:val="single"/>
+          <w:lang w:val="en-US"/>
+        </w:rPr>
+        <w:t>adress</w:t>
+      </w:r>
+      <w:proofErr w:type="spellEnd"/>
+      <w:r>
+        <w:rPr>
+          <w:rFonts w:ascii="Times New Roman" w:hAnsi="Times New Roman" w:cs="Times New Roman"/>
+          <w:u w:val="single"/>
+        </w:rPr>
+        <w:t>_</w:t>
+      </w:r>
+      <w:r>
+        <w:rPr>
+          <w:rFonts w:ascii="Times New Roman" w:hAnsi="Times New Roman" w:cs="Times New Roman"/>
+          <w:u w:val="single"/>
+          <w:lang w:val="en-US"/>
+        </w:rPr>
+        <w:t>fact</w:t>
+      </w:r>
+      <w:r>
+        <w:rPr>
+          <w:rFonts w:ascii="Times New Roman" w:hAnsi="Times New Roman" w:cs="Times New Roman"/>
+          <w:u w:val="single"/>
+        </w:rPr>
+        <w:t>}</w:t>
+      </w:r>
+      <w:r>
+        <w:rPr>
+          <w:rFonts w:ascii="Times New Roman" w:hAnsi="Times New Roman" w:cs="Times New Roman"/>
+          <w:u w:val="single"/>
+        </w:rPr>
+        <w:t xml:space="preserve"> </w:t>
+      </w:r>
+    </w:p>
+    <w:p>
+      <w:pPr>
+        <w:spacing w:after="0" w:line="240" w:lineRule="auto"/>
+        <w:rPr>
+          <w:rFonts w:ascii="Times New Roman" w:hAnsi="Times New Roman" w:cs="Times New Roman"/>
+        </w:rPr>
+      </w:pPr>
+      <w:r>
+        <w:rPr>
+          <w:rFonts w:ascii="Times New Roman" w:hAnsi="Times New Roman" w:cs="Times New Roman"/>
+        </w:rPr>
+        <w:t>Телефон</w:t>
+      </w:r>
+      <w:r>
+        <w:rPr>
+          <w:rFonts w:ascii="Times New Roman" w:hAnsi="Times New Roman" w:cs="Times New Roman"/>
+        </w:rPr>
+        <w:t>:</w:t>
+      </w:r>
+      <w:r>
+        <w:rPr>
+          <w:rFonts w:ascii="Times New Roman" w:hAnsi="Times New Roman" w:cs="Times New Roman"/>
+          <w:u w:val="single"/>
+        </w:rPr>
+        <w:t xml:space="preserve"> {</w:t>
+      </w:r>
+      <w:r>
+        <w:rPr>
+          <w:rFonts w:ascii="Times New Roman" w:hAnsi="Times New Roman" w:cs="Times New Roman"/>
+          <w:u w:val="single"/>
+          <w:lang w:val="en-US"/>
+        </w:rPr>
+        <w:t>phone</w:t>
+      </w:r>
+      <w:r>
+        <w:rPr>
+          <w:rFonts w:ascii="Times New Roman" w:hAnsi="Times New Roman" w:cs="Times New Roman"/>
+          <w:u w:val="single"/>
+        </w:rPr>
+        <w:t xml:space="preserve">} </w:t>
+      </w:r>
+      <w:r>
+        <w:rPr>
+          <w:rFonts w:ascii="Times New Roman" w:hAnsi="Times New Roman" w:cs="Times New Roman"/>
+          <w:lang w:val="en-US"/>
+        </w:rPr>
+        <w:t>e</w:t>
+      </w:r>
+      <w:r>
+        <w:rPr>
+          <w:rFonts w:ascii="Times New Roman" w:hAnsi="Times New Roman" w:cs="Times New Roman"/>
+        </w:rPr>
+        <w:t>-</w:t>
+      </w:r>
+      <w:r>
+        <w:rPr>
+          <w:rFonts w:ascii="Times New Roman" w:hAnsi="Times New Roman" w:cs="Times New Roman"/>
+          <w:lang w:val="en-US"/>
+        </w:rPr>
+        <w:t>mail</w:t>
+      </w:r>
+      <w:r>
+        <w:rPr>
+          <w:rFonts w:ascii="Times New Roman" w:hAnsi="Times New Roman" w:cs="Times New Roman"/>
+          <w:b/>
+        </w:rPr>
+        <w:t>:</w:t>
+      </w:r>
+      <w:r>
+        <w:rPr>
+          <w:rFonts w:ascii="Times New Roman" w:hAnsi="Times New Roman" w:cs="Times New Roman"/>
+          <w:b/>
+          <w:u w:val="single"/>
+        </w:rPr>
+        <w:t xml:space="preserve"> </w:t>
+      </w:r>
+      <w:r>
+        <w:rPr>
+          <w:rFonts w:ascii="Times New Roman" w:hAnsi="Times New Roman" w:cs="Times New Roman"/>
+          <w:u w:val="single"/>
+        </w:rPr>
+        <w:t>{</w:t>
+      </w:r>
+      <w:r>
+        <w:rPr>
+          <w:rFonts w:ascii="Times New Roman" w:hAnsi="Times New Roman" w:cs="Times New Roman"/>
+          <w:u w:val="single"/>
+          <w:lang w:val="en-US"/>
+        </w:rPr>
+        <w:t>email</w:t>
+      </w:r>
+      <w:r>
+        <w:rPr>
+          <w:rFonts w:ascii="Times New Roman" w:hAnsi="Times New Roman" w:cs="Times New Roman"/>
+          <w:u w:val="single"/>
+        </w:rPr>
+        <w:t>}</w:t>
+      </w:r>
+    </w:p>
+    <w:p>
+      <w:pPr>
         <w:spacing w:after="0" w:line="240" w:lineRule="atLeast"/>
-        <w:jc w:val="center"/>
-        <w:rPr>
-          <w:rFonts w:ascii="Times New Roman" w:hAnsi="Times New Roman" w:cs="Times New Roman"/>
-          <w:i/>
-        </w:rPr>
-      </w:pPr>
-      <w:r>
         <w:rPr>
           <w:rFonts w:ascii="Times New Roman" w:hAnsi="Times New Roman" w:cs="Times New Roman"/>
           <w:sz w:val="20"/>
         </w:rPr>
-        <w:t>(</w:t>
-      </w:r>
-      <w:r>
-        <w:rPr>
-          <w:rFonts w:ascii="Times New Roman" w:hAnsi="Times New Roman" w:cs="Times New Roman"/>
-          <w:i/>
-          <w:sz w:val="20"/>
-        </w:rPr>
-        <w:t>индекс, полный адрес постоянной регистрации, район</w:t>
-      </w:r>
-      <w:r>
-        <w:rPr>
-          <w:rFonts w:ascii="Times New Roman" w:hAnsi="Times New Roman" w:cs="Times New Roman"/>
-          <w:i/>
-        </w:rPr>
-        <w:t>)</w:t>
-      </w:r>
-    </w:p>
-    <w:p>
-      <w:pPr>
-        <w:tabs>
-          <w:tab w:val="left" w:pos="1275"/>
-        </w:tabs>
-        <w:spacing w:after="0" w:line="240" w:lineRule="atLeast"/>
-        <w:jc w:val="center"/>
-        <w:rPr>
-          <w:rFonts w:ascii="Times New Roman" w:hAnsi="Times New Roman" w:cs="Times New Roman"/>
-          <w:i/>
-          <w:sz w:val="10"/>
-          <w:szCs w:val="10"/>
-        </w:rPr>
-      </w:pPr>
-    </w:p>
-    <w:p>
-      <w:pPr>
-        <w:spacing w:after="0" w:line="240" w:lineRule="auto"/>
-        <w:rPr>
-          <w:rFonts w:ascii="Times New Roman" w:hAnsi="Times New Roman" w:cs="Times New Roman"/>
-        </w:rPr>
-      </w:pPr>
-      <w:proofErr w:type="gramStart"/>
-      <w:r>
-        <w:rPr>
-          <w:rFonts w:ascii="Times New Roman" w:hAnsi="Times New Roman" w:cs="Times New Roman"/>
-        </w:rPr>
-        <w:t>Проживающего</w:t>
-      </w:r>
-      <w:proofErr w:type="gramEnd"/>
-      <w:r>
-        <w:rPr>
-          <w:rFonts w:ascii="Times New Roman" w:hAnsi="Times New Roman" w:cs="Times New Roman"/>
-        </w:rPr>
-        <w:t xml:space="preserve"> (ей) по адресу</w:t>
-      </w:r>
-      <w:r>
-        <w:rPr>
-          <w:rFonts w:ascii="Times New Roman" w:hAnsi="Times New Roman" w:cs="Times New Roman"/>
-        </w:rPr>
-        <w:t>: ______________________________________________________________________</w:t>
-      </w:r>
-    </w:p>
-    <w:p>
-      <w:pPr>
-        <w:spacing w:after="0" w:line="240" w:lineRule="auto"/>
-        <w:rPr>
-          <w:rFonts w:ascii="Times New Roman" w:hAnsi="Times New Roman" w:cs="Times New Roman"/>
-        </w:rPr>
-      </w:pPr>
-      <w:r>
-        <w:rPr>
-          <w:rFonts w:ascii="Times New Roman" w:hAnsi="Times New Roman" w:cs="Times New Roman"/>
-        </w:rPr>
-        <w:t>_________________________________________Телефон</w:t>
-      </w:r>
-      <w:r>
-        <w:rPr>
-          <w:rFonts w:ascii="Times New Roman" w:hAnsi="Times New Roman" w:cs="Times New Roman"/>
-        </w:rPr>
-        <w:t>:</w:t>
-      </w:r>
-      <w:r>
-        <w:rPr>
-          <w:rFonts w:ascii="Times New Roman" w:hAnsi="Times New Roman" w:cs="Times New Roman"/>
-          <w:u w:val="single"/>
-        </w:rPr>
-        <w:t>_________________</w:t>
-      </w:r>
-      <w:r>
-        <w:rPr>
-          <w:rFonts w:ascii="Times New Roman" w:hAnsi="Times New Roman" w:cs="Times New Roman"/>
-          <w:lang w:val="en-US"/>
-        </w:rPr>
-        <w:t>e</w:t>
-      </w:r>
-      <w:r>
-        <w:rPr>
-          <w:rFonts w:ascii="Times New Roman" w:hAnsi="Times New Roman" w:cs="Times New Roman"/>
-        </w:rPr>
-        <w:t>-</w:t>
-      </w:r>
-      <w:r>
-        <w:rPr>
-          <w:rFonts w:ascii="Times New Roman" w:hAnsi="Times New Roman" w:cs="Times New Roman"/>
-          <w:lang w:val="en-US"/>
-        </w:rPr>
-        <w:t>mail</w:t>
-      </w:r>
-      <w:r>
-        <w:rPr>
-          <w:rFonts w:ascii="Times New Roman" w:hAnsi="Times New Roman" w:cs="Times New Roman"/>
-          <w:b/>
-        </w:rPr>
-        <w:t>:</w:t>
-      </w:r>
-      <w:r>
-        <w:rPr>
-          <w:rFonts w:ascii="Times New Roman" w:hAnsi="Times New Roman" w:cs="Times New Roman"/>
-          <w:b/>
-        </w:rPr>
-        <w:t>_</w:t>
-      </w:r>
-      <w:r>
-        <w:rPr>
-          <w:rFonts w:ascii="Times New Roman" w:hAnsi="Times New Roman" w:cs="Times New Roman"/>
-          <w:b/>
-        </w:rPr>
-        <w:t>_______________</w:t>
-      </w:r>
-      <w:r>
-        <w:rPr>
-          <w:rFonts w:ascii="Times New Roman" w:hAnsi="Times New Roman" w:cs="Times New Roman"/>
-          <w:b/>
-        </w:rPr>
-        <w:t>___</w:t>
-      </w:r>
-      <w:r>
-        <w:rPr>
-          <w:rFonts w:ascii="Times New Roman" w:hAnsi="Times New Roman" w:cs="Times New Roman"/>
-          <w:b/>
-        </w:rPr>
-        <w:t>______</w:t>
-      </w:r>
-    </w:p>
-    <w:p>
-      <w:pPr>
-        <w:spacing w:after="0" w:line="240" w:lineRule="atLeast"/>
-        <w:rPr>
-          <w:rFonts w:ascii="Times New Roman" w:hAnsi="Times New Roman" w:cs="Times New Roman"/>
-          <w:sz w:val="20"/>
-        </w:rPr>
-      </w:pPr>
-      <w:r>
-        <w:rPr>
-          <w:rFonts w:ascii="Times New Roman" w:hAnsi="Times New Roman" w:cs="Times New Roman"/>
-          <w:i/>
-          <w:sz w:val="20"/>
-        </w:rPr>
-        <w:t xml:space="preserve">     (индекс, полный адрес местожительства, район</w:t>
-      </w:r>
-      <w:r>
-        <w:rPr>
-          <w:rFonts w:ascii="Times New Roman" w:hAnsi="Times New Roman" w:cs="Times New Roman"/>
-          <w:sz w:val="20"/>
-        </w:rPr>
-        <w:t>)</w:t>
-      </w:r>
+      </w:pPr>
     </w:p>
     <w:p>
       <w:pPr>
@@ -1220,6 +1546,13 @@
         </w:rPr>
         <w:t>специальности</w:t>
       </w:r>
+      <w:r>
+        <w:rPr>
+          <w:rFonts w:ascii="Times New Roman" w:hAnsi="Times New Roman" w:cs="Times New Roman"/>
+          <w:sz w:val="24"/>
+        </w:rPr>
+        <w:t>:</w:t>
+      </w:r>
     </w:p>
     <w:p>
       <w:pPr>
@@ -1230,60 +1563,77 @@
         <w:rPr>
           <w:rFonts w:ascii="Times New Roman" w:hAnsi="Times New Roman" w:cs="Times New Roman"/>
           <w:sz w:val="24"/>
-        </w:rPr>
-      </w:pPr>
-      <w:r>
-        <w:rPr>
-          <w:rFonts w:ascii="Times New Roman" w:hAnsi="Times New Roman" w:cs="Times New Roman"/>
-          <w:sz w:val="24"/>
-        </w:rPr>
-        <w:t>_____________________________________________________________________________________</w:t>
+          <w:u w:val="single"/>
+          <w:lang w:val="en-US"/>
+        </w:rPr>
+      </w:pPr>
+      <w:r>
+        <w:rPr>
+          <w:rFonts w:ascii="Times New Roman" w:hAnsi="Times New Roman" w:cs="Times New Roman"/>
+          <w:sz w:val="24"/>
+          <w:u w:val="single"/>
+        </w:rPr>
+        <w:t>{</w:t>
+      </w:r>
+      <w:r>
+        <w:rPr>
+          <w:rFonts w:ascii="Times New Roman" w:hAnsi="Times New Roman" w:cs="Times New Roman"/>
+          <w:sz w:val="24"/>
+          <w:u w:val="single"/>
+          <w:lang w:val="en-US"/>
+        </w:rPr>
+        <w:t>specialization</w:t>
+      </w:r>
+      <w:r>
+        <w:rPr>
+          <w:rFonts w:ascii="Times New Roman" w:hAnsi="Times New Roman" w:cs="Times New Roman"/>
+          <w:sz w:val="24"/>
+          <w:u w:val="single"/>
+        </w:rPr>
+        <w:t>_</w:t>
+      </w:r>
+      <w:r>
+        <w:rPr>
+          <w:rFonts w:ascii="Times New Roman" w:hAnsi="Times New Roman" w:cs="Times New Roman"/>
+          <w:sz w:val="24"/>
+          <w:u w:val="single"/>
+          <w:lang w:val="en-US"/>
+        </w:rPr>
+        <w:t>first</w:t>
+      </w:r>
+      <w:r>
+        <w:rPr>
+          <w:rFonts w:ascii="Times New Roman" w:hAnsi="Times New Roman" w:cs="Times New Roman"/>
+          <w:sz w:val="24"/>
+          <w:u w:val="single"/>
+        </w:rPr>
+        <w:t>}</w:t>
       </w:r>
     </w:p>
     <w:p>
       <w:pPr>
         <w:tabs>
-          <w:tab w:val="left" w:pos="1425"/>
+          <w:tab w:val="left" w:pos="3900"/>
         </w:tabs>
         <w:spacing w:after="0" w:line="240" w:lineRule="auto"/>
         <w:rPr>
           <w:rFonts w:ascii="Times New Roman" w:hAnsi="Times New Roman" w:cs="Times New Roman"/>
           <w:sz w:val="24"/>
-        </w:rPr>
-      </w:pPr>
-      <w:r>
-        <w:rPr>
-          <w:rFonts w:ascii="Times New Roman" w:hAnsi="Times New Roman" w:cs="Times New Roman"/>
-          <w:noProof/>
-          <w:sz w:val="24"/>
-          <w:szCs w:val="24"/>
-        </w:rPr>
-        <w:pict>
-          <v:rect id="_x0000_s1052" style="position:absolute;margin-left:48.65pt;margin-top:3.55pt;width:7.5pt;height:7.4pt;z-index:251689984;visibility:visible;mso-wrap-style:square;mso-width-percent:0;mso-height-percent:0;mso-wrap-distance-left:9pt;mso-wrap-distance-top:0;mso-wrap-distance-right:9pt;mso-wrap-distance-bottom:0;mso-position-horizontal-relative:text;mso-position-vertical-relative:text;mso-width-percent:0;mso-height-percent:0;mso-width-relative:page;mso-height-relative:page;v-text-anchor:top" o:gfxdata="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"/>
-        </w:pict>
-      </w:r>
-      <w:r>
-        <w:rPr>
-          <w:rFonts w:ascii="Times New Roman" w:hAnsi="Times New Roman" w:cs="Times New Roman"/>
-          <w:noProof/>
-          <w:sz w:val="24"/>
-          <w:szCs w:val="24"/>
-        </w:rPr>
-        <w:pict>
-          <v:rect id="Rectangle 5" o:spid="_x0000_s1051" style="position:absolute;margin-left:104.35pt;margin-top:3.55pt;width:7.5pt;height:7.4pt;z-index:251660288;visibility:visible;mso-wrap-style:square;mso-width-percent:0;mso-height-percent:0;mso-wrap-distance-left:9pt;mso-wrap-distance-top:0;mso-wrap-distance-right:9pt;mso-wrap-distance-bottom:0;mso-position-horizontal-relative:text;mso-position-vertical-relative:text;mso-width-percent:0;mso-height-percent:0;mso-width-relative:page;mso-height-relative:page;v-text-anchor:top" o:gfxdata="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"/>
-        </w:pict>
-      </w:r>
-      <w:r>
-        <w:rPr>
-          <w:rFonts w:ascii="Times New Roman" w:hAnsi="Times New Roman" w:cs="Times New Roman"/>
-          <w:sz w:val="24"/>
-        </w:rPr>
-        <w:t xml:space="preserve">по очной  </w:t>
-      </w:r>
-      <w:r>
-        <w:rPr>
-          <w:rFonts w:ascii="Times New Roman" w:hAnsi="Times New Roman" w:cs="Times New Roman"/>
-          <w:sz w:val="24"/>
+          <w:u w:val="single"/>
+        </w:rPr>
+      </w:pPr>
+      <w:r>
+        <w:rPr>
+          <w:rFonts w:ascii="Times New Roman" w:hAnsi="Times New Roman" w:cs="Times New Roman"/>
+          <w:sz w:val="24"/>
+        </w:rPr>
+        <w:t>По форме обучения:</w:t>
+      </w:r>
+      <w:r>
+        <w:rPr>
+          <w:rFonts w:ascii="Times New Roman" w:hAnsi="Times New Roman" w:cs="Times New Roman"/>
+          <w:sz w:val="24"/>
+          <w:u w:val="single"/>
         </w:rPr>
         <w:t xml:space="preserve"> </w:t>
       </w:r>
@@ -1291,208 +1641,449 @@
         <w:rPr>
           <w:rFonts w:ascii="Times New Roman" w:hAnsi="Times New Roman" w:cs="Times New Roman"/>
           <w:sz w:val="24"/>
-        </w:rPr>
-        <w:t xml:space="preserve">  </w:t>
-      </w:r>
-      <w:r>
-        <w:rPr>
-          <w:rFonts w:ascii="Times New Roman" w:hAnsi="Times New Roman" w:cs="Times New Roman"/>
-          <w:sz w:val="24"/>
-        </w:rPr>
-        <w:t xml:space="preserve">заочной      </w:t>
-      </w:r>
-      <w:r>
-        <w:rPr>
-          <w:rFonts w:ascii="Times New Roman" w:hAnsi="Times New Roman" w:cs="Times New Roman"/>
-          <w:sz w:val="24"/>
-        </w:rPr>
-        <w:t>форме обучения</w:t>
+          <w:u w:val="single"/>
+        </w:rPr>
+        <w:t>{</w:t>
+      </w:r>
+      <w:r>
+        <w:rPr>
+          <w:rFonts w:ascii="Times New Roman" w:hAnsi="Times New Roman" w:cs="Times New Roman"/>
+          <w:sz w:val="24"/>
+          <w:u w:val="single"/>
+          <w:lang w:val="en-US"/>
+        </w:rPr>
+        <w:t>form</w:t>
+      </w:r>
+      <w:r>
+        <w:rPr>
+          <w:rFonts w:ascii="Times New Roman" w:hAnsi="Times New Roman" w:cs="Times New Roman"/>
+          <w:sz w:val="24"/>
+          <w:u w:val="single"/>
+        </w:rPr>
+        <w:t>_</w:t>
+      </w:r>
+      <w:r>
+        <w:rPr>
+          <w:rFonts w:ascii="Times New Roman" w:hAnsi="Times New Roman" w:cs="Times New Roman"/>
+          <w:sz w:val="24"/>
+          <w:u w:val="single"/>
+          <w:lang w:val="en-US"/>
+        </w:rPr>
+        <w:t>education</w:t>
+      </w:r>
+      <w:r>
+        <w:rPr>
+          <w:rFonts w:ascii="Times New Roman" w:hAnsi="Times New Roman" w:cs="Times New Roman"/>
+          <w:sz w:val="24"/>
+          <w:u w:val="single"/>
+        </w:rPr>
+        <w:t>}</w:t>
       </w:r>
     </w:p>
     <w:p>
       <w:pPr>
         <w:tabs>
-          <w:tab w:val="left" w:pos="1425"/>
+          <w:tab w:val="left" w:pos="3900"/>
         </w:tabs>
         <w:spacing w:after="0" w:line="240" w:lineRule="auto"/>
         <w:rPr>
           <w:rFonts w:ascii="Times New Roman" w:hAnsi="Times New Roman" w:cs="Times New Roman"/>
           <w:sz w:val="24"/>
-        </w:rPr>
-      </w:pPr>
-      <w:r>
-        <w:rPr>
-          <w:rFonts w:ascii="Times New Roman" w:hAnsi="Times New Roman" w:cs="Times New Roman"/>
-          <w:noProof/>
-          <w:sz w:val="24"/>
-        </w:rPr>
-        <w:pict>
-          <v:rect id="Rectangle 7" o:spid="_x0000_s1049" style="position:absolute;margin-left:-.95pt;margin-top:2.7pt;width:7.5pt;height:7.4pt;z-index:251662336;visibility:visible;mso-wrap-style:square;mso-width-percent:0;mso-height-percent:0;mso-wrap-distance-left:9pt;mso-wrap-distance-top:0;mso-wrap-distance-right:9pt;mso-wrap-distance-bottom:0;mso-position-horizontal:absolute;mso-position-horizontal-relative:text;mso-position-vertical:absolute;mso-position-vertical-relative:text;mso-width-percent:0;mso-height-percent:0;mso-width-relative:page;mso-height-relative:page;v-text-anchor:top" o:gfxdata="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"/>
-        </w:pict>
-      </w:r>
-      <w:r>
-        <w:rPr>
-          <w:rFonts w:ascii="Times New Roman" w:hAnsi="Times New Roman" w:cs="Times New Roman"/>
-          <w:sz w:val="24"/>
-        </w:rPr>
-        <w:t xml:space="preserve">   </w:t>
-      </w:r>
-      <w:r>
-        <w:rPr>
-          <w:rFonts w:ascii="Times New Roman" w:hAnsi="Times New Roman" w:cs="Times New Roman"/>
-          <w:sz w:val="24"/>
-        </w:rPr>
-        <w:t>на места, финансируемые из сре</w:t>
-      </w:r>
-      <w:proofErr w:type="gramStart"/>
-      <w:r>
-        <w:rPr>
-          <w:rFonts w:ascii="Times New Roman" w:hAnsi="Times New Roman" w:cs="Times New Roman"/>
-          <w:sz w:val="24"/>
-        </w:rPr>
-        <w:t>дств кр</w:t>
-      </w:r>
-      <w:proofErr w:type="gramEnd"/>
-      <w:r>
-        <w:rPr>
-          <w:rFonts w:ascii="Times New Roman" w:hAnsi="Times New Roman" w:cs="Times New Roman"/>
-          <w:sz w:val="24"/>
-        </w:rPr>
-        <w:t>аевого бюджета,</w:t>
-      </w:r>
-    </w:p>
-    <w:p>
-      <w:pPr>
-        <w:tabs>
-          <w:tab w:val="left" w:pos="1425"/>
-        </w:tabs>
+          <w:u w:val="single"/>
+          <w:lang w:val="en-US"/>
+        </w:rPr>
+      </w:pPr>
+      <w:r>
+        <w:rPr>
+          <w:rFonts w:ascii="Times New Roman" w:hAnsi="Times New Roman" w:cs="Times New Roman"/>
+          <w:sz w:val="24"/>
+        </w:rPr>
+        <w:t>По</w:t>
+      </w:r>
+      <w:r>
+        <w:rPr>
+          <w:rFonts w:ascii="Times New Roman" w:hAnsi="Times New Roman" w:cs="Times New Roman"/>
+          <w:sz w:val="24"/>
+          <w:lang w:val="en-US"/>
+        </w:rPr>
+        <w:t xml:space="preserve"> </w:t>
+      </w:r>
+      <w:r>
+        <w:rPr>
+          <w:rFonts w:ascii="Times New Roman" w:hAnsi="Times New Roman" w:cs="Times New Roman"/>
+          <w:sz w:val="24"/>
+        </w:rPr>
+        <w:t>месту</w:t>
+      </w:r>
+      <w:r>
+        <w:rPr>
+          <w:rFonts w:ascii="Times New Roman" w:hAnsi="Times New Roman" w:cs="Times New Roman"/>
+          <w:sz w:val="24"/>
+          <w:lang w:val="en-US"/>
+        </w:rPr>
+        <w:t>:</w:t>
+      </w:r>
+      <w:r>
+        <w:rPr>
+          <w:rFonts w:ascii="Times New Roman" w:hAnsi="Times New Roman" w:cs="Times New Roman"/>
+          <w:sz w:val="24"/>
+          <w:u w:val="single"/>
+          <w:lang w:val="en-US"/>
+        </w:rPr>
+        <w:t xml:space="preserve"> </w:t>
+      </w:r>
+      <w:r>
+        <w:rPr>
+          <w:rFonts w:ascii="Times New Roman" w:hAnsi="Times New Roman" w:cs="Times New Roman"/>
+          <w:sz w:val="24"/>
+          <w:u w:val="single"/>
+          <w:lang w:val="en-US"/>
+        </w:rPr>
+        <w:t>{</w:t>
+      </w:r>
+      <w:proofErr w:type="spellStart"/>
+      <w:r>
+        <w:rPr>
+          <w:rFonts w:ascii="Times New Roman" w:hAnsi="Times New Roman" w:cs="Times New Roman"/>
+          <w:sz w:val="24"/>
+          <w:u w:val="single"/>
+          <w:lang w:val="en-US"/>
+        </w:rPr>
+        <w:t>form</w:t>
+      </w:r>
+      <w:r>
+        <w:rPr>
+          <w:rFonts w:ascii="Times New Roman" w:hAnsi="Times New Roman" w:cs="Times New Roman"/>
+          <w:sz w:val="24"/>
+          <w:u w:val="single"/>
+          <w:lang w:val="en-US"/>
+        </w:rPr>
+        <w:t>_</w:t>
+      </w:r>
+      <w:r>
+        <w:rPr>
+          <w:rFonts w:ascii="Times New Roman" w:hAnsi="Times New Roman" w:cs="Times New Roman"/>
+          <w:sz w:val="24"/>
+          <w:u w:val="single"/>
+          <w:lang w:val="en-US"/>
+        </w:rPr>
+        <w:t>education</w:t>
+      </w:r>
+      <w:r>
+        <w:rPr>
+          <w:rFonts w:ascii="Times New Roman" w:hAnsi="Times New Roman" w:cs="Times New Roman"/>
+          <w:sz w:val="24"/>
+          <w:u w:val="single"/>
+          <w:lang w:val="en-US"/>
+        </w:rPr>
+        <w:t>_</w:t>
+      </w:r>
+      <w:r>
+        <w:rPr>
+          <w:rFonts w:ascii="Times New Roman" w:hAnsi="Times New Roman" w:cs="Times New Roman"/>
+          <w:sz w:val="24"/>
+          <w:u w:val="single"/>
+          <w:lang w:val="en-US"/>
+        </w:rPr>
+        <w:t>pay</w:t>
+      </w:r>
+      <w:proofErr w:type="spellEnd"/>
+      <w:r>
+        <w:rPr>
+          <w:rFonts w:ascii="Times New Roman" w:hAnsi="Times New Roman" w:cs="Times New Roman"/>
+          <w:sz w:val="24"/>
+          <w:u w:val="single"/>
+          <w:lang w:val="en-US"/>
+        </w:rPr>
+        <w:t>}</w:t>
+      </w:r>
+    </w:p>
+    <w:p>
+      <w:pPr>
+        <w:spacing w:after="0" w:line="240" w:lineRule="atLeast"/>
+        <w:rPr>
+          <w:rFonts w:ascii="Times New Roman" w:hAnsi="Times New Roman" w:cs="Times New Roman"/>
+          <w:sz w:val="24"/>
+        </w:rPr>
+      </w:pPr>
+      <w:r>
+        <w:rPr>
+          <w:rFonts w:ascii="Times New Roman" w:hAnsi="Times New Roman" w:cs="Times New Roman"/>
+          <w:sz w:val="24"/>
+        </w:rPr>
+        <w:t>В</w:t>
+      </w:r>
+      <w:r>
+        <w:rPr>
+          <w:rFonts w:ascii="Times New Roman" w:hAnsi="Times New Roman" w:cs="Times New Roman"/>
+          <w:sz w:val="24"/>
+        </w:rPr>
+        <w:t xml:space="preserve"> случае если не пройду по конкурсу по указанной выше специальности, прошу рассмотреть возможность зачисления на следующую специальность:</w:t>
+      </w:r>
+    </w:p>
+    <w:p>
+      <w:pPr>
+        <w:spacing w:after="0" w:line="240" w:lineRule="atLeast"/>
+        <w:rPr>
+          <w:rFonts w:ascii="Times New Roman" w:hAnsi="Times New Roman" w:cs="Times New Roman"/>
+          <w:sz w:val="24"/>
+          <w:u w:val="single"/>
+        </w:rPr>
+      </w:pPr>
+      <w:r>
+        <w:rPr>
+          <w:rFonts w:ascii="Times New Roman" w:hAnsi="Times New Roman" w:cs="Times New Roman"/>
+          <w:sz w:val="24"/>
+          <w:u w:val="single"/>
+        </w:rPr>
+        <w:t>{</w:t>
+      </w:r>
+      <w:r>
+        <w:rPr>
+          <w:rFonts w:ascii="Times New Roman" w:hAnsi="Times New Roman" w:cs="Times New Roman"/>
+          <w:sz w:val="24"/>
+          <w:u w:val="single"/>
+          <w:lang w:val="en-US"/>
+        </w:rPr>
+        <w:t>specialization</w:t>
+      </w:r>
+      <w:r>
+        <w:rPr>
+          <w:rFonts w:ascii="Times New Roman" w:hAnsi="Times New Roman" w:cs="Times New Roman"/>
+          <w:sz w:val="24"/>
+          <w:u w:val="single"/>
+        </w:rPr>
+        <w:t>_</w:t>
+      </w:r>
+      <w:r>
+        <w:rPr>
+          <w:rFonts w:ascii="Times New Roman" w:hAnsi="Times New Roman" w:cs="Times New Roman"/>
+          <w:sz w:val="24"/>
+          <w:u w:val="single"/>
+          <w:lang w:val="en-US"/>
+        </w:rPr>
+        <w:t>second</w:t>
+      </w:r>
+      <w:r>
+        <w:rPr>
+          <w:rFonts w:ascii="Times New Roman" w:hAnsi="Times New Roman" w:cs="Times New Roman"/>
+          <w:sz w:val="24"/>
+          <w:u w:val="single"/>
+        </w:rPr>
+        <w:t>}</w:t>
+      </w:r>
+    </w:p>
+    <w:p>
+      <w:pPr>
+        <w:spacing w:after="0" w:line="240" w:lineRule="atLeast"/>
+        <w:rPr>
+          <w:rFonts w:ascii="Times New Roman" w:hAnsi="Times New Roman" w:cs="Times New Roman"/>
+          <w:sz w:val="24"/>
+        </w:rPr>
+      </w:pPr>
+      <w:r>
+        <w:rPr>
+          <w:rFonts w:ascii="Times New Roman" w:hAnsi="Times New Roman" w:cs="Times New Roman"/>
+          <w:b/>
+          <w:sz w:val="24"/>
+        </w:rPr>
+        <w:t>О себе сообщаю следующее:</w:t>
+      </w:r>
+      <w:r>
+        <w:rPr>
+          <w:rFonts w:ascii="Times New Roman" w:hAnsi="Times New Roman" w:cs="Times New Roman"/>
+          <w:sz w:val="24"/>
+        </w:rPr>
+        <w:t xml:space="preserve"> Окончил (а) в </w:t>
+      </w:r>
+      <w:r>
+        <w:rPr>
+          <w:rFonts w:ascii="Times New Roman" w:hAnsi="Times New Roman" w:cs="Times New Roman"/>
+          <w:sz w:val="24"/>
+          <w:u w:val="single"/>
+        </w:rPr>
+        <w:t>{</w:t>
+      </w:r>
+      <w:r>
+        <w:rPr>
+          <w:rFonts w:ascii="Times New Roman" w:hAnsi="Times New Roman" w:cs="Times New Roman"/>
+          <w:sz w:val="24"/>
+          <w:u w:val="single"/>
+          <w:lang w:val="en-US"/>
+        </w:rPr>
+        <w:t>education</w:t>
+      </w:r>
+      <w:r>
+        <w:rPr>
+          <w:rFonts w:ascii="Times New Roman" w:hAnsi="Times New Roman" w:cs="Times New Roman"/>
+          <w:sz w:val="24"/>
+          <w:u w:val="single"/>
+        </w:rPr>
+        <w:t>_</w:t>
+      </w:r>
+      <w:r>
+        <w:rPr>
+          <w:rFonts w:ascii="Times New Roman" w:hAnsi="Times New Roman" w:cs="Times New Roman"/>
+          <w:sz w:val="24"/>
+          <w:u w:val="single"/>
+          <w:lang w:val="en-US"/>
+        </w:rPr>
+        <w:t>complete</w:t>
+      </w:r>
+      <w:r>
+        <w:rPr>
+          <w:rFonts w:ascii="Times New Roman" w:hAnsi="Times New Roman" w:cs="Times New Roman"/>
+          <w:sz w:val="24"/>
+          <w:u w:val="single"/>
+        </w:rPr>
+        <w:t>_</w:t>
+      </w:r>
+      <w:r>
+        <w:rPr>
+          <w:rFonts w:ascii="Times New Roman" w:hAnsi="Times New Roman" w:cs="Times New Roman"/>
+          <w:sz w:val="24"/>
+          <w:u w:val="single"/>
+          <w:lang w:val="en-US"/>
+        </w:rPr>
+        <w:t>year</w:t>
+      </w:r>
+      <w:r>
+        <w:rPr>
+          <w:rFonts w:ascii="Times New Roman" w:hAnsi="Times New Roman" w:cs="Times New Roman"/>
+          <w:sz w:val="24"/>
+          <w:u w:val="single"/>
+        </w:rPr>
+        <w:t>}</w:t>
+      </w:r>
+      <w:r>
+        <w:rPr>
+          <w:rFonts w:ascii="Times New Roman" w:hAnsi="Times New Roman" w:cs="Times New Roman"/>
+          <w:sz w:val="24"/>
+        </w:rPr>
+        <w:t>году</w:t>
+      </w:r>
+    </w:p>
+    <w:p>
+      <w:pPr>
+        <w:spacing w:after="0" w:line="240" w:lineRule="atLeast"/>
+        <w:rPr>
+          <w:rFonts w:ascii="Times New Roman" w:hAnsi="Times New Roman" w:cs="Times New Roman"/>
+          <w:sz w:val="24"/>
+        </w:rPr>
+      </w:pPr>
+      <w:r>
+        <w:rPr>
+          <w:rFonts w:ascii="Times New Roman" w:hAnsi="Times New Roman" w:cs="Times New Roman"/>
+          <w:sz w:val="24"/>
+        </w:rPr>
+        <w:t>образовательное</w:t>
+      </w:r>
+      <w:r>
+        <w:rPr>
+          <w:rFonts w:ascii="Times New Roman" w:hAnsi="Times New Roman" w:cs="Times New Roman"/>
+          <w:sz w:val="24"/>
+        </w:rPr>
+        <w:t xml:space="preserve"> учреждение</w:t>
+      </w:r>
+      <w:r>
+        <w:rPr>
+          <w:rFonts w:ascii="Times New Roman" w:hAnsi="Times New Roman" w:cs="Times New Roman"/>
+          <w:sz w:val="24"/>
+        </w:rPr>
+        <w:t>:</w:t>
+      </w:r>
+      <w:r>
+        <w:rPr>
+          <w:rFonts w:ascii="Times New Roman" w:hAnsi="Times New Roman" w:cs="Times New Roman"/>
+          <w:sz w:val="24"/>
+          <w:u w:val="single"/>
+        </w:rPr>
+        <w:t xml:space="preserve"> </w:t>
+      </w:r>
+      <w:r>
+        <w:rPr>
+          <w:rFonts w:ascii="Times New Roman" w:hAnsi="Times New Roman" w:cs="Times New Roman"/>
+          <w:sz w:val="24"/>
+          <w:u w:val="single"/>
+        </w:rPr>
+        <w:t>{</w:t>
+      </w:r>
+      <w:r>
+        <w:rPr>
+          <w:rFonts w:ascii="Times New Roman" w:hAnsi="Times New Roman" w:cs="Times New Roman"/>
+          <w:sz w:val="24"/>
+          <w:u w:val="single"/>
+          <w:lang w:val="en-US"/>
+        </w:rPr>
+        <w:t>education</w:t>
+      </w:r>
+      <w:r>
+        <w:rPr>
+          <w:rFonts w:ascii="Times New Roman" w:hAnsi="Times New Roman" w:cs="Times New Roman"/>
+          <w:sz w:val="24"/>
+          <w:u w:val="single"/>
+        </w:rPr>
+        <w:t>_</w:t>
+      </w:r>
+      <w:r>
+        <w:rPr>
+          <w:rFonts w:ascii="Times New Roman" w:hAnsi="Times New Roman" w:cs="Times New Roman"/>
+          <w:sz w:val="24"/>
+          <w:u w:val="single"/>
+          <w:lang w:val="en-US"/>
+        </w:rPr>
+        <w:t>complete</w:t>
+      </w:r>
+      <w:r>
+        <w:rPr>
+          <w:rFonts w:ascii="Times New Roman" w:hAnsi="Times New Roman" w:cs="Times New Roman"/>
+          <w:sz w:val="24"/>
+          <w:u w:val="single"/>
+        </w:rPr>
+        <w:t>_</w:t>
+      </w:r>
+      <w:r>
+        <w:rPr>
+          <w:rFonts w:ascii="Times New Roman" w:hAnsi="Times New Roman" w:cs="Times New Roman"/>
+          <w:sz w:val="24"/>
+          <w:u w:val="single"/>
+          <w:lang w:val="en-US"/>
+        </w:rPr>
+        <w:t>name</w:t>
+      </w:r>
+      <w:r>
+        <w:rPr>
+          <w:rFonts w:ascii="Times New Roman" w:hAnsi="Times New Roman" w:cs="Times New Roman"/>
+          <w:sz w:val="24"/>
+          <w:u w:val="single"/>
+        </w:rPr>
+        <w:t>}</w:t>
+      </w:r>
+    </w:p>
+    <w:p>
+      <w:pPr>
         <w:spacing w:after="0" w:line="240" w:lineRule="auto"/>
         <w:rPr>
           <w:rFonts w:ascii="Times New Roman" w:hAnsi="Times New Roman" w:cs="Times New Roman"/>
           <w:sz w:val="24"/>
-        </w:rPr>
-      </w:pPr>
-      <w:r>
-        <w:rPr>
-          <w:rFonts w:ascii="Times New Roman" w:hAnsi="Times New Roman" w:cs="Times New Roman"/>
-          <w:noProof/>
-          <w:sz w:val="24"/>
-        </w:rPr>
-        <w:pict>
-          <v:rect id="Rectangle 8" o:spid="_x0000_s1048" style="position:absolute;margin-left:-.95pt;margin-top:3.8pt;width:7.5pt;height:7.4pt;z-index:251663360;visibility:visible;mso-wrap-style:square;mso-width-percent:0;mso-height-percent:0;mso-wrap-distance-left:9pt;mso-wrap-distance-top:0;mso-wrap-distance-right:9pt;mso-wrap-distance-bottom:0;mso-position-horizontal:absolute;mso-position-horizontal-relative:text;mso-position-vertical:absolute;mso-position-vertical-relative:text;mso-width-percent:0;mso-height-percent:0;mso-width-relative:page;mso-height-relative:page;v-text-anchor:top" o:gfxdata="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"/>
-        </w:pict>
-      </w:r>
-      <w:r>
-        <w:rPr>
-          <w:rFonts w:ascii="Times New Roman" w:hAnsi="Times New Roman" w:cs="Times New Roman"/>
-          <w:sz w:val="24"/>
-        </w:rPr>
-        <w:t xml:space="preserve">   </w:t>
-      </w:r>
-      <w:r>
-        <w:rPr>
-          <w:rFonts w:ascii="Times New Roman" w:hAnsi="Times New Roman" w:cs="Times New Roman"/>
-          <w:sz w:val="24"/>
-        </w:rPr>
-        <w:t>на места по договорам с оплатой стоимости обучения</w:t>
-      </w:r>
-      <w:r>
-        <w:rPr>
-          <w:rFonts w:ascii="Times New Roman" w:hAnsi="Times New Roman" w:cs="Times New Roman"/>
-          <w:sz w:val="24"/>
-        </w:rPr>
-        <w:t>.</w:t>
-      </w:r>
-    </w:p>
-    <w:p>
-      <w:pPr>
-        <w:spacing w:after="0" w:line="240" w:lineRule="atLeast"/>
-        <w:rPr>
-          <w:rFonts w:ascii="Times New Roman" w:hAnsi="Times New Roman" w:cs="Times New Roman"/>
-          <w:sz w:val="24"/>
-        </w:rPr>
-      </w:pPr>
-      <w:r>
-        <w:rPr>
-          <w:rFonts w:ascii="Times New Roman" w:hAnsi="Times New Roman" w:cs="Times New Roman"/>
-          <w:sz w:val="24"/>
-        </w:rPr>
-        <w:t>в случае если не пройду по конкурсу по указанной выше специальности, прошу рассмотреть возможность зачисления на следующую специальность:</w:t>
-      </w:r>
-    </w:p>
-    <w:p>
-      <w:pPr>
-        <w:spacing w:after="0" w:line="240" w:lineRule="atLeast"/>
-        <w:rPr>
-          <w:rFonts w:ascii="Times New Roman" w:hAnsi="Times New Roman" w:cs="Times New Roman"/>
-          <w:sz w:val="24"/>
-        </w:rPr>
-      </w:pPr>
-      <w:r>
-        <w:rPr>
-          <w:rFonts w:ascii="Times New Roman" w:hAnsi="Times New Roman" w:cs="Times New Roman"/>
-          <w:sz w:val="24"/>
-        </w:rPr>
-        <w:t>______________________________________________________________________________________</w:t>
-      </w:r>
-    </w:p>
-    <w:p>
-      <w:pPr>
-        <w:spacing w:after="0" w:line="240" w:lineRule="atLeast"/>
-        <w:rPr>
-          <w:rFonts w:ascii="Times New Roman" w:hAnsi="Times New Roman" w:cs="Times New Roman"/>
-          <w:sz w:val="24"/>
-        </w:rPr>
-      </w:pPr>
-      <w:r>
-        <w:rPr>
-          <w:rFonts w:ascii="Times New Roman" w:hAnsi="Times New Roman" w:cs="Times New Roman"/>
-          <w:b/>
-          <w:sz w:val="24"/>
-        </w:rPr>
-        <w:t>О себе сообщаю следующее:</w:t>
-      </w:r>
-      <w:r>
-        <w:rPr>
-          <w:rFonts w:ascii="Times New Roman" w:hAnsi="Times New Roman" w:cs="Times New Roman"/>
-          <w:sz w:val="24"/>
-        </w:rPr>
-        <w:t xml:space="preserve"> Окончил (а) в 20 __году</w:t>
-      </w:r>
-    </w:p>
-    <w:p>
-      <w:pPr>
-        <w:spacing w:after="0" w:line="240" w:lineRule="atLeast"/>
-        <w:rPr>
-          <w:rFonts w:ascii="Times New Roman" w:hAnsi="Times New Roman" w:cs="Times New Roman"/>
-          <w:sz w:val="24"/>
-        </w:rPr>
-      </w:pPr>
-      <w:r>
-        <w:rPr>
-          <w:rFonts w:ascii="Times New Roman" w:hAnsi="Times New Roman" w:cs="Times New Roman"/>
-          <w:sz w:val="24"/>
-        </w:rPr>
-        <w:t>о</w:t>
-      </w:r>
-      <w:r>
-        <w:rPr>
-          <w:rFonts w:ascii="Times New Roman" w:hAnsi="Times New Roman" w:cs="Times New Roman"/>
-          <w:sz w:val="24"/>
-        </w:rPr>
-        <w:t>бщеобразовательное</w:t>
-      </w:r>
-      <w:r>
-        <w:rPr>
-          <w:rFonts w:ascii="Times New Roman" w:hAnsi="Times New Roman" w:cs="Times New Roman"/>
-          <w:sz w:val="24"/>
-        </w:rPr>
-        <w:t xml:space="preserve"> учреждение</w:t>
-      </w:r>
-      <w:r>
-        <w:rPr>
-          <w:rFonts w:ascii="Times New Roman" w:hAnsi="Times New Roman" w:cs="Times New Roman"/>
-          <w:sz w:val="24"/>
+          <w:szCs w:val="24"/>
+          <w:lang w:val="en-US"/>
+        </w:rPr>
+      </w:pPr>
+      <w:r>
+        <w:rPr>
+          <w:rFonts w:ascii="Times New Roman" w:hAnsi="Times New Roman" w:cs="Times New Roman"/>
+          <w:sz w:val="24"/>
+          <w:szCs w:val="24"/>
+        </w:rPr>
+        <w:t>Образование</w:t>
+      </w:r>
+      <w:r>
+        <w:rPr>
+          <w:rFonts w:ascii="Times New Roman" w:hAnsi="Times New Roman" w:cs="Times New Roman"/>
+          <w:sz w:val="24"/>
+          <w:szCs w:val="24"/>
+          <w:lang w:val="en-US"/>
         </w:rPr>
         <w:t>:</w:t>
       </w:r>
@@ -1500,98 +2091,9 @@
         <w:rPr>
           <w:rFonts w:ascii="Times New Roman" w:hAnsi="Times New Roman" w:cs="Times New Roman"/>
           <w:sz w:val="24"/>
-        </w:rPr>
-        <w:t>______________________________________________________</w:t>
-      </w:r>
-    </w:p>
-    <w:p>
-      <w:pPr>
-        <w:tabs>
-          <w:tab w:val="left" w:pos="4095"/>
-        </w:tabs>
-        <w:spacing w:after="0" w:line="100" w:lineRule="atLeast"/>
-        <w:rPr>
-          <w:rFonts w:ascii="Times New Roman" w:hAnsi="Times New Roman" w:cs="Times New Roman"/>
-          <w:i/>
-          <w:sz w:val="18"/>
-        </w:rPr>
-      </w:pPr>
-      <w:r>
-        <w:rPr>
-          <w:rFonts w:ascii="Times New Roman" w:hAnsi="Times New Roman" w:cs="Times New Roman"/>
-          <w:sz w:val="24"/>
-        </w:rPr>
-        <w:tab/>
-      </w:r>
-      <w:r>
-        <w:rPr>
-          <w:rFonts w:ascii="Times New Roman" w:hAnsi="Times New Roman" w:cs="Times New Roman"/>
-          <w:i/>
-          <w:sz w:val="24"/>
-        </w:rPr>
-        <w:t>(</w:t>
-      </w:r>
-      <w:r>
-        <w:rPr>
-          <w:rFonts w:ascii="Times New Roman" w:hAnsi="Times New Roman" w:cs="Times New Roman"/>
-          <w:i/>
-          <w:sz w:val="18"/>
-        </w:rPr>
-        <w:t>наименование учебного заведения)</w:t>
-      </w:r>
-    </w:p>
-    <w:p>
-      <w:pPr>
-        <w:spacing w:after="0" w:line="240" w:lineRule="auto"/>
-        <w:rPr>
-          <w:rFonts w:ascii="Times New Roman" w:hAnsi="Times New Roman" w:cs="Times New Roman"/>
-          <w:sz w:val="24"/>
-          <w:szCs w:val="24"/>
-        </w:rPr>
-      </w:pPr>
-      <w:r>
-        <w:rPr>
-          <w:rFonts w:ascii="Times New Roman" w:hAnsi="Times New Roman" w:cs="Times New Roman"/>
-          <w:noProof/>
-          <w:sz w:val="24"/>
-          <w:szCs w:val="24"/>
-        </w:rPr>
-        <w:pict>
-          <v:rect id="Rectangle 6" o:spid="_x0000_s1045" style="position:absolute;margin-left:73.9pt;margin-top:3.9pt;width:7.5pt;height:7.4pt;z-index:251661312;visibility:visible;mso-wrap-style:square;mso-width-percent:0;mso-height-percent:0;mso-wrap-distance-left:9pt;mso-wrap-distance-top:0;mso-wrap-distance-right:9pt;mso-wrap-distance-bottom:0;mso-position-horizontal-relative:text;mso-position-vertical-relative:text;mso-width-percent:0;mso-height-percent:0;mso-width-relative:page;mso-height-relative:page;v-text-anchor:top" o:gfxdata="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"/>
-        </w:pict>
-      </w:r>
-      <w:r>
-        <w:rPr>
-          <w:rFonts w:ascii="Times New Roman" w:hAnsi="Times New Roman" w:cs="Times New Roman"/>
-          <w:noProof/>
-          <w:sz w:val="24"/>
-          <w:szCs w:val="24"/>
-        </w:rPr>
-        <w:pict>
-          <v:rect id="Rectangle 32" o:spid="_x0000_s1047" style="position:absolute;margin-left:210.55pt;margin-top:3.2pt;width:7.5pt;height:9pt;z-index:251684864;visibility:visible;mso-wrap-style:square;mso-width-percent:0;mso-height-percent:0;mso-wrap-distance-left:9pt;mso-wrap-distance-top:0;mso-wrap-distance-right:9pt;mso-wrap-distance-bottom:0;mso-position-horizontal:absolute;mso-position-horizontal-relative:text;mso-position-vertical:absolute;mso-position-vertical-relative:text;mso-width-percent:0;mso-height-percent:0;mso-width-relative:page;mso-height-relative:page;v-text-anchor:top" o:gfxdata="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"/>
-        </w:pict>
-      </w:r>
-      <w:r>
-        <w:rPr>
-          <w:rFonts w:ascii="Times New Roman" w:hAnsi="Times New Roman" w:cs="Times New Roman"/>
-          <w:sz w:val="24"/>
-          <w:szCs w:val="24"/>
-        </w:rPr>
-        <w:t>Образование:</w:t>
-      </w:r>
-      <w:r>
-        <w:rPr>
-          <w:rFonts w:ascii="Times New Roman" w:hAnsi="Times New Roman" w:cs="Times New Roman"/>
-          <w:sz w:val="24"/>
-          <w:szCs w:val="24"/>
-        </w:rPr>
-        <w:t xml:space="preserve">   </w:t>
-      </w:r>
-      <w:r>
-        <w:rPr>
-          <w:rFonts w:ascii="Times New Roman" w:hAnsi="Times New Roman" w:cs="Times New Roman"/>
-          <w:sz w:val="24"/>
-          <w:szCs w:val="24"/>
+          <w:szCs w:val="24"/>
+          <w:u w:val="single"/>
+          <w:lang w:val="en-US"/>
         </w:rPr>
         <w:t xml:space="preserve"> </w:t>
       </w:r>
@@ -1599,352 +2101,50 @@
         <w:rPr>
           <w:rFonts w:ascii="Times New Roman" w:hAnsi="Times New Roman" w:cs="Times New Roman"/>
           <w:sz w:val="24"/>
-          <w:szCs w:val="24"/>
-        </w:rPr>
-        <w:t xml:space="preserve">основное общее(9 </w:t>
+          <w:u w:val="single"/>
+          <w:lang w:val="en-US"/>
+        </w:rPr>
+        <w:t>{</w:t>
       </w:r>
       <w:proofErr w:type="spellStart"/>
       <w:r>
         <w:rPr>
           <w:rFonts w:ascii="Times New Roman" w:hAnsi="Times New Roman" w:cs="Times New Roman"/>
           <w:sz w:val="24"/>
-          <w:szCs w:val="24"/>
-        </w:rPr>
-        <w:t>кл</w:t>
+          <w:u w:val="single"/>
+          <w:lang w:val="en-US"/>
+        </w:rPr>
+        <w:t>education_complete_</w:t>
+      </w:r>
+      <w:r>
+        <w:rPr>
+          <w:rFonts w:ascii="Times New Roman" w:hAnsi="Times New Roman" w:cs="Times New Roman"/>
+          <w:sz w:val="24"/>
+          <w:u w:val="single"/>
+          <w:lang w:val="en-US"/>
+        </w:rPr>
+        <w:t>category</w:t>
       </w:r>
       <w:proofErr w:type="spellEnd"/>
       <w:r>
         <w:rPr>
           <w:rFonts w:ascii="Times New Roman" w:hAnsi="Times New Roman" w:cs="Times New Roman"/>
           <w:sz w:val="24"/>
-          <w:szCs w:val="24"/>
-        </w:rPr>
-        <w:t>.</w:t>
-      </w:r>
-      <w:r>
-        <w:rPr>
-          <w:rFonts w:ascii="Times New Roman" w:hAnsi="Times New Roman" w:cs="Times New Roman"/>
-          <w:sz w:val="24"/>
-          <w:szCs w:val="24"/>
-        </w:rPr>
-        <w:t>)</w:t>
-      </w:r>
-      <w:r>
-        <w:rPr>
-          <w:rFonts w:ascii="Times New Roman" w:hAnsi="Times New Roman" w:cs="Times New Roman"/>
-          <w:sz w:val="24"/>
-          <w:szCs w:val="24"/>
-        </w:rPr>
-        <w:t xml:space="preserve"> </w:t>
-      </w:r>
-      <w:r>
-        <w:rPr>
-          <w:rFonts w:ascii="Times New Roman" w:hAnsi="Times New Roman" w:cs="Times New Roman"/>
-          <w:sz w:val="24"/>
-          <w:szCs w:val="24"/>
-        </w:rPr>
-        <w:t xml:space="preserve">   </w:t>
-      </w:r>
-      <w:r>
-        <w:rPr>
-          <w:rFonts w:ascii="Times New Roman" w:hAnsi="Times New Roman" w:cs="Times New Roman"/>
-          <w:sz w:val="24"/>
-          <w:szCs w:val="24"/>
-        </w:rPr>
-        <w:t xml:space="preserve">    </w:t>
-      </w:r>
-      <w:r>
-        <w:rPr>
-          <w:rFonts w:ascii="Times New Roman" w:hAnsi="Times New Roman" w:cs="Times New Roman"/>
-          <w:sz w:val="24"/>
-          <w:szCs w:val="24"/>
-        </w:rPr>
-        <w:t>среднее</w:t>
-      </w:r>
-      <w:r>
-        <w:rPr>
-          <w:rFonts w:ascii="Times New Roman" w:hAnsi="Times New Roman" w:cs="Times New Roman"/>
-          <w:sz w:val="24"/>
-          <w:szCs w:val="24"/>
-        </w:rPr>
-        <w:t xml:space="preserve"> </w:t>
-      </w:r>
-      <w:r>
-        <w:rPr>
-          <w:rFonts w:ascii="Times New Roman" w:hAnsi="Times New Roman" w:cs="Times New Roman"/>
-          <w:sz w:val="24"/>
-          <w:szCs w:val="24"/>
-        </w:rPr>
-        <w:t>общее</w:t>
-      </w:r>
-      <w:r>
-        <w:rPr>
-          <w:rFonts w:ascii="Times New Roman" w:hAnsi="Times New Roman" w:cs="Times New Roman"/>
-          <w:sz w:val="24"/>
-          <w:szCs w:val="24"/>
-        </w:rPr>
-        <w:t>(</w:t>
-      </w:r>
-      <w:r>
-        <w:rPr>
-          <w:rFonts w:ascii="Times New Roman" w:hAnsi="Times New Roman" w:cs="Times New Roman"/>
-          <w:sz w:val="24"/>
-          <w:szCs w:val="24"/>
-        </w:rPr>
-        <w:t>11кл.)</w:t>
-      </w:r>
-    </w:p>
-    <w:p>
-      <w:pPr>
-        <w:tabs>
-          <w:tab w:val="left" w:pos="8205"/>
-        </w:tabs>
-        <w:spacing w:after="0" w:line="240" w:lineRule="auto"/>
-        <w:rPr>
-          <w:rFonts w:ascii="Times New Roman" w:hAnsi="Times New Roman" w:cs="Times New Roman"/>
-          <w:sz w:val="24"/>
-          <w:szCs w:val="24"/>
-        </w:rPr>
-      </w:pPr>
-      <w:r>
-        <w:rPr>
-          <w:rFonts w:ascii="Times New Roman" w:hAnsi="Times New Roman" w:cs="Times New Roman"/>
-          <w:noProof/>
-          <w:sz w:val="24"/>
-          <w:szCs w:val="24"/>
-        </w:rPr>
-        <w:pict>
-          <v:rect id="Rectangle 29" o:spid="_x0000_s1044" style="position:absolute;margin-left:391.3pt;margin-top:1.45pt;width:7.5pt;height:9pt;z-index:251681792;visibility:visible;mso-wrap-style:square;mso-width-percent:0;mso-height-percent:0;mso-wrap-distance-left:9pt;mso-wrap-distance-top:0;mso-wrap-distance-right:9pt;mso-wrap-distance-bottom:0;mso-position-horizontal:absolute;mso-position-horizontal-relative:text;mso-position-vertical:absolute;mso-position-vertical-relative:text;mso-width-percent:0;mso-height-percent:0;mso-width-relative:page;mso-height-relative:page;v-text-anchor:top" o:gfxdata="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"/>
-        </w:pict>
-      </w:r>
-      <w:r>
-        <w:rPr>
-          <w:rFonts w:ascii="Times New Roman" w:hAnsi="Times New Roman" w:cs="Times New Roman"/>
-          <w:sz w:val="24"/>
-          <w:szCs w:val="24"/>
-        </w:rPr>
-        <w:t>- образовательное учреждение начального профессионального образования</w:t>
-      </w:r>
-      <w:r>
-        <w:rPr>
-          <w:rFonts w:ascii="Times New Roman" w:hAnsi="Times New Roman" w:cs="Times New Roman"/>
-          <w:sz w:val="18"/>
-          <w:szCs w:val="24"/>
-        </w:rPr>
-        <w:tab/>
-      </w:r>
-    </w:p>
-    <w:p>
-      <w:pPr>
-        <w:spacing w:after="0" w:line="240" w:lineRule="atLeast"/>
-        <w:rPr>
-          <w:rFonts w:ascii="Times New Roman" w:hAnsi="Times New Roman" w:cs="Times New Roman"/>
-          <w:sz w:val="24"/>
-          <w:szCs w:val="24"/>
-        </w:rPr>
-      </w:pPr>
-      <w:r>
-        <w:rPr>
-          <w:rFonts w:ascii="Times New Roman" w:hAnsi="Times New Roman" w:cs="Times New Roman"/>
-          <w:sz w:val="24"/>
-          <w:szCs w:val="24"/>
-        </w:rPr>
-        <w:t>______________________________________________________________________________________</w:t>
-      </w:r>
-    </w:p>
-    <w:p>
-      <w:pPr>
-        <w:tabs>
-          <w:tab w:val="left" w:pos="4095"/>
-        </w:tabs>
+          <w:u w:val="single"/>
+          <w:lang w:val="en-US"/>
+        </w:rPr>
+        <w:t>}</w:t>
+      </w:r>
+    </w:p>
+    <w:p>
+      <w:pPr>
         <w:spacing w:after="0" w:line="240" w:lineRule="atLeast"/>
         <w:jc w:val="center"/>
         <w:rPr>
           <w:rFonts w:ascii="Times New Roman" w:hAnsi="Times New Roman" w:cs="Times New Roman"/>
-          <w:i/>
-          <w:sz w:val="18"/>
-        </w:rPr>
-      </w:pPr>
-      <w:r>
-        <w:rPr>
-          <w:rFonts w:ascii="Times New Roman" w:hAnsi="Times New Roman" w:cs="Times New Roman"/>
-          <w:i/>
-          <w:sz w:val="24"/>
-        </w:rPr>
-        <w:t>(</w:t>
-      </w:r>
-      <w:r>
-        <w:rPr>
-          <w:rFonts w:ascii="Times New Roman" w:hAnsi="Times New Roman" w:cs="Times New Roman"/>
-          <w:i/>
-          <w:sz w:val="18"/>
-        </w:rPr>
-        <w:t>наименование учебного заведения)</w:t>
-      </w:r>
-    </w:p>
-    <w:p>
-      <w:pPr>
-        <w:spacing w:after="0" w:line="240" w:lineRule="atLeast"/>
-        <w:rPr>
-          <w:rFonts w:ascii="Times New Roman" w:hAnsi="Times New Roman" w:cs="Times New Roman"/>
-          <w:sz w:val="24"/>
-          <w:szCs w:val="24"/>
-        </w:rPr>
-      </w:pPr>
-      <w:r>
-        <w:rPr>
-          <w:rFonts w:ascii="Times New Roman" w:hAnsi="Times New Roman" w:cs="Times New Roman"/>
-          <w:noProof/>
-          <w:sz w:val="24"/>
-          <w:szCs w:val="24"/>
-        </w:rPr>
-        <w:pict>
-          <v:rect id="Rectangle 30" o:spid="_x0000_s1043" style="position:absolute;margin-left:406.3pt;margin-top:2.8pt;width:9.75pt;height:10.5pt;z-index:251682816;visibility:visible;mso-wrap-style:square;mso-width-percent:0;mso-height-percent:0;mso-wrap-distance-left:9pt;mso-wrap-distance-top:0;mso-wrap-distance-right:9pt;mso-wrap-distance-bottom:0;mso-position-horizontal:absolute;mso-position-horizontal-relative:text;mso-position-vertical:absolute;mso-position-vertical-relative:text;mso-width-percent:0;mso-height-percent:0;mso-width-relative:page;mso-height-relative:page;v-text-anchor:top" o:gfxdata="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"/>
-        </w:pict>
-      </w:r>
-      <w:r>
-        <w:rPr>
-          <w:rFonts w:ascii="Times New Roman" w:hAnsi="Times New Roman" w:cs="Times New Roman"/>
-          <w:sz w:val="24"/>
-          <w:szCs w:val="24"/>
-        </w:rPr>
-        <w:t xml:space="preserve">- общеобразовательное учреждение среднего профессионального образования  </w:t>
-      </w:r>
-    </w:p>
-    <w:p>
-      <w:pPr>
-        <w:spacing w:after="0" w:line="240" w:lineRule="atLeast"/>
-        <w:rPr>
-          <w:rFonts w:ascii="Times New Roman" w:hAnsi="Times New Roman" w:cs="Times New Roman"/>
-          <w:sz w:val="24"/>
-          <w:szCs w:val="24"/>
-        </w:rPr>
-      </w:pPr>
-      <w:r>
-        <w:rPr>
-          <w:rFonts w:ascii="Times New Roman" w:hAnsi="Times New Roman" w:cs="Times New Roman"/>
-          <w:sz w:val="24"/>
-          <w:szCs w:val="24"/>
-        </w:rPr>
-        <w:t>______________________________________________________________________________________</w:t>
-      </w:r>
-    </w:p>
-    <w:p>
-      <w:pPr>
-        <w:tabs>
-          <w:tab w:val="left" w:pos="4095"/>
-        </w:tabs>
-        <w:spacing w:after="0" w:line="240" w:lineRule="atLeast"/>
-        <w:jc w:val="center"/>
-        <w:rPr>
-          <w:rFonts w:ascii="Times New Roman" w:hAnsi="Times New Roman" w:cs="Times New Roman"/>
-          <w:i/>
-          <w:sz w:val="18"/>
-        </w:rPr>
-      </w:pPr>
-      <w:r>
-        <w:rPr>
-          <w:rFonts w:ascii="Times New Roman" w:hAnsi="Times New Roman" w:cs="Times New Roman"/>
-          <w:sz w:val="24"/>
-          <w:szCs w:val="24"/>
-        </w:rPr>
-        <w:tab/>
-      </w:r>
-      <w:r>
-        <w:rPr>
-          <w:rFonts w:ascii="Times New Roman" w:hAnsi="Times New Roman" w:cs="Times New Roman"/>
-          <w:i/>
-          <w:sz w:val="24"/>
-        </w:rPr>
-        <w:t>(</w:t>
-      </w:r>
-      <w:r>
-        <w:rPr>
-          <w:rFonts w:ascii="Times New Roman" w:hAnsi="Times New Roman" w:cs="Times New Roman"/>
-          <w:i/>
-          <w:sz w:val="18"/>
-        </w:rPr>
-        <w:t>наименование учебного заведения)</w:t>
-      </w:r>
-    </w:p>
-    <w:p>
-      <w:pPr>
-        <w:tabs>
-          <w:tab w:val="left" w:pos="3810"/>
-        </w:tabs>
-        <w:spacing w:after="0" w:line="240" w:lineRule="atLeast"/>
-        <w:rPr>
-          <w:rFonts w:ascii="Times New Roman" w:hAnsi="Times New Roman" w:cs="Times New Roman"/>
-          <w:sz w:val="24"/>
-          <w:szCs w:val="24"/>
-        </w:rPr>
-      </w:pPr>
-      <w:r>
-        <w:rPr>
-          <w:rFonts w:ascii="Times New Roman" w:hAnsi="Times New Roman" w:cs="Times New Roman"/>
-          <w:noProof/>
-          <w:sz w:val="24"/>
-          <w:szCs w:val="24"/>
-        </w:rPr>
-        <w:pict>
-          <v:rect id="Rectangle 34" o:spid="_x0000_s1042" style="position:absolute;margin-left:43.75pt;margin-top:2.05pt;width:7.5pt;height:9.75pt;flip:y;z-index:251685888;visibility:visible;mso-wrap-style:square;mso-width-percent:0;mso-height-percent:0;mso-wrap-distance-left:9pt;mso-wrap-distance-top:0;mso-wrap-distance-right:9pt;mso-wrap-distance-bottom:0;mso-position-horizontal-relative:text;mso-position-vertical-relative:text;mso-width-percent:0;mso-height-percent:0;mso-width-relative:page;mso-height-relative:page;v-text-anchor:top" o:gfxdata="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"/>
-        </w:pict>
-      </w:r>
-      <w:r>
-        <w:rPr>
-          <w:rFonts w:ascii="Times New Roman" w:hAnsi="Times New Roman" w:cs="Times New Roman"/>
-          <w:sz w:val="24"/>
-          <w:szCs w:val="24"/>
-        </w:rPr>
-        <w:t>- другое_______________________________________________</w:t>
-      </w:r>
-      <w:r>
-        <w:rPr>
-          <w:rFonts w:ascii="Times New Roman" w:hAnsi="Times New Roman" w:cs="Times New Roman"/>
-          <w:sz w:val="24"/>
-          <w:szCs w:val="24"/>
-        </w:rPr>
-        <w:t>____________________________</w:t>
-      </w:r>
-    </w:p>
-    <w:p>
-      <w:pPr>
-        <w:tabs>
-          <w:tab w:val="left" w:pos="4095"/>
-        </w:tabs>
-        <w:spacing w:after="0" w:line="240" w:lineRule="atLeast"/>
-        <w:jc w:val="center"/>
-        <w:rPr>
-          <w:rFonts w:ascii="Times New Roman" w:hAnsi="Times New Roman" w:cs="Times New Roman"/>
-          <w:i/>
-          <w:sz w:val="18"/>
-        </w:rPr>
-      </w:pPr>
-      <w:r>
-        <w:rPr>
-          <w:rFonts w:ascii="Times New Roman" w:hAnsi="Times New Roman" w:cs="Times New Roman"/>
-          <w:i/>
-          <w:sz w:val="24"/>
-        </w:rPr>
-        <w:t>(</w:t>
-      </w:r>
-      <w:r>
-        <w:rPr>
-          <w:rFonts w:ascii="Times New Roman" w:hAnsi="Times New Roman" w:cs="Times New Roman"/>
-          <w:i/>
-          <w:sz w:val="18"/>
-        </w:rPr>
-        <w:t>наименование учебного заведения)</w:t>
-      </w:r>
-    </w:p>
-    <w:p>
-      <w:pPr>
-        <w:spacing w:after="0" w:line="240" w:lineRule="atLeast"/>
-        <w:jc w:val="center"/>
-        <w:rPr>
-          <w:rFonts w:ascii="Times New Roman" w:hAnsi="Times New Roman" w:cs="Times New Roman"/>
-          <w:sz w:val="24"/>
-          <w:szCs w:val="24"/>
+          <w:sz w:val="24"/>
+          <w:szCs w:val="24"/>
+          <w:lang w:val="en-US"/>
         </w:rPr>
       </w:pPr>
     </w:p>
@@ -1959,6 +2159,368 @@
           <w:rFonts w:ascii="Times New Roman" w:hAnsi="Times New Roman" w:cs="Times New Roman"/>
           <w:sz w:val="24"/>
           <w:szCs w:val="24"/>
+          <w:lang w:val="en-US"/>
+        </w:rPr>
+      </w:pPr>
+      <w:r>
+        <w:rPr>
+          <w:rFonts w:ascii="Times New Roman" w:hAnsi="Times New Roman" w:cs="Times New Roman"/>
+          <w:sz w:val="24"/>
+          <w:lang w:val="en-US"/>
+        </w:rPr>
+        <w:t>{</w:t>
+      </w:r>
+      <w:proofErr w:type="spellStart"/>
+      <w:r>
+        <w:rPr>
+          <w:rFonts w:ascii="Times New Roman" w:hAnsi="Times New Roman" w:cs="Times New Roman"/>
+          <w:sz w:val="24"/>
+          <w:lang w:val="en-US"/>
+        </w:rPr>
+        <w:t>education_complete_</w:t>
+      </w:r>
+      <w:r>
+        <w:rPr>
+          <w:rFonts w:ascii="Times New Roman" w:hAnsi="Times New Roman" w:cs="Times New Roman"/>
+          <w:sz w:val="24"/>
+          <w:lang w:val="en-US"/>
+        </w:rPr>
+        <w:t>document</w:t>
+      </w:r>
+      <w:proofErr w:type="spellEnd"/>
+      <w:r>
+        <w:rPr>
+          <w:rFonts w:ascii="Times New Roman" w:hAnsi="Times New Roman" w:cs="Times New Roman"/>
+          <w:sz w:val="24"/>
+          <w:lang w:val="en-US"/>
+        </w:rPr>
+        <w:t>}</w:t>
+      </w:r>
+      <w:r>
+        <w:rPr>
+          <w:rFonts w:ascii="Times New Roman" w:hAnsi="Times New Roman" w:cs="Times New Roman"/>
+          <w:sz w:val="24"/>
+          <w:szCs w:val="24"/>
+          <w:lang w:val="en-US"/>
+        </w:rPr>
+        <w:t xml:space="preserve"> </w:t>
+      </w:r>
+      <w:r>
+        <w:rPr>
+          <w:rFonts w:ascii="Times New Roman" w:hAnsi="Times New Roman" w:cs="Times New Roman"/>
+          <w:sz w:val="24"/>
+          <w:szCs w:val="24"/>
+        </w:rPr>
+        <w:t>Серия</w:t>
+      </w:r>
+      <w:r>
+        <w:rPr>
+          <w:rFonts w:ascii="Times New Roman" w:hAnsi="Times New Roman" w:cs="Times New Roman"/>
+          <w:sz w:val="24"/>
+          <w:szCs w:val="24"/>
+          <w:lang w:val="en-US"/>
+        </w:rPr>
+        <w:t>:</w:t>
+      </w:r>
+      <w:r>
+        <w:rPr>
+          <w:rFonts w:ascii="Times New Roman" w:hAnsi="Times New Roman" w:cs="Times New Roman"/>
+          <w:sz w:val="24"/>
+          <w:szCs w:val="24"/>
+          <w:u w:val="single"/>
+          <w:lang w:val="en-US"/>
+        </w:rPr>
+        <w:t xml:space="preserve"> </w:t>
+      </w:r>
+      <w:r>
+        <w:rPr>
+          <w:rFonts w:ascii="Times New Roman" w:hAnsi="Times New Roman" w:cs="Times New Roman"/>
+          <w:sz w:val="24"/>
+          <w:u w:val="single"/>
+          <w:lang w:val="en-US"/>
+        </w:rPr>
+        <w:t>{</w:t>
+      </w:r>
+      <w:proofErr w:type="spellStart"/>
+      <w:r>
+        <w:rPr>
+          <w:rFonts w:ascii="Times New Roman" w:hAnsi="Times New Roman" w:cs="Times New Roman"/>
+          <w:sz w:val="24"/>
+          <w:u w:val="single"/>
+          <w:lang w:val="en-US"/>
+        </w:rPr>
+        <w:t>education_complete_</w:t>
+      </w:r>
+      <w:r>
+        <w:rPr>
+          <w:rFonts w:ascii="Times New Roman" w:hAnsi="Times New Roman" w:cs="Times New Roman"/>
+          <w:sz w:val="24"/>
+          <w:u w:val="single"/>
+          <w:lang w:val="en-US"/>
+        </w:rPr>
+        <w:t>seria</w:t>
+      </w:r>
+      <w:proofErr w:type="spellEnd"/>
+      <w:r>
+        <w:rPr>
+          <w:rFonts w:ascii="Times New Roman" w:hAnsi="Times New Roman" w:cs="Times New Roman"/>
+          <w:sz w:val="24"/>
+          <w:u w:val="single"/>
+          <w:lang w:val="en-US"/>
+        </w:rPr>
+        <w:t>}</w:t>
+      </w:r>
+      <w:r>
+        <w:rPr>
+          <w:rFonts w:ascii="Times New Roman" w:hAnsi="Times New Roman" w:cs="Times New Roman"/>
+          <w:sz w:val="24"/>
+          <w:szCs w:val="24"/>
+          <w:lang w:val="en-US"/>
+        </w:rPr>
+        <w:t xml:space="preserve"> № </w:t>
+      </w:r>
+      <w:r>
+        <w:rPr>
+          <w:rFonts w:ascii="Times New Roman" w:hAnsi="Times New Roman" w:cs="Times New Roman"/>
+          <w:sz w:val="24"/>
+          <w:u w:val="single"/>
+          <w:lang w:val="en-US"/>
+        </w:rPr>
+        <w:t>{</w:t>
+      </w:r>
+      <w:proofErr w:type="spellStart"/>
+      <w:r>
+        <w:rPr>
+          <w:rFonts w:ascii="Times New Roman" w:hAnsi="Times New Roman" w:cs="Times New Roman"/>
+          <w:sz w:val="24"/>
+          <w:u w:val="single"/>
+          <w:lang w:val="en-US"/>
+        </w:rPr>
+        <w:t>education_complete_</w:t>
+      </w:r>
+      <w:r>
+        <w:rPr>
+          <w:rFonts w:ascii="Times New Roman" w:hAnsi="Times New Roman" w:cs="Times New Roman"/>
+          <w:sz w:val="24"/>
+          <w:u w:val="single"/>
+          <w:lang w:val="en-US"/>
+        </w:rPr>
+        <w:t>number</w:t>
+      </w:r>
+      <w:proofErr w:type="spellEnd"/>
+      <w:r>
+        <w:rPr>
+          <w:rFonts w:ascii="Times New Roman" w:hAnsi="Times New Roman" w:cs="Times New Roman"/>
+          <w:sz w:val="24"/>
+          <w:u w:val="single"/>
+          <w:lang w:val="en-US"/>
+        </w:rPr>
+        <w:t>}</w:t>
+      </w:r>
+      <w:r>
+        <w:rPr>
+          <w:rFonts w:ascii="Times New Roman" w:hAnsi="Times New Roman" w:cs="Times New Roman"/>
+          <w:sz w:val="24"/>
+          <w:szCs w:val="24"/>
+          <w:lang w:val="en-US"/>
+        </w:rPr>
+        <w:t xml:space="preserve">, </w:t>
+      </w:r>
+      <w:r>
+        <w:rPr>
+          <w:rFonts w:ascii="Times New Roman" w:hAnsi="Times New Roman" w:cs="Times New Roman"/>
+          <w:sz w:val="24"/>
+          <w:szCs w:val="24"/>
+        </w:rPr>
+        <w:t>Дата</w:t>
+      </w:r>
+      <w:r>
+        <w:rPr>
+          <w:rFonts w:ascii="Times New Roman" w:hAnsi="Times New Roman" w:cs="Times New Roman"/>
+          <w:sz w:val="24"/>
+          <w:szCs w:val="24"/>
+          <w:lang w:val="en-US"/>
+        </w:rPr>
+        <w:t xml:space="preserve"> </w:t>
+      </w:r>
+      <w:r>
+        <w:rPr>
+          <w:rFonts w:ascii="Times New Roman" w:hAnsi="Times New Roman" w:cs="Times New Roman"/>
+          <w:sz w:val="24"/>
+          <w:szCs w:val="24"/>
+        </w:rPr>
+        <w:t>выдачи</w:t>
+      </w:r>
+      <w:r>
+        <w:rPr>
+          <w:rFonts w:ascii="Times New Roman" w:hAnsi="Times New Roman" w:cs="Times New Roman"/>
+          <w:sz w:val="24"/>
+          <w:szCs w:val="24"/>
+          <w:lang w:val="en-US"/>
+        </w:rPr>
+        <w:t>:</w:t>
+      </w:r>
+      <w:r>
+        <w:rPr>
+          <w:rFonts w:ascii="Times New Roman" w:hAnsi="Times New Roman" w:cs="Times New Roman"/>
+          <w:sz w:val="24"/>
+          <w:u w:val="single"/>
+          <w:lang w:val="en-US"/>
+        </w:rPr>
+        <w:t>{</w:t>
+      </w:r>
+      <w:proofErr w:type="spellStart"/>
+      <w:r>
+        <w:rPr>
+          <w:rFonts w:ascii="Times New Roman" w:hAnsi="Times New Roman" w:cs="Times New Roman"/>
+          <w:sz w:val="24"/>
+          <w:u w:val="single"/>
+          <w:lang w:val="en-US"/>
+        </w:rPr>
+        <w:t>education_complete_</w:t>
+      </w:r>
+      <w:r>
+        <w:rPr>
+          <w:rFonts w:ascii="Times New Roman" w:hAnsi="Times New Roman" w:cs="Times New Roman"/>
+          <w:sz w:val="24"/>
+          <w:u w:val="single"/>
+          <w:lang w:val="en-US"/>
+        </w:rPr>
+        <w:t>date</w:t>
+      </w:r>
+      <w:proofErr w:type="spellEnd"/>
+      <w:r>
+        <w:rPr>
+          <w:rFonts w:ascii="Times New Roman" w:hAnsi="Times New Roman" w:cs="Times New Roman"/>
+          <w:sz w:val="24"/>
+          <w:u w:val="single"/>
+          <w:lang w:val="en-US"/>
+        </w:rPr>
+        <w:t>}</w:t>
+      </w:r>
+      <w:r>
+        <w:rPr>
+          <w:rFonts w:ascii="Times New Roman" w:hAnsi="Times New Roman" w:cs="Times New Roman"/>
+          <w:sz w:val="24"/>
+          <w:szCs w:val="24"/>
+          <w:lang w:val="en-US"/>
+        </w:rPr>
+        <w:t xml:space="preserve">  </w:t>
+      </w:r>
+      <w:r>
+        <w:rPr>
+          <w:rFonts w:ascii="Times New Roman" w:hAnsi="Times New Roman" w:cs="Times New Roman"/>
+          <w:sz w:val="24"/>
+          <w:szCs w:val="24"/>
+        </w:rPr>
+        <w:t>Тип</w:t>
+      </w:r>
+      <w:r>
+        <w:rPr>
+          <w:rFonts w:ascii="Times New Roman" w:hAnsi="Times New Roman" w:cs="Times New Roman"/>
+          <w:sz w:val="24"/>
+          <w:szCs w:val="24"/>
+          <w:lang w:val="en-US"/>
+        </w:rPr>
+        <w:t xml:space="preserve"> </w:t>
+      </w:r>
+      <w:r>
+        <w:rPr>
+          <w:rFonts w:ascii="Times New Roman" w:hAnsi="Times New Roman" w:cs="Times New Roman"/>
+          <w:sz w:val="24"/>
+          <w:szCs w:val="24"/>
+        </w:rPr>
+        <w:t>поданных</w:t>
+      </w:r>
+      <w:r>
+        <w:rPr>
+          <w:rFonts w:ascii="Times New Roman" w:hAnsi="Times New Roman" w:cs="Times New Roman"/>
+          <w:sz w:val="24"/>
+          <w:szCs w:val="24"/>
+          <w:lang w:val="en-US"/>
+        </w:rPr>
+        <w:t xml:space="preserve"> </w:t>
+      </w:r>
+      <w:r>
+        <w:rPr>
+          <w:rFonts w:ascii="Times New Roman" w:hAnsi="Times New Roman" w:cs="Times New Roman"/>
+          <w:sz w:val="24"/>
+          <w:szCs w:val="24"/>
+        </w:rPr>
+        <w:t>документов</w:t>
+      </w:r>
+      <w:r>
+        <w:rPr>
+          <w:rFonts w:ascii="Times New Roman" w:hAnsi="Times New Roman" w:cs="Times New Roman"/>
+          <w:sz w:val="24"/>
+          <w:szCs w:val="24"/>
+          <w:lang w:val="en-US"/>
+        </w:rPr>
+        <w:t xml:space="preserve">: </w:t>
+      </w:r>
+      <w:r>
+        <w:rPr>
+          <w:rFonts w:ascii="Times New Roman" w:hAnsi="Times New Roman" w:cs="Times New Roman"/>
+          <w:sz w:val="24"/>
+          <w:szCs w:val="24"/>
+          <w:lang w:val="en-US"/>
+        </w:rPr>
+        <w:t>(</w:t>
+      </w:r>
+      <w:r>
+        <w:rPr>
+          <w:rFonts w:ascii="Times New Roman" w:hAnsi="Times New Roman" w:cs="Times New Roman"/>
+          <w:sz w:val="24"/>
+          <w:u w:val="single"/>
+          <w:lang w:val="en-US"/>
+        </w:rPr>
+        <w:t>{</w:t>
+      </w:r>
+      <w:proofErr w:type="spellStart"/>
+      <w:r>
+        <w:rPr>
+          <w:rFonts w:ascii="Times New Roman" w:hAnsi="Times New Roman" w:cs="Times New Roman"/>
+          <w:sz w:val="24"/>
+          <w:u w:val="single"/>
+          <w:lang w:val="en-US"/>
+        </w:rPr>
+        <w:t>education_complete_</w:t>
+      </w:r>
+      <w:r>
+        <w:rPr>
+          <w:rFonts w:ascii="Times New Roman" w:hAnsi="Times New Roman" w:cs="Times New Roman"/>
+          <w:sz w:val="24"/>
+          <w:u w:val="single"/>
+          <w:lang w:val="en-US"/>
+        </w:rPr>
+        <w:t>type</w:t>
+      </w:r>
+      <w:proofErr w:type="spellEnd"/>
+      <w:r>
+        <w:rPr>
+          <w:rFonts w:ascii="Times New Roman" w:hAnsi="Times New Roman" w:cs="Times New Roman"/>
+          <w:sz w:val="24"/>
+          <w:u w:val="single"/>
+          <w:lang w:val="en-US"/>
+        </w:rPr>
+        <w:t>}</w:t>
+      </w:r>
+      <w:r>
+        <w:rPr>
+          <w:rFonts w:ascii="Times New Roman" w:hAnsi="Times New Roman" w:cs="Times New Roman"/>
+          <w:sz w:val="24"/>
+          <w:szCs w:val="24"/>
+          <w:lang w:val="en-US"/>
+        </w:rPr>
+        <w:t>)</w:t>
+      </w:r>
+    </w:p>
+    <w:p>
+      <w:pPr>
+        <w:rPr>
+          <w:rFonts w:ascii="Times New Roman" w:hAnsi="Times New Roman" w:cs="Times New Roman"/>
+          <w:sz w:val="24"/>
+          <w:szCs w:val="24"/>
         </w:rPr>
       </w:pPr>
       <w:r>
@@ -1968,149 +2530,8 @@
           <w:sz w:val="24"/>
           <w:szCs w:val="24"/>
         </w:rPr>
-        <w:pict>
-          <v:rect id="Rectangle 10" o:spid="_x0000_s1041" style="position:absolute;margin-left:-.95pt;margin-top:3.35pt;width:7.5pt;height:7.4pt;z-index:251665408;visibility:visible;mso-wrap-style:square;mso-width-percent:0;mso-height-percent:0;mso-wrap-distance-left:9pt;mso-wrap-distance-top:0;mso-wrap-distance-right:9pt;mso-wrap-distance-bottom:0;mso-position-horizontal:absolute;mso-position-horizontal-relative:text;mso-position-vertical:absolute;mso-position-vertical-relative:text;mso-width-percent:0;mso-height-percent:0;mso-width-relative:page;mso-height-relative:page;v-text-anchor:top" o:gfxdata="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"/>
-        </w:pict>
-      </w:r>
-      <w:r>
-        <w:rPr>
-          <w:rFonts w:ascii="Times New Roman" w:hAnsi="Times New Roman" w:cs="Times New Roman"/>
-          <w:b/>
-          <w:sz w:val="24"/>
-          <w:szCs w:val="24"/>
-        </w:rPr>
-        <w:t xml:space="preserve">   </w:t>
-      </w:r>
-      <w:r>
-        <w:rPr>
-          <w:rFonts w:ascii="Times New Roman" w:hAnsi="Times New Roman" w:cs="Times New Roman"/>
-          <w:b/>
-          <w:sz w:val="24"/>
-          <w:szCs w:val="24"/>
-        </w:rPr>
-        <w:t>Аттестат/ диплом</w:t>
-      </w:r>
-      <w:r>
-        <w:rPr>
-          <w:rFonts w:ascii="Times New Roman" w:hAnsi="Times New Roman" w:cs="Times New Roman"/>
-          <w:sz w:val="24"/>
-          <w:szCs w:val="24"/>
-        </w:rPr>
-        <w:t xml:space="preserve"> Серия_______ № _____________________, «___»_______ ___  </w:t>
-      </w:r>
-      <w:r>
-        <w:rPr>
-          <w:rFonts w:ascii="Times New Roman" w:hAnsi="Times New Roman" w:cs="Times New Roman"/>
-          <w:sz w:val="24"/>
-          <w:szCs w:val="24"/>
-        </w:rPr>
-        <w:t>(_____</w:t>
-      </w:r>
-      <w:r>
-        <w:rPr>
-          <w:rFonts w:ascii="Times New Roman" w:hAnsi="Times New Roman" w:cs="Times New Roman"/>
-          <w:sz w:val="24"/>
-          <w:szCs w:val="24"/>
-        </w:rPr>
-        <w:t>__________</w:t>
-      </w:r>
-      <w:r>
-        <w:rPr>
-          <w:rFonts w:ascii="Times New Roman" w:hAnsi="Times New Roman" w:cs="Times New Roman"/>
-          <w:sz w:val="24"/>
-          <w:szCs w:val="24"/>
-        </w:rPr>
-        <w:t>_)</w:t>
-      </w:r>
-    </w:p>
-    <w:p>
-      <w:pPr>
-        <w:tabs>
-          <w:tab w:val="left" w:pos="3810"/>
-        </w:tabs>
-        <w:spacing w:after="0" w:line="240" w:lineRule="atLeast"/>
-        <w:rPr>
-          <w:rFonts w:ascii="Times New Roman" w:hAnsi="Times New Roman" w:cs="Times New Roman"/>
-          <w:i/>
-          <w:sz w:val="16"/>
-          <w:szCs w:val="16"/>
-        </w:rPr>
-      </w:pPr>
-      <w:r>
-        <w:rPr>
-          <w:rFonts w:ascii="Times New Roman" w:hAnsi="Times New Roman" w:cs="Times New Roman"/>
-          <w:i/>
-          <w:sz w:val="16"/>
-          <w:szCs w:val="16"/>
-        </w:rPr>
-        <w:tab/>
-      </w:r>
-      <w:r>
-        <w:rPr>
-          <w:rFonts w:ascii="Times New Roman" w:hAnsi="Times New Roman" w:cs="Times New Roman"/>
-          <w:i/>
-          <w:sz w:val="16"/>
-          <w:szCs w:val="16"/>
-        </w:rPr>
-        <w:tab/>
-      </w:r>
-      <w:r>
-        <w:rPr>
-          <w:rFonts w:ascii="Times New Roman" w:hAnsi="Times New Roman" w:cs="Times New Roman"/>
-          <w:i/>
-          <w:sz w:val="16"/>
-          <w:szCs w:val="16"/>
-        </w:rPr>
-        <w:tab/>
-      </w:r>
-      <w:r>
-        <w:rPr>
-          <w:rFonts w:ascii="Times New Roman" w:hAnsi="Times New Roman" w:cs="Times New Roman"/>
-          <w:i/>
-          <w:sz w:val="16"/>
-          <w:szCs w:val="16"/>
-        </w:rPr>
-        <w:tab/>
-        <w:t xml:space="preserve">                (дата выдачи</w:t>
-      </w:r>
-      <w:r>
-        <w:rPr>
-          <w:rFonts w:ascii="Times New Roman" w:hAnsi="Times New Roman" w:cs="Times New Roman"/>
-          <w:i/>
-          <w:sz w:val="16"/>
-          <w:szCs w:val="16"/>
-        </w:rPr>
-        <w:t xml:space="preserve">)  </w:t>
-      </w:r>
-      <w:proofErr w:type="gramStart"/>
-      <w:r>
-        <w:rPr>
-          <w:rFonts w:ascii="Times New Roman" w:hAnsi="Times New Roman" w:cs="Times New Roman"/>
-          <w:i/>
-          <w:sz w:val="16"/>
-          <w:szCs w:val="16"/>
-        </w:rPr>
-        <w:t xml:space="preserve">( </w:t>
-      </w:r>
-      <w:proofErr w:type="gramEnd"/>
-      <w:r>
-        <w:rPr>
-          <w:rFonts w:ascii="Times New Roman" w:hAnsi="Times New Roman" w:cs="Times New Roman"/>
-          <w:i/>
-          <w:sz w:val="16"/>
-          <w:szCs w:val="16"/>
-        </w:rPr>
-        <w:t xml:space="preserve">указать оригинал или копия)   </w:t>
-      </w:r>
-    </w:p>
-    <w:p>
-      <w:pPr>
-        <w:rPr>
-          <w:rFonts w:ascii="Times New Roman" w:hAnsi="Times New Roman" w:cs="Times New Roman"/>
-          <w:sz w:val="24"/>
-          <w:szCs w:val="24"/>
-        </w:rPr>
-      </w:pPr>
+        <w:t xml:space="preserve">Наличие медали: </w:t>
+      </w:r>
       <w:r>
         <w:rPr>
           <w:rFonts w:ascii="Times New Roman" w:hAnsi="Times New Roman" w:cs="Times New Roman"/>
@@ -2118,9 +2539,7 @@
           <w:sz w:val="24"/>
           <w:szCs w:val="24"/>
         </w:rPr>
-        <w:pict>
-          <v:rect id="Rectangle 15" o:spid="_x0000_s1040" style="position:absolute;margin-left:-.95pt;margin-top:3.8pt;width:7.5pt;height:7.4pt;z-index:251670528;visibility:visible;mso-wrap-style:square;mso-width-percent:0;mso-height-percent:0;mso-wrap-distance-left:9pt;mso-wrap-distance-top:0;mso-wrap-distance-right:9pt;mso-wrap-distance-bottom:0;mso-position-horizontal:absolute;mso-position-horizontal-relative:text;mso-position-vertical:absolute;mso-position-vertical-relative:text;mso-width-percent:0;mso-height-percent:0;mso-width-relative:page;mso-height-relative:page;v-text-anchor:top" o:gfxdata="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"/>
-        </w:pict>
+        <w:t>{</w:t>
       </w:r>
       <w:r>
         <w:rPr>
@@ -2128,51 +2547,18 @@
           <w:noProof/>
           <w:sz w:val="24"/>
           <w:szCs w:val="24"/>
-        </w:rPr>
-        <w:pict>
-          <v:rect id="Rectangle 11" o:spid="_x0000_s1039" style="position:absolute;margin-left:-.95pt;margin-top:3.8pt;width:7.5pt;height:7.4pt;z-index:251666432;visibility:visible;mso-wrap-style:square;mso-width-percent:0;mso-height-percent:0;mso-wrap-distance-left:9pt;mso-wrap-distance-top:0;mso-wrap-distance-right:9pt;mso-wrap-distance-bottom:0;mso-position-horizontal:absolute;mso-position-horizontal-relative:text;mso-position-vertical:absolute;mso-position-vertical-relative:text;mso-width-percent:0;mso-height-percent:0;mso-width-relative:page;mso-height-relative:page;v-text-anchor:top" o:gfxdata="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"/>
-        </w:pict>
-      </w:r>
-      <w:r>
-        <w:rPr>
-          <w:rFonts w:ascii="Times New Roman" w:hAnsi="Times New Roman" w:cs="Times New Roman"/>
-          <w:sz w:val="24"/>
-          <w:szCs w:val="24"/>
-        </w:rPr>
-        <w:t xml:space="preserve">   </w:t>
-      </w:r>
-      <w:r>
-        <w:rPr>
-          <w:rFonts w:ascii="Times New Roman" w:hAnsi="Times New Roman" w:cs="Times New Roman"/>
-          <w:sz w:val="24"/>
-          <w:szCs w:val="24"/>
-        </w:rPr>
-        <w:t xml:space="preserve">Медаль (аттестат, диплом </w:t>
-      </w:r>
-      <w:r>
-        <w:rPr>
-          <w:rFonts w:ascii="Times New Roman" w:hAnsi="Times New Roman" w:cs="Times New Roman"/>
-          <w:sz w:val="24"/>
-          <w:szCs w:val="24"/>
-          <w:lang w:val="en-US"/>
-        </w:rPr>
-        <w:t>c</w:t>
-      </w:r>
-      <w:r>
-        <w:rPr>
-          <w:rFonts w:ascii="Times New Roman" w:hAnsi="Times New Roman" w:cs="Times New Roman"/>
-          <w:sz w:val="24"/>
-          <w:szCs w:val="24"/>
-        </w:rPr>
-        <w:t xml:space="preserve"> </w:t>
-      </w:r>
-      <w:r>
-        <w:rPr>
-          <w:rFonts w:ascii="Times New Roman" w:hAnsi="Times New Roman" w:cs="Times New Roman"/>
-          <w:sz w:val="24"/>
-          <w:szCs w:val="24"/>
-        </w:rPr>
-        <w:t>«отличием»).</w:t>
+          <w:lang w:val="en-US"/>
+        </w:rPr>
+        <w:t>medal</w:t>
+      </w:r>
+      <w:r>
+        <w:rPr>
+          <w:rFonts w:ascii="Times New Roman" w:hAnsi="Times New Roman" w:cs="Times New Roman"/>
+          <w:noProof/>
+          <w:sz w:val="24"/>
+          <w:szCs w:val="24"/>
+        </w:rPr>
+        <w:t>}</w:t>
       </w:r>
     </w:p>
     <w:p>
@@ -2194,25 +2580,35 @@
           <w:sz w:val="24"/>
           <w:szCs w:val="24"/>
         </w:rPr>
-        <w:pict>
-          <v:rect id="Rectangle 12" o:spid="_x0000_s1038" style="position:absolute;margin-left:-.95pt;margin-top:3.45pt;width:7.5pt;height:7.4pt;z-index:251667456;visibility:visible;mso-wrap-style:square;mso-width-percent:0;mso-height-percent:0;mso-wrap-distance-left:9pt;mso-wrap-distance-top:0;mso-wrap-distance-right:9pt;mso-wrap-distance-bottom:0;mso-position-horizontal:absolute;mso-position-horizontal-relative:text;mso-position-vertical:absolute;mso-position-vertical-relative:text;mso-width-percent:0;mso-height-percent:0;mso-width-relative:page;mso-height-relative:page;v-text-anchor:top" o:gfxdata="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"/>
-        </w:pict>
-      </w:r>
-      <w:r>
-        <w:rPr>
-          <w:rFonts w:ascii="Times New Roman" w:hAnsi="Times New Roman" w:cs="Times New Roman"/>
-          <w:sz w:val="24"/>
-          <w:szCs w:val="24"/>
-        </w:rPr>
-        <w:t xml:space="preserve">   </w:t>
-      </w:r>
-      <w:r>
-        <w:rPr>
-          <w:rFonts w:ascii="Times New Roman" w:hAnsi="Times New Roman" w:cs="Times New Roman"/>
-          <w:sz w:val="24"/>
-          <w:szCs w:val="24"/>
-        </w:rPr>
-        <w:t>Победитель всероссийских (региональных) олимпиад (член сборной).</w:t>
+        <w:t xml:space="preserve">Победы в олимпиадах: </w:t>
+      </w:r>
+      <w:r>
+        <w:rPr>
+          <w:rFonts w:ascii="Times New Roman" w:hAnsi="Times New Roman" w:cs="Times New Roman"/>
+          <w:noProof/>
+          <w:sz w:val="24"/>
+          <w:szCs w:val="24"/>
+        </w:rPr>
+        <w:t>{</w:t>
+      </w:r>
+      <w:r>
+        <w:rPr>
+          <w:rFonts w:ascii="Times New Roman" w:hAnsi="Times New Roman" w:cs="Times New Roman"/>
+          <w:noProof/>
+          <w:sz w:val="24"/>
+          <w:szCs w:val="24"/>
+          <w:lang w:val="en-US"/>
+        </w:rPr>
+        <w:t>olympiad</w:t>
+      </w:r>
+      <w:r>
+        <w:rPr>
+          <w:rFonts w:ascii="Times New Roman" w:hAnsi="Times New Roman" w:cs="Times New Roman"/>
+          <w:noProof/>
+          <w:sz w:val="24"/>
+          <w:szCs w:val="24"/>
+        </w:rPr>
+        <w:t>}</w:t>
       </w:r>
     </w:p>
     <w:p>
@@ -2233,7 +2629,155 @@
           <w:sz w:val="24"/>
           <w:szCs w:val="24"/>
         </w:rPr>
-        <w:t>Трудовой стаж (если есть):_____лет, ____месяцев</w:t>
+        <w:t>Трудовой стаж (если есть):</w:t>
+      </w:r>
+      <w:r>
+        <w:rPr>
+          <w:rFonts w:ascii="Times New Roman" w:hAnsi="Times New Roman" w:cs="Times New Roman"/>
+          <w:sz w:val="24"/>
+          <w:szCs w:val="24"/>
+          <w:u w:val="single"/>
+        </w:rPr>
+        <w:t xml:space="preserve"> {</w:t>
+      </w:r>
+      <w:r>
+        <w:rPr>
+          <w:rFonts w:ascii="Times New Roman" w:hAnsi="Times New Roman" w:cs="Times New Roman"/>
+          <w:sz w:val="24"/>
+          <w:szCs w:val="24"/>
+          <w:u w:val="single"/>
+          <w:lang w:val="en-US"/>
+        </w:rPr>
+        <w:t>work</w:t>
+      </w:r>
+      <w:r>
+        <w:rPr>
+          <w:rFonts w:ascii="Times New Roman" w:hAnsi="Times New Roman" w:cs="Times New Roman"/>
+          <w:sz w:val="24"/>
+          <w:szCs w:val="24"/>
+          <w:u w:val="single"/>
+        </w:rPr>
+        <w:t>_</w:t>
+      </w:r>
+      <w:r>
+        <w:rPr>
+          <w:rFonts w:ascii="Times New Roman" w:hAnsi="Times New Roman" w:cs="Times New Roman"/>
+          <w:sz w:val="24"/>
+          <w:szCs w:val="24"/>
+          <w:u w:val="single"/>
+          <w:lang w:val="en-US"/>
+        </w:rPr>
+        <w:t>stage</w:t>
+      </w:r>
+      <w:r>
+        <w:rPr>
+          <w:rFonts w:ascii="Times New Roman" w:hAnsi="Times New Roman" w:cs="Times New Roman"/>
+          <w:sz w:val="24"/>
+          <w:szCs w:val="24"/>
+          <w:u w:val="single"/>
+        </w:rPr>
+        <w:t>_</w:t>
+      </w:r>
+      <w:r>
+        <w:rPr>
+          <w:rFonts w:ascii="Times New Roman" w:hAnsi="Times New Roman" w:cs="Times New Roman"/>
+          <w:sz w:val="24"/>
+          <w:szCs w:val="24"/>
+          <w:u w:val="single"/>
+          <w:lang w:val="en-US"/>
+        </w:rPr>
+        <w:t>year</w:t>
+      </w:r>
+      <w:r>
+        <w:rPr>
+          <w:rFonts w:ascii="Times New Roman" w:hAnsi="Times New Roman" w:cs="Times New Roman"/>
+          <w:sz w:val="24"/>
+          <w:szCs w:val="24"/>
+          <w:u w:val="single"/>
+        </w:rPr>
+        <w:t xml:space="preserve">} </w:t>
+      </w:r>
+      <w:r>
+        <w:rPr>
+          <w:rFonts w:ascii="Times New Roman" w:hAnsi="Times New Roman" w:cs="Times New Roman"/>
+          <w:sz w:val="24"/>
+          <w:szCs w:val="24"/>
+        </w:rPr>
+        <w:t xml:space="preserve">лет, </w:t>
+      </w:r>
+      <w:r>
+        <w:rPr>
+          <w:rFonts w:ascii="Times New Roman" w:hAnsi="Times New Roman" w:cs="Times New Roman"/>
+          <w:sz w:val="24"/>
+          <w:szCs w:val="24"/>
+          <w:u w:val="single"/>
+        </w:rPr>
+        <w:t>{</w:t>
+      </w:r>
+      <w:r>
+        <w:rPr>
+          <w:rFonts w:ascii="Times New Roman" w:hAnsi="Times New Roman" w:cs="Times New Roman"/>
+          <w:sz w:val="24"/>
+          <w:szCs w:val="24"/>
+          <w:u w:val="single"/>
+          <w:lang w:val="en-US"/>
+        </w:rPr>
+        <w:t>work</w:t>
+      </w:r>
+      <w:r>
+        <w:rPr>
+          <w:rFonts w:ascii="Times New Roman" w:hAnsi="Times New Roman" w:cs="Times New Roman"/>
+          <w:sz w:val="24"/>
+          <w:szCs w:val="24"/>
+          <w:u w:val="single"/>
+        </w:rPr>
+        <w:t>_</w:t>
+      </w:r>
+      <w:r>
+        <w:rPr>
+          <w:rFonts w:ascii="Times New Roman" w:hAnsi="Times New Roman" w:cs="Times New Roman"/>
+          <w:sz w:val="24"/>
+          <w:szCs w:val="24"/>
+          <w:u w:val="single"/>
+          <w:lang w:val="en-US"/>
+        </w:rPr>
+        <w:t>stage</w:t>
+      </w:r>
+      <w:r>
+        <w:rPr>
+          <w:rFonts w:ascii="Times New Roman" w:hAnsi="Times New Roman" w:cs="Times New Roman"/>
+          <w:sz w:val="24"/>
+          <w:szCs w:val="24"/>
+          <w:u w:val="single"/>
+        </w:rPr>
+        <w:t>_</w:t>
+      </w:r>
+      <w:r>
+        <w:rPr>
+          <w:rFonts w:ascii="Times New Roman" w:hAnsi="Times New Roman" w:cs="Times New Roman"/>
+          <w:sz w:val="24"/>
+          <w:szCs w:val="24"/>
+          <w:u w:val="single"/>
+          <w:lang w:val="en-US"/>
+        </w:rPr>
+        <w:t>month</w:t>
+      </w:r>
+      <w:r>
+        <w:rPr>
+          <w:rFonts w:ascii="Times New Roman" w:hAnsi="Times New Roman" w:cs="Times New Roman"/>
+          <w:sz w:val="24"/>
+          <w:szCs w:val="24"/>
+          <w:u w:val="single"/>
+        </w:rPr>
+        <w:t xml:space="preserve">} </w:t>
+      </w:r>
+      <w:r>
+        <w:rPr>
+          <w:rFonts w:ascii="Times New Roman" w:hAnsi="Times New Roman" w:cs="Times New Roman"/>
+          <w:sz w:val="24"/>
+          <w:szCs w:val="24"/>
+        </w:rPr>
+        <w:t>месяцев</w:t>
       </w:r>
     </w:p>
     <w:p>
@@ -2256,30 +2800,88 @@
         </w:rPr>
         <w:t>Место работы и занимаемая должность (для заочной формы обучения)</w:t>
       </w:r>
-    </w:p>
-    <w:p>
-      <w:pPr>
-        <w:rPr>
-          <w:rFonts w:ascii="Times New Roman" w:hAnsi="Times New Roman" w:cs="Times New Roman"/>
-          <w:sz w:val="24"/>
-          <w:szCs w:val="24"/>
-        </w:rPr>
-      </w:pPr>
-      <w:r>
-        <w:rPr>
-          <w:rFonts w:ascii="Times New Roman" w:hAnsi="Times New Roman" w:cs="Times New Roman"/>
-          <w:sz w:val="24"/>
-          <w:szCs w:val="24"/>
-        </w:rPr>
-        <w:t>______________________________________________________________________________________</w:t>
-      </w:r>
-      <w:r>
-        <w:rPr>
-          <w:rFonts w:ascii="Times New Roman" w:hAnsi="Times New Roman" w:cs="Times New Roman"/>
-          <w:sz w:val="24"/>
-          <w:szCs w:val="24"/>
-        </w:rPr>
-        <w:br w:type="page"/>
+      <w:r>
+        <w:rPr>
+          <w:rFonts w:ascii="Times New Roman" w:hAnsi="Times New Roman" w:cs="Times New Roman"/>
+          <w:sz w:val="24"/>
+          <w:szCs w:val="24"/>
+        </w:rPr>
+        <w:t>:</w:t>
+      </w:r>
+    </w:p>
+    <w:p>
+      <w:pPr>
+        <w:rPr>
+          <w:rFonts w:ascii="Times New Roman" w:hAnsi="Times New Roman" w:cs="Times New Roman"/>
+          <w:sz w:val="24"/>
+          <w:szCs w:val="24"/>
+        </w:rPr>
+      </w:pPr>
+      <w:r>
+        <w:rPr>
+          <w:rFonts w:ascii="Times New Roman" w:hAnsi="Times New Roman" w:cs="Times New Roman"/>
+          <w:sz w:val="24"/>
+          <w:szCs w:val="24"/>
+          <w:u w:val="single"/>
+        </w:rPr>
+        <w:t>{</w:t>
+      </w:r>
+      <w:r>
+        <w:rPr>
+          <w:rFonts w:ascii="Times New Roman" w:hAnsi="Times New Roman" w:cs="Times New Roman"/>
+          <w:sz w:val="24"/>
+          <w:szCs w:val="24"/>
+          <w:u w:val="single"/>
+          <w:lang w:val="en-US"/>
+        </w:rPr>
+        <w:t>work</w:t>
+      </w:r>
+      <w:r>
+        <w:rPr>
+          <w:rFonts w:ascii="Times New Roman" w:hAnsi="Times New Roman" w:cs="Times New Roman"/>
+          <w:sz w:val="24"/>
+          <w:szCs w:val="24"/>
+          <w:u w:val="single"/>
+        </w:rPr>
+        <w:t>_</w:t>
+      </w:r>
+      <w:r>
+        <w:rPr>
+          <w:rFonts w:ascii="Times New Roman" w:hAnsi="Times New Roman" w:cs="Times New Roman"/>
+          <w:sz w:val="24"/>
+          <w:szCs w:val="24"/>
+          <w:u w:val="single"/>
+          <w:lang w:val="en-US"/>
+        </w:rPr>
+        <w:t>place</w:t>
+      </w:r>
+      <w:r>
+        <w:rPr>
+          <w:rFonts w:ascii="Times New Roman" w:hAnsi="Times New Roman" w:cs="Times New Roman"/>
+          <w:sz w:val="24"/>
+          <w:szCs w:val="24"/>
+          <w:u w:val="single"/>
+        </w:rPr>
+        <w:t>_</w:t>
+      </w:r>
+      <w:r>
+        <w:rPr>
+          <w:rFonts w:ascii="Times New Roman" w:hAnsi="Times New Roman" w:cs="Times New Roman"/>
+          <w:sz w:val="24"/>
+          <w:szCs w:val="24"/>
+          <w:u w:val="single"/>
+          <w:lang w:val="en-US"/>
+        </w:rPr>
+        <w:t>post</w:t>
+      </w:r>
+      <w:r>
+        <w:rPr>
+          <w:rFonts w:ascii="Times New Roman" w:hAnsi="Times New Roman" w:cs="Times New Roman"/>
+          <w:sz w:val="24"/>
+          <w:szCs w:val="24"/>
+          <w:u w:val="single"/>
+        </w:rPr>
+        <w:t xml:space="preserve">} </w:t>
       </w:r>
     </w:p>
     <w:p>
@@ -2297,49 +2899,14 @@
         <w:rPr>
           <w:rFonts w:ascii="Times New Roman" w:hAnsi="Times New Roman" w:cs="Times New Roman"/>
           <w:b/>
-          <w:noProof/>
-          <w:sz w:val="24"/>
-          <w:szCs w:val="24"/>
-        </w:rPr>
-        <w:lastRenderedPageBreak/>
-        <w:pict>
-          <v:rect id="Rectangle 17" o:spid="_x0000_s1036" style="position:absolute;margin-left:163.95pt;margin-top:2.75pt;width:7.5pt;height:7.4pt;z-index:251672576;visibility:visible;mso-wrap-style:square;mso-width-percent:0;mso-height-percent:0;mso-wrap-distance-left:9pt;mso-wrap-distance-top:0;mso-wrap-distance-right:9pt;mso-wrap-distance-bottom:0;mso-position-horizontal-relative:text;mso-position-vertical-relative:text;mso-width-percent:0;mso-height-percent:0;mso-width-relative:page;mso-height-relative:page;v-text-anchor:top" o:gfxdata="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"/>
-        </w:pict>
+          <w:szCs w:val="24"/>
+        </w:rPr>
+        <w:t>Изучаемый иностранный язык</w:t>
       </w:r>
       <w:r>
         <w:rPr>
           <w:rFonts w:ascii="Times New Roman" w:hAnsi="Times New Roman" w:cs="Times New Roman"/>
           <w:b/>
-          <w:noProof/>
-          <w:szCs w:val="24"/>
-        </w:rPr>
-        <w:pict>
-          <v:rect id="Rectangle 13" o:spid="_x0000_s1035" style="position:absolute;margin-left:235.3pt;margin-top:2.75pt;width:7.5pt;height:7.4pt;z-index:251668480;visibility:visible;mso-wrap-style:square;mso-width-percent:0;mso-height-percent:0;mso-wrap-distance-left:9pt;mso-wrap-distance-top:0;mso-wrap-distance-right:9pt;mso-wrap-distance-bottom:0;mso-position-horizontal-relative:text;mso-position-vertical-relative:text;mso-width-percent:0;mso-height-percent:0;mso-width-relative:page;mso-height-relative:page;v-text-anchor:top" o:gfxdata="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"/>
-        </w:pict>
-      </w:r>
-      <w:r>
-        <w:rPr>
-          <w:rFonts w:ascii="Times New Roman" w:hAnsi="Times New Roman" w:cs="Times New Roman"/>
-          <w:b/>
-          <w:noProof/>
-          <w:szCs w:val="24"/>
-        </w:rPr>
-        <w:pict>
-          <v:rect id="Rectangle 14" o:spid="_x0000_s1037" style="position:absolute;margin-left:297.6pt;margin-top:2.75pt;width:7.5pt;height:7.4pt;z-index:251669504;visibility:visible;mso-wrap-style:square;mso-width-percent:0;mso-height-percent:0;mso-wrap-distance-left:9pt;mso-wrap-distance-top:0;mso-wrap-distance-right:9pt;mso-wrap-distance-bottom:0;mso-position-horizontal-relative:text;mso-position-vertical-relative:text;mso-width-percent:0;mso-height-percent:0;mso-width-relative:page;mso-height-relative:page;v-text-anchor:top" o:gfxdata="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"/>
-        </w:pict>
-      </w:r>
-      <w:r>
-        <w:rPr>
-          <w:rFonts w:ascii="Times New Roman" w:hAnsi="Times New Roman" w:cs="Times New Roman"/>
-          <w:b/>
-          <w:szCs w:val="24"/>
-        </w:rPr>
-        <w:t>Изучаемый иностранный язык</w:t>
-      </w:r>
-      <w:r>
-        <w:rPr>
-          <w:rFonts w:ascii="Times New Roman" w:hAnsi="Times New Roman" w:cs="Times New Roman"/>
-          <w:b/>
           <w:szCs w:val="24"/>
         </w:rPr>
         <w:t>:</w:t>
@@ -2348,6 +2915,7 @@
         <w:rPr>
           <w:rFonts w:ascii="Times New Roman" w:hAnsi="Times New Roman" w:cs="Times New Roman"/>
           <w:szCs w:val="24"/>
+          <w:u w:val="single"/>
         </w:rPr>
         <w:t xml:space="preserve"> </w:t>
       </w:r>
@@ -2355,43 +2923,26 @@
         <w:rPr>
           <w:rFonts w:ascii="Times New Roman" w:hAnsi="Times New Roman" w:cs="Times New Roman"/>
           <w:szCs w:val="24"/>
-        </w:rPr>
-        <w:t xml:space="preserve">    </w:t>
-      </w:r>
-      <w:r>
-        <w:rPr>
-          <w:rFonts w:ascii="Times New Roman" w:hAnsi="Times New Roman" w:cs="Times New Roman"/>
-          <w:szCs w:val="24"/>
-        </w:rPr>
-        <w:t xml:space="preserve">английский, </w:t>
-      </w:r>
-      <w:r>
-        <w:rPr>
-          <w:rFonts w:ascii="Times New Roman" w:hAnsi="Times New Roman" w:cs="Times New Roman"/>
-          <w:szCs w:val="24"/>
-        </w:rPr>
-        <w:t xml:space="preserve">    </w:t>
-      </w:r>
-      <w:r>
-        <w:rPr>
-          <w:rFonts w:ascii="Times New Roman" w:hAnsi="Times New Roman" w:cs="Times New Roman"/>
-          <w:szCs w:val="24"/>
-        </w:rPr>
-        <w:t>немецкий,</w:t>
-      </w:r>
-      <w:r>
-        <w:rPr>
-          <w:rFonts w:ascii="Times New Roman" w:hAnsi="Times New Roman" w:cs="Times New Roman"/>
-          <w:szCs w:val="24"/>
-        </w:rPr>
-        <w:t xml:space="preserve">    </w:t>
-      </w:r>
-      <w:r>
-        <w:rPr>
-          <w:rFonts w:ascii="Times New Roman" w:hAnsi="Times New Roman" w:cs="Times New Roman"/>
-          <w:szCs w:val="24"/>
-        </w:rPr>
-        <w:t xml:space="preserve"> французский,</w:t>
+          <w:u w:val="single"/>
+        </w:rPr>
+        <w:t>{</w:t>
+      </w:r>
+      <w:r>
+        <w:rPr>
+          <w:rFonts w:ascii="Times New Roman" w:hAnsi="Times New Roman" w:cs="Times New Roman"/>
+          <w:szCs w:val="24"/>
+          <w:u w:val="single"/>
+          <w:lang w:val="en-US"/>
+        </w:rPr>
+        <w:t>language</w:t>
+      </w:r>
+      <w:r>
+        <w:rPr>
+          <w:rFonts w:ascii="Times New Roman" w:hAnsi="Times New Roman" w:cs="Times New Roman"/>
+          <w:szCs w:val="24"/>
+          <w:u w:val="single"/>
+        </w:rPr>
+        <w:t>}</w:t>
       </w:r>
     </w:p>
     <w:p>
@@ -2402,57 +2953,11 @@
         <w:spacing w:after="0"/>
         <w:rPr>
           <w:rFonts w:ascii="Times New Roman" w:hAnsi="Times New Roman" w:cs="Times New Roman"/>
-          <w:szCs w:val="24"/>
-        </w:rPr>
-      </w:pPr>
-      <w:r>
-        <w:rPr>
-          <w:rFonts w:ascii="Times New Roman" w:hAnsi="Times New Roman" w:cs="Times New Roman"/>
-          <w:noProof/>
-          <w:szCs w:val="24"/>
-        </w:rPr>
-        <w:pict>
-          <v:rect id="Rectangle 18" o:spid="_x0000_s1034" style="position:absolute;margin-left:180.15pt;margin-top:3.1pt;width:7.5pt;height:7.4pt;z-index:251673600;visibility:visible;mso-wrap-style:square;mso-width-percent:0;mso-height-percent:0;mso-wrap-distance-left:9pt;mso-wrap-distance-top:0;mso-wrap-distance-right:9pt;mso-wrap-distance-bottom:0;mso-position-horizontal-relative:text;mso-position-vertical-relative:text;mso-width-percent:0;mso-height-percent:0;mso-width-relative:page;mso-height-relative:page;v-text-anchor:top" o:gfxdata="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"/>
-        </w:pict>
-      </w:r>
-      <w:r>
-        <w:rPr>
-          <w:rFonts w:ascii="Times New Roman" w:hAnsi="Times New Roman" w:cs="Times New Roman"/>
-          <w:noProof/>
-          <w:szCs w:val="24"/>
-        </w:rPr>
-        <w:pict>
-          <v:rect id="Rectangle 16" o:spid="_x0000_s1033" style="position:absolute;margin-left:.75pt;margin-top:3.1pt;width:7.5pt;height:7.4pt;z-index:251671552;visibility:visible;mso-wrap-style:square;mso-width-percent:0;mso-height-percent:0;mso-wrap-distance-left:9pt;mso-wrap-distance-top:0;mso-wrap-distance-right:9pt;mso-wrap-distance-bottom:0;mso-position-horizontal-relative:text;mso-position-vertical-relative:text;mso-width-percent:0;mso-height-percent:0;mso-width-relative:page;mso-height-relative:page;v-text-anchor:top" o:gfxdata="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"/>
-        </w:pict>
-      </w:r>
-      <w:r>
-        <w:rPr>
-          <w:rFonts w:ascii="Times New Roman" w:hAnsi="Times New Roman" w:cs="Times New Roman"/>
-          <w:szCs w:val="24"/>
-        </w:rPr>
-        <w:t xml:space="preserve">    </w:t>
-      </w:r>
-      <w:r>
-        <w:rPr>
-          <w:rFonts w:ascii="Times New Roman" w:hAnsi="Times New Roman" w:cs="Times New Roman"/>
-          <w:szCs w:val="24"/>
-        </w:rPr>
-        <w:t>другой________________________</w:t>
-      </w:r>
-      <w:r>
-        <w:rPr>
-          <w:rFonts w:ascii="Times New Roman" w:hAnsi="Times New Roman" w:cs="Times New Roman"/>
-          <w:szCs w:val="24"/>
-        </w:rPr>
-        <w:t xml:space="preserve">     </w:t>
-      </w:r>
-      <w:r>
-        <w:rPr>
-          <w:rFonts w:ascii="Times New Roman" w:hAnsi="Times New Roman" w:cs="Times New Roman"/>
-          <w:szCs w:val="24"/>
-        </w:rPr>
-        <w:t>не изучал</w:t>
-      </w:r>
+          <w:b/>
+          <w:sz w:val="14"/>
+          <w:szCs w:val="14"/>
+        </w:rPr>
+      </w:pPr>
     </w:p>
     <w:p>
       <w:pPr>
@@ -2462,51 +2967,14 @@
         <w:spacing w:after="0"/>
         <w:rPr>
           <w:rFonts w:ascii="Times New Roman" w:hAnsi="Times New Roman" w:cs="Times New Roman"/>
+          <w:szCs w:val="24"/>
+          <w:lang w:val="en-US"/>
+        </w:rPr>
+      </w:pPr>
+      <w:r>
+        <w:rPr>
+          <w:rFonts w:ascii="Times New Roman" w:hAnsi="Times New Roman" w:cs="Times New Roman"/>
           <w:b/>
-          <w:sz w:val="14"/>
-          <w:szCs w:val="14"/>
-        </w:rPr>
-      </w:pPr>
-    </w:p>
-    <w:p>
-      <w:pPr>
-        <w:tabs>
-          <w:tab w:val="left" w:pos="3810"/>
-        </w:tabs>
-        <w:spacing w:after="0"/>
-        <w:rPr>
-          <w:rFonts w:ascii="Times New Roman" w:hAnsi="Times New Roman" w:cs="Times New Roman"/>
-          <w:szCs w:val="24"/>
-        </w:rPr>
-      </w:pPr>
-      <w:r>
-        <w:rPr>
-          <w:rFonts w:ascii="Times New Roman" w:hAnsi="Times New Roman" w:cs="Times New Roman"/>
-          <w:b/>
-          <w:noProof/>
-          <w:sz w:val="24"/>
-          <w:szCs w:val="24"/>
-        </w:rPr>
-        <w:pict>
-          <v:rect id="Rectangle 20" o:spid="_x0000_s1031" style="position:absolute;margin-left:217.4pt;margin-top:4.45pt;width:7.5pt;height:7.4pt;z-index:251675648;visibility:visible;mso-wrap-style:square;mso-width-percent:0;mso-height-percent:0;mso-wrap-distance-left:9pt;mso-wrap-distance-top:0;mso-wrap-distance-right:9pt;mso-wrap-distance-bottom:0;mso-position-horizontal-relative:text;mso-position-vertical-relative:text;mso-width-percent:0;mso-height-percent:0;mso-width-relative:page;mso-height-relative:page;v-text-anchor:top" o:gfxdata="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"/>
-        </w:pict>
-      </w:r>
-      <w:r>
-        <w:rPr>
-          <w:rFonts w:ascii="Times New Roman" w:hAnsi="Times New Roman" w:cs="Times New Roman"/>
-          <w:b/>
-          <w:noProof/>
-          <w:sz w:val="24"/>
-          <w:szCs w:val="24"/>
-        </w:rPr>
-        <w:pict>
-          <v:rect id="Rectangle 19" o:spid="_x0000_s1032" style="position:absolute;margin-left:128.3pt;margin-top:4.45pt;width:7.5pt;height:7.4pt;z-index:251674624;visibility:visible;mso-wrap-style:square;mso-width-percent:0;mso-height-percent:0;mso-wrap-distance-left:9pt;mso-wrap-distance-top:0;mso-wrap-distance-right:9pt;mso-wrap-distance-bottom:0;mso-position-horizontal-relative:text;mso-position-vertical-relative:text;mso-width-percent:0;mso-height-percent:0;mso-width-relative:page;mso-height-relative:page;v-text-anchor:top" o:gfxdata="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"/>
-        </w:pict>
-      </w:r>
-      <w:r>
-        <w:rPr>
-          <w:rFonts w:ascii="Times New Roman" w:hAnsi="Times New Roman" w:cs="Times New Roman"/>
-          <w:b/>
           <w:sz w:val="24"/>
           <w:szCs w:val="24"/>
         </w:rPr>
@@ -2519,28 +2987,13 @@
         </w:rPr>
         <w:t xml:space="preserve">: </w:t>
       </w:r>
-      <w:proofErr w:type="gramStart"/>
-      <w:r>
-        <w:rPr>
-          <w:rFonts w:ascii="Times New Roman" w:hAnsi="Times New Roman" w:cs="Times New Roman"/>
-          <w:szCs w:val="24"/>
-        </w:rPr>
-        <w:t>нуждаюсь</w:t>
-      </w:r>
-      <w:proofErr w:type="gramEnd"/>
-      <w:r>
-        <w:rPr>
-          <w:rFonts w:ascii="Times New Roman" w:hAnsi="Times New Roman" w:cs="Times New Roman"/>
-          <w:szCs w:val="24"/>
-        </w:rPr>
-        <w:t xml:space="preserve">          </w:t>
-      </w:r>
-      <w:r>
-        <w:rPr>
-          <w:rFonts w:ascii="Times New Roman" w:hAnsi="Times New Roman" w:cs="Times New Roman"/>
-          <w:szCs w:val="24"/>
-        </w:rPr>
-        <w:t>не нуждаюсь</w:t>
+      <w:r>
+        <w:rPr>
+          <w:rFonts w:ascii="Times New Roman" w:hAnsi="Times New Roman" w:cs="Times New Roman"/>
+          <w:szCs w:val="24"/>
+          <w:lang w:val="en-US"/>
+        </w:rPr>
+        <w:t>{house}</w:t>
       </w:r>
     </w:p>
     <w:p>
@@ -2591,6 +3044,7 @@
         <w:rPr>
           <w:rFonts w:ascii="Times New Roman" w:hAnsi="Times New Roman" w:cs="Times New Roman"/>
           <w:szCs w:val="24"/>
+          <w:lang w:val="en-US"/>
         </w:rPr>
       </w:pPr>
       <w:r>
@@ -2618,15 +3072,55 @@
         <w:rPr>
           <w:rFonts w:ascii="Times New Roman" w:hAnsi="Times New Roman" w:cs="Times New Roman"/>
           <w:szCs w:val="24"/>
-        </w:rPr>
-        <w:t>____________________________________________________________</w:t>
-      </w:r>
-      <w:r>
-        <w:rPr>
-          <w:rFonts w:ascii="Times New Roman" w:hAnsi="Times New Roman" w:cs="Times New Roman"/>
-          <w:szCs w:val="24"/>
-        </w:rPr>
-        <w:t>______________________</w:t>
+          <w:lang w:val="en-US"/>
+        </w:rPr>
+        <w:t>:</w:t>
+      </w:r>
+      <w:r>
+        <w:rPr>
+          <w:rFonts w:ascii="Times New Roman" w:hAnsi="Times New Roman" w:cs="Times New Roman"/>
+          <w:szCs w:val="24"/>
+          <w:u w:val="single"/>
+          <w:lang w:val="en-US"/>
+        </w:rPr>
+        <w:t xml:space="preserve"> {</w:t>
+      </w:r>
+      <w:proofErr w:type="spellStart"/>
+      <w:r>
+        <w:rPr>
+          <w:rFonts w:ascii="Times New Roman" w:hAnsi="Times New Roman" w:cs="Times New Roman"/>
+          <w:szCs w:val="24"/>
+          <w:u w:val="single"/>
+          <w:lang w:val="en-US"/>
+        </w:rPr>
+        <w:t>snils</w:t>
+      </w:r>
+      <w:proofErr w:type="spellEnd"/>
+      <w:r>
+        <w:rPr>
+          <w:rFonts w:ascii="Times New Roman" w:hAnsi="Times New Roman" w:cs="Times New Roman"/>
+          <w:szCs w:val="24"/>
+          <w:u w:val="single"/>
+          <w:lang w:val="en-US"/>
+        </w:rPr>
+        <w:t>}, {inn}</w:t>
+      </w:r>
+    </w:p>
+    <w:p>
+      <w:pPr>
+        <w:rPr>
+          <w:rFonts w:ascii="Times New Roman" w:hAnsi="Times New Roman" w:cs="Times New Roman"/>
+          <w:b/>
+          <w:szCs w:val="24"/>
+        </w:rPr>
+      </w:pPr>
+      <w:r>
+        <w:rPr>
+          <w:rFonts w:ascii="Times New Roman" w:hAnsi="Times New Roman" w:cs="Times New Roman"/>
+          <w:b/>
+          <w:szCs w:val="24"/>
+        </w:rPr>
+        <w:br w:type="page"/>
       </w:r>
     </w:p>
     <w:p>
@@ -2641,6 +3135,15 @@
           <w:szCs w:val="24"/>
         </w:rPr>
       </w:pPr>
+      <w:r>
+        <w:rPr>
+          <w:rFonts w:ascii="Times New Roman" w:hAnsi="Times New Roman" w:cs="Times New Roman"/>
+          <w:b/>
+          <w:szCs w:val="24"/>
+        </w:rPr>
+        <w:lastRenderedPageBreak/>
+        <w:t>Сведения о родителях:</w:t>
+      </w:r>
     </w:p>
     <w:p>
       <w:pPr>
@@ -2650,44 +3153,55 @@
         <w:spacing w:after="0"/>
         <w:rPr>
           <w:rFonts w:ascii="Times New Roman" w:hAnsi="Times New Roman" w:cs="Times New Roman"/>
+          <w:szCs w:val="24"/>
+          <w:lang w:val="en-US"/>
+        </w:rPr>
+      </w:pPr>
+      <w:r>
+        <w:rPr>
+          <w:rFonts w:ascii="Times New Roman" w:hAnsi="Times New Roman" w:cs="Times New Roman"/>
           <w:b/>
           <w:szCs w:val="24"/>
         </w:rPr>
-      </w:pPr>
+        <w:t>Отец</w:t>
+      </w:r>
       <w:r>
         <w:rPr>
           <w:rFonts w:ascii="Times New Roman" w:hAnsi="Times New Roman" w:cs="Times New Roman"/>
           <w:b/>
           <w:szCs w:val="24"/>
-        </w:rPr>
-        <w:t>Сведения о родителях:</w:t>
-      </w:r>
-    </w:p>
-    <w:p>
-      <w:pPr>
-        <w:tabs>
-          <w:tab w:val="left" w:pos="3810"/>
-        </w:tabs>
-        <w:spacing w:after="0"/>
-        <w:rPr>
-          <w:rFonts w:ascii="Times New Roman" w:hAnsi="Times New Roman" w:cs="Times New Roman"/>
-          <w:szCs w:val="24"/>
-        </w:rPr>
-      </w:pPr>
-      <w:r>
-        <w:rPr>
-          <w:rFonts w:ascii="Times New Roman" w:hAnsi="Times New Roman" w:cs="Times New Roman"/>
-          <w:b/>
-          <w:szCs w:val="24"/>
-        </w:rPr>
-        <w:t>Отец_</w:t>
-      </w:r>
-      <w:r>
-        <w:rPr>
-          <w:rFonts w:ascii="Times New Roman" w:hAnsi="Times New Roman" w:cs="Times New Roman"/>
-          <w:szCs w:val="24"/>
-        </w:rPr>
-        <w:t xml:space="preserve">________________________________________________________________________________________ </w:t>
+          <w:lang w:val="en-US"/>
+        </w:rPr>
+        <w:t>:</w:t>
+      </w:r>
+      <w:r>
+        <w:rPr>
+          <w:rFonts w:ascii="Times New Roman" w:hAnsi="Times New Roman" w:cs="Times New Roman"/>
+          <w:szCs w:val="24"/>
+          <w:u w:val="single"/>
+          <w:lang w:val="en-US"/>
+        </w:rPr>
+        <w:t xml:space="preserve"> {</w:t>
+      </w:r>
+      <w:proofErr w:type="spellStart"/>
+      <w:r>
+        <w:rPr>
+          <w:rFonts w:ascii="Times New Roman" w:hAnsi="Times New Roman" w:cs="Times New Roman"/>
+          <w:szCs w:val="24"/>
+          <w:u w:val="single"/>
+          <w:lang w:val="en-US"/>
+        </w:rPr>
+        <w:t>parent_mother_initial</w:t>
+      </w:r>
+      <w:proofErr w:type="spellEnd"/>
+      <w:r>
+        <w:rPr>
+          <w:rFonts w:ascii="Times New Roman" w:hAnsi="Times New Roman" w:cs="Times New Roman"/>
+          <w:szCs w:val="24"/>
+          <w:u w:val="single"/>
+          <w:lang w:val="en-US"/>
+        </w:rPr>
+        <w:t>}</w:t>
       </w:r>
     </w:p>
     <w:tbl>
@@ -2743,49 +3257,50 @@
       </w:tr>
       <w:tr>
         <w:trPr>
-          <w:trHeight w:val="400"/>
+          <w:trHeight w:val="939"/>
         </w:trPr>
         <w:tc>
           <w:tcPr>
             <w:tcW w:w="3324" w:type="dxa"/>
-            <w:tcBorders>
-              <w:bottom w:val="single" w:sz="4" w:space="0" w:color="auto"/>
-            </w:tcBorders>
           </w:tcPr>
           <w:p>
             <w:pPr>
               <w:spacing w:after="0" w:line="240" w:lineRule="auto"/>
+              <w:jc w:val="center"/>
               <w:rPr>
                 <w:rFonts w:ascii="Times New Roman" w:hAnsi="Times New Roman" w:cs="Times New Roman"/>
                 <w:i/>
                 <w:sz w:val="18"/>
                 <w:szCs w:val="24"/>
+                <w:lang w:val="en-US"/>
               </w:rPr>
             </w:pPr>
-          </w:p>
-        </w:tc>
-      </w:tr>
-      <w:tr>
-        <w:trPr>
-          <w:trHeight w:val="529"/>
-        </w:trPr>
-        <w:tc>
-          <w:tcPr>
-            <w:tcW w:w="3324" w:type="dxa"/>
-            <w:tcBorders>
-              <w:bottom w:val="single" w:sz="4" w:space="0" w:color="auto"/>
-            </w:tcBorders>
-          </w:tcPr>
-          <w:p>
-            <w:pPr>
-              <w:spacing w:after="0" w:line="240" w:lineRule="auto"/>
-              <w:rPr>
-                <w:rFonts w:ascii="Times New Roman" w:hAnsi="Times New Roman" w:cs="Times New Roman"/>
-                <w:i/>
-                <w:sz w:val="18"/>
+            <w:r>
+              <w:rPr>
+                <w:rFonts w:ascii="Times New Roman" w:hAnsi="Times New Roman" w:cs="Times New Roman"/>
                 <w:szCs w:val="24"/>
-              </w:rPr>
-            </w:pPr>
+                <w:lang w:val="en-US"/>
+              </w:rPr>
+              <w:t>{</w:t>
+            </w:r>
+            <w:proofErr w:type="spellStart"/>
+            <w:r>
+              <w:rPr>
+                <w:rFonts w:ascii="Times New Roman" w:hAnsi="Times New Roman" w:cs="Times New Roman"/>
+                <w:szCs w:val="24"/>
+                <w:lang w:val="en-US"/>
+              </w:rPr>
+              <w:t>parent_mother_work</w:t>
+            </w:r>
+            <w:proofErr w:type="spellEnd"/>
+            <w:r>
+              <w:rPr>
+                <w:rFonts w:ascii="Times New Roman" w:hAnsi="Times New Roman" w:cs="Times New Roman"/>
+                <w:szCs w:val="24"/>
+                <w:lang w:val="en-US"/>
+              </w:rPr>
+              <w:t>}</w:t>
+            </w:r>
           </w:p>
         </w:tc>
       </w:tr>
@@ -2839,7 +3354,7 @@
       </w:tr>
       <w:tr>
         <w:trPr>
-          <w:trHeight w:val="366"/>
+          <w:trHeight w:val="844"/>
         </w:trPr>
         <w:tc>
           <w:tcPr>
@@ -2855,27 +3370,40 @@
                 <w:szCs w:val="24"/>
               </w:rPr>
             </w:pPr>
-          </w:p>
-        </w:tc>
-      </w:tr>
-      <w:tr>
-        <w:trPr>
-          <w:trHeight w:val="468"/>
-        </w:trPr>
-        <w:tc>
-          <w:tcPr>
-            <w:tcW w:w="3626" w:type="dxa"/>
-          </w:tcPr>
-          <w:p>
-            <w:pPr>
-              <w:spacing w:after="0" w:line="240" w:lineRule="auto"/>
-              <w:jc w:val="center"/>
-              <w:rPr>
-                <w:rFonts w:ascii="Times New Roman" w:hAnsi="Times New Roman" w:cs="Times New Roman"/>
-                <w:sz w:val="18"/>
+            <w:r>
+              <w:rPr>
+                <w:rFonts w:ascii="Times New Roman" w:hAnsi="Times New Roman" w:cs="Times New Roman"/>
                 <w:szCs w:val="24"/>
-              </w:rPr>
-            </w:pPr>
+                <w:lang w:val="en-US"/>
+              </w:rPr>
+              <w:t>{</w:t>
+            </w:r>
+            <w:proofErr w:type="spellStart"/>
+            <w:r>
+              <w:rPr>
+                <w:rFonts w:ascii="Times New Roman" w:hAnsi="Times New Roman" w:cs="Times New Roman"/>
+                <w:szCs w:val="24"/>
+                <w:lang w:val="en-US"/>
+              </w:rPr>
+              <w:t>parent_mother_work</w:t>
+            </w:r>
+            <w:r>
+              <w:rPr>
+                <w:rFonts w:ascii="Times New Roman" w:hAnsi="Times New Roman" w:cs="Times New Roman"/>
+                <w:szCs w:val="24"/>
+                <w:lang w:val="en-US"/>
+              </w:rPr>
+              <w:t>_post</w:t>
+            </w:r>
+            <w:proofErr w:type="spellEnd"/>
+            <w:r>
+              <w:rPr>
+                <w:rFonts w:ascii="Times New Roman" w:hAnsi="Times New Roman" w:cs="Times New Roman"/>
+                <w:szCs w:val="24"/>
+                <w:lang w:val="en-US"/>
+              </w:rPr>
+              <w:t>}</w:t>
+            </w:r>
           </w:p>
         </w:tc>
       </w:tr>
@@ -2929,7 +3457,7 @@
       </w:tr>
       <w:tr>
         <w:trPr>
-          <w:trHeight w:val="495"/>
+          <w:trHeight w:val="918"/>
         </w:trPr>
         <w:tc>
           <w:tcPr>
@@ -2938,32 +3466,47 @@
           <w:p>
             <w:pPr>
               <w:spacing w:after="0" w:line="240" w:lineRule="auto"/>
+              <w:jc w:val="center"/>
               <w:rPr>
                 <w:rFonts w:ascii="Times New Roman" w:hAnsi="Times New Roman" w:cs="Times New Roman"/>
                 <w:sz w:val="18"/>
                 <w:szCs w:val="24"/>
               </w:rPr>
             </w:pPr>
-          </w:p>
-        </w:tc>
-      </w:tr>
-      <w:tr>
-        <w:trPr>
-          <w:trHeight w:val="413"/>
-        </w:trPr>
-        <w:tc>
-          <w:tcPr>
-            <w:tcW w:w="3372" w:type="dxa"/>
-          </w:tcPr>
-          <w:p>
-            <w:pPr>
-              <w:spacing w:after="0" w:line="240" w:lineRule="auto"/>
-              <w:rPr>
-                <w:rFonts w:ascii="Times New Roman" w:hAnsi="Times New Roman" w:cs="Times New Roman"/>
-                <w:sz w:val="18"/>
+            <w:r>
+              <w:rPr>
+                <w:rFonts w:ascii="Times New Roman" w:hAnsi="Times New Roman" w:cs="Times New Roman"/>
                 <w:szCs w:val="24"/>
-              </w:rPr>
-            </w:pPr>
+                <w:lang w:val="en-US"/>
+              </w:rPr>
+              <w:t>{</w:t>
+            </w:r>
+            <w:proofErr w:type="spellStart"/>
+            <w:r>
+              <w:rPr>
+                <w:rFonts w:ascii="Times New Roman" w:hAnsi="Times New Roman" w:cs="Times New Roman"/>
+                <w:szCs w:val="24"/>
+                <w:lang w:val="en-US"/>
+              </w:rPr>
+              <w:t>parent_mother_</w:t>
+            </w:r>
+            <w:r>
+              <w:rPr>
+                <w:rFonts w:ascii="Times New Roman" w:hAnsi="Times New Roman" w:cs="Times New Roman"/>
+                <w:szCs w:val="24"/>
+                <w:lang w:val="en-US"/>
+              </w:rPr>
+              <w:t>phone</w:t>
+            </w:r>
+            <w:proofErr w:type="spellEnd"/>
+            <w:r>
+              <w:rPr>
+                <w:rFonts w:ascii="Times New Roman" w:hAnsi="Times New Roman" w:cs="Times New Roman"/>
+                <w:szCs w:val="24"/>
+                <w:lang w:val="en-US"/>
+              </w:rPr>
+              <w:t>}</w:t>
+            </w:r>
           </w:p>
         </w:tc>
       </w:tr>
@@ -3038,6 +3581,7 @@
           <w:rFonts w:ascii="Times New Roman" w:hAnsi="Times New Roman" w:cs="Times New Roman"/>
           <w:sz w:val="24"/>
           <w:szCs w:val="24"/>
+          <w:lang w:val="en-US"/>
         </w:rPr>
       </w:pPr>
       <w:r>
@@ -3054,16 +3598,66 @@
           <w:rFonts w:ascii="Times New Roman" w:hAnsi="Times New Roman" w:cs="Times New Roman"/>
           <w:sz w:val="24"/>
           <w:szCs w:val="24"/>
-        </w:rPr>
-        <w:t>________________________________________________________________________________</w:t>
-      </w:r>
-      <w:r>
-        <w:rPr>
-          <w:rFonts w:ascii="Times New Roman" w:hAnsi="Times New Roman" w:cs="Times New Roman"/>
-          <w:sz w:val="24"/>
-          <w:szCs w:val="24"/>
-        </w:rPr>
-        <w:t>___</w:t>
+          <w:lang w:val="en-US"/>
+        </w:rPr>
+        <w:t>:</w:t>
+      </w:r>
+      <w:r>
+        <w:rPr>
+          <w:rFonts w:ascii="Times New Roman" w:hAnsi="Times New Roman" w:cs="Times New Roman"/>
+          <w:sz w:val="24"/>
+          <w:szCs w:val="24"/>
+          <w:u w:val="single"/>
+          <w:lang w:val="en-US"/>
+        </w:rPr>
+        <w:t xml:space="preserve"> </w:t>
+      </w:r>
+      <w:r>
+        <w:rPr>
+          <w:rFonts w:ascii="Times New Roman" w:hAnsi="Times New Roman" w:cs="Times New Roman"/>
+          <w:szCs w:val="24"/>
+          <w:u w:val="single"/>
+          <w:lang w:val="en-US"/>
+        </w:rPr>
+        <w:t>{</w:t>
+      </w:r>
+      <w:proofErr w:type="spellStart"/>
+      <w:r>
+        <w:rPr>
+          <w:rFonts w:ascii="Times New Roman" w:hAnsi="Times New Roman" w:cs="Times New Roman"/>
+          <w:szCs w:val="24"/>
+          <w:u w:val="single"/>
+          <w:lang w:val="en-US"/>
+        </w:rPr>
+        <w:t>parent_</w:t>
+      </w:r>
+      <w:r>
+        <w:rPr>
+          <w:rFonts w:ascii="Times New Roman" w:hAnsi="Times New Roman" w:cs="Times New Roman"/>
+          <w:szCs w:val="24"/>
+          <w:u w:val="single"/>
+          <w:lang w:val="en-US"/>
+        </w:rPr>
+        <w:t>father</w:t>
+      </w:r>
+      <w:r>
+        <w:rPr>
+          <w:rFonts w:ascii="Times New Roman" w:hAnsi="Times New Roman" w:cs="Times New Roman"/>
+          <w:szCs w:val="24"/>
+          <w:u w:val="single"/>
+          <w:lang w:val="en-US"/>
+        </w:rPr>
+        <w:t>_initial</w:t>
+      </w:r>
+      <w:proofErr w:type="spellEnd"/>
+      <w:r>
+        <w:rPr>
+          <w:rFonts w:ascii="Times New Roman" w:hAnsi="Times New Roman" w:cs="Times New Roman"/>
+          <w:szCs w:val="24"/>
+          <w:u w:val="single"/>
+          <w:lang w:val="en-US"/>
+        </w:rPr>
+        <w:t>}</w:t>
       </w:r>
     </w:p>
     <w:p>
@@ -3143,18 +3737,16 @@
       </w:tr>
       <w:tr>
         <w:trPr>
-          <w:trHeight w:val="468"/>
+          <w:trHeight w:val="896"/>
         </w:trPr>
         <w:tc>
           <w:tcPr>
             <w:tcW w:w="3652" w:type="dxa"/>
-            <w:tcBorders>
-              <w:bottom w:val="single" w:sz="4" w:space="0" w:color="auto"/>
-            </w:tcBorders>
           </w:tcPr>
           <w:p>
             <w:pPr>
               <w:spacing w:after="0" w:line="240" w:lineRule="atLeast"/>
+              <w:jc w:val="center"/>
               <w:rPr>
                 <w:rFonts w:ascii="Times New Roman" w:hAnsi="Times New Roman" w:cs="Times New Roman"/>
                 <w:i/>
@@ -3162,30 +3754,48 @@
                 <w:szCs w:val="24"/>
               </w:rPr>
             </w:pPr>
-          </w:p>
-        </w:tc>
-      </w:tr>
-      <w:tr>
-        <w:trPr>
-          <w:trHeight w:val="418"/>
-        </w:trPr>
-        <w:tc>
-          <w:tcPr>
-            <w:tcW w:w="3652" w:type="dxa"/>
-            <w:tcBorders>
-              <w:bottom w:val="single" w:sz="4" w:space="0" w:color="auto"/>
-            </w:tcBorders>
-          </w:tcPr>
-          <w:p>
-            <w:pPr>
-              <w:spacing w:after="0" w:line="240" w:lineRule="atLeast"/>
-              <w:rPr>
-                <w:rFonts w:ascii="Times New Roman" w:hAnsi="Times New Roman" w:cs="Times New Roman"/>
-                <w:i/>
-                <w:sz w:val="18"/>
+            <w:r>
+              <w:rPr>
+                <w:rFonts w:ascii="Times New Roman" w:hAnsi="Times New Roman" w:cs="Times New Roman"/>
                 <w:szCs w:val="24"/>
-              </w:rPr>
-            </w:pPr>
+                <w:lang w:val="en-US"/>
+              </w:rPr>
+              <w:t>{</w:t>
+            </w:r>
+            <w:proofErr w:type="spellStart"/>
+            <w:r>
+              <w:rPr>
+                <w:rFonts w:ascii="Times New Roman" w:hAnsi="Times New Roman" w:cs="Times New Roman"/>
+                <w:szCs w:val="24"/>
+                <w:lang w:val="en-US"/>
+              </w:rPr>
+              <w:t>parent_father_</w:t>
+            </w:r>
+            <w:r>
+              <w:rPr>
+                <w:rFonts w:ascii="Times New Roman" w:hAnsi="Times New Roman" w:cs="Times New Roman"/>
+                <w:szCs w:val="24"/>
+                <w:lang w:val="en-US"/>
+              </w:rPr>
+              <w:t>work</w:t>
+            </w:r>
+            <w:r>
+              <w:rPr>
+                <w:rFonts w:ascii="Times New Roman" w:hAnsi="Times New Roman" w:cs="Times New Roman"/>
+                <w:szCs w:val="24"/>
+                <w:lang w:val="en-US"/>
+              </w:rPr>
+              <w:t>_post</w:t>
+            </w:r>
+            <w:proofErr w:type="spellEnd"/>
+            <w:r>
+              <w:rPr>
+                <w:rFonts w:ascii="Times New Roman" w:hAnsi="Times New Roman" w:cs="Times New Roman"/>
+                <w:szCs w:val="24"/>
+                <w:lang w:val="en-US"/>
+              </w:rPr>
+              <w:t>}</w:t>
+            </w:r>
           </w:p>
         </w:tc>
       </w:tr>
@@ -3243,18 +3853,16 @@
       </w:tr>
       <w:tr>
         <w:trPr>
-          <w:trHeight w:val="395"/>
+          <w:trHeight w:val="851"/>
         </w:trPr>
         <w:tc>
           <w:tcPr>
             <w:tcW w:w="3369" w:type="dxa"/>
-            <w:tcBorders>
-              <w:bottom w:val="single" w:sz="4" w:space="0" w:color="auto"/>
-            </w:tcBorders>
           </w:tcPr>
           <w:p>
             <w:pPr>
               <w:spacing w:after="0" w:line="240" w:lineRule="atLeast"/>
+              <w:jc w:val="center"/>
               <w:rPr>
                 <w:rFonts w:ascii="Times New Roman" w:hAnsi="Times New Roman" w:cs="Times New Roman"/>
                 <w:i/>
@@ -3262,30 +3870,40 @@
                 <w:szCs w:val="24"/>
               </w:rPr>
             </w:pPr>
-          </w:p>
-        </w:tc>
-      </w:tr>
-      <w:tr>
-        <w:trPr>
-          <w:trHeight w:val="446"/>
-        </w:trPr>
-        <w:tc>
-          <w:tcPr>
-            <w:tcW w:w="3369" w:type="dxa"/>
-            <w:tcBorders>
-              <w:bottom w:val="single" w:sz="4" w:space="0" w:color="auto"/>
-            </w:tcBorders>
-          </w:tcPr>
-          <w:p>
-            <w:pPr>
-              <w:spacing w:after="0" w:line="240" w:lineRule="atLeast"/>
-              <w:rPr>
-                <w:rFonts w:ascii="Times New Roman" w:hAnsi="Times New Roman" w:cs="Times New Roman"/>
-                <w:i/>
-                <w:sz w:val="18"/>
+            <w:r>
+              <w:rPr>
+                <w:rFonts w:ascii="Times New Roman" w:hAnsi="Times New Roman" w:cs="Times New Roman"/>
                 <w:szCs w:val="24"/>
-              </w:rPr>
-            </w:pPr>
+                <w:lang w:val="en-US"/>
+              </w:rPr>
+              <w:t>{</w:t>
+            </w:r>
+            <w:proofErr w:type="spellStart"/>
+            <w:r>
+              <w:rPr>
+                <w:rFonts w:ascii="Times New Roman" w:hAnsi="Times New Roman" w:cs="Times New Roman"/>
+                <w:szCs w:val="24"/>
+                <w:lang w:val="en-US"/>
+              </w:rPr>
+              <w:t>parent_father_</w:t>
+            </w:r>
+            <w:r>
+              <w:rPr>
+                <w:rFonts w:ascii="Times New Roman" w:hAnsi="Times New Roman" w:cs="Times New Roman"/>
+                <w:szCs w:val="24"/>
+                <w:lang w:val="en-US"/>
+              </w:rPr>
+              <w:t>work</w:t>
+            </w:r>
+            <w:proofErr w:type="spellEnd"/>
+            <w:r>
+              <w:rPr>
+                <w:rFonts w:ascii="Times New Roman" w:hAnsi="Times New Roman" w:cs="Times New Roman"/>
+                <w:szCs w:val="24"/>
+                <w:lang w:val="en-US"/>
+              </w:rPr>
+              <w:t>}</w:t>
+            </w:r>
           </w:p>
         </w:tc>
       </w:tr>
@@ -3343,18 +3961,16 @@
       </w:tr>
       <w:tr>
         <w:trPr>
-          <w:trHeight w:val="470"/>
+          <w:trHeight w:val="971"/>
         </w:trPr>
         <w:tc>
           <w:tcPr>
             <w:tcW w:w="3316" w:type="dxa"/>
-            <w:tcBorders>
-              <w:bottom w:val="single" w:sz="4" w:space="0" w:color="auto"/>
-            </w:tcBorders>
           </w:tcPr>
           <w:p>
             <w:pPr>
               <w:spacing w:after="0" w:line="240" w:lineRule="atLeast"/>
+              <w:jc w:val="center"/>
               <w:rPr>
                 <w:rFonts w:ascii="Times New Roman" w:hAnsi="Times New Roman" w:cs="Times New Roman"/>
                 <w:i/>
@@ -3362,30 +3978,40 @@
                 <w:szCs w:val="24"/>
               </w:rPr>
             </w:pPr>
-          </w:p>
-        </w:tc>
-      </w:tr>
-      <w:tr>
-        <w:trPr>
-          <w:trHeight w:val="491"/>
-        </w:trPr>
-        <w:tc>
-          <w:tcPr>
-            <w:tcW w:w="3316" w:type="dxa"/>
-            <w:tcBorders>
-              <w:bottom w:val="single" w:sz="4" w:space="0" w:color="auto"/>
-            </w:tcBorders>
-          </w:tcPr>
-          <w:p>
-            <w:pPr>
-              <w:spacing w:after="0" w:line="240" w:lineRule="atLeast"/>
-              <w:rPr>
-                <w:rFonts w:ascii="Times New Roman" w:hAnsi="Times New Roman" w:cs="Times New Roman"/>
-                <w:i/>
-                <w:sz w:val="18"/>
+            <w:r>
+              <w:rPr>
+                <w:rFonts w:ascii="Times New Roman" w:hAnsi="Times New Roman" w:cs="Times New Roman"/>
                 <w:szCs w:val="24"/>
-              </w:rPr>
-            </w:pPr>
+                <w:lang w:val="en-US"/>
+              </w:rPr>
+              <w:t>{</w:t>
+            </w:r>
+            <w:proofErr w:type="spellStart"/>
+            <w:r>
+              <w:rPr>
+                <w:rFonts w:ascii="Times New Roman" w:hAnsi="Times New Roman" w:cs="Times New Roman"/>
+                <w:szCs w:val="24"/>
+                <w:lang w:val="en-US"/>
+              </w:rPr>
+              <w:t>parent_father_</w:t>
+            </w:r>
+            <w:r>
+              <w:rPr>
+                <w:rFonts w:ascii="Times New Roman" w:hAnsi="Times New Roman" w:cs="Times New Roman"/>
+                <w:szCs w:val="24"/>
+                <w:lang w:val="en-US"/>
+              </w:rPr>
+              <w:t>phone</w:t>
+            </w:r>
+            <w:proofErr w:type="spellEnd"/>
+            <w:r>
+              <w:rPr>
+                <w:rFonts w:ascii="Times New Roman" w:hAnsi="Times New Roman" w:cs="Times New Roman"/>
+                <w:szCs w:val="24"/>
+                <w:lang w:val="en-US"/>
+              </w:rPr>
+              <w:t>}</w:t>
+            </w:r>
           </w:p>
         </w:tc>
       </w:tr>
@@ -3433,6 +4059,7 @@
           <w:rFonts w:ascii="Times New Roman" w:hAnsi="Times New Roman" w:cs="Times New Roman"/>
           <w:sz w:val="24"/>
           <w:szCs w:val="24"/>
+          <w:u w:val="single"/>
         </w:rPr>
       </w:pPr>
       <w:r>
@@ -3464,16 +4091,28 @@
           <w:rFonts w:ascii="Times New Roman" w:hAnsi="Times New Roman" w:cs="Times New Roman"/>
           <w:sz w:val="24"/>
           <w:szCs w:val="24"/>
-        </w:rPr>
-        <w:t>________________________</w:t>
-      </w:r>
-      <w:r>
-        <w:rPr>
-          <w:rFonts w:ascii="Times New Roman" w:hAnsi="Times New Roman" w:cs="Times New Roman"/>
-          <w:sz w:val="24"/>
-          <w:szCs w:val="24"/>
-        </w:rPr>
-        <w:t>__</w:t>
+          <w:u w:val="single"/>
+        </w:rPr>
+        <w:t xml:space="preserve"> {</w:t>
+      </w:r>
+      <w:r>
+        <w:rPr>
+          <w:rFonts w:ascii="Times New Roman" w:hAnsi="Times New Roman" w:cs="Times New Roman"/>
+          <w:sz w:val="24"/>
+          <w:szCs w:val="24"/>
+          <w:u w:val="single"/>
+          <w:lang w:val="en-US"/>
+        </w:rPr>
+        <w:t>hobby</w:t>
+      </w:r>
+      <w:r>
+        <w:rPr>
+          <w:rFonts w:ascii="Times New Roman" w:hAnsi="Times New Roman" w:cs="Times New Roman"/>
+          <w:sz w:val="24"/>
+          <w:szCs w:val="24"/>
+          <w:u w:val="single"/>
+        </w:rPr>
+        <w:t>}</w:t>
       </w:r>
     </w:p>
     <w:p>
@@ -3485,14 +4124,6 @@
           <w:szCs w:val="24"/>
         </w:rPr>
       </w:pPr>
-      <w:r>
-        <w:rPr>
-          <w:rFonts w:ascii="Times New Roman" w:hAnsi="Times New Roman" w:cs="Times New Roman"/>
-          <w:sz w:val="24"/>
-          <w:szCs w:val="24"/>
-        </w:rPr>
-        <w:t>________________________________________________________________________________________</w:t>
-      </w:r>
     </w:p>
     <w:p>
       <w:pPr>
@@ -3509,7 +4140,59 @@
           <w:sz w:val="24"/>
           <w:szCs w:val="24"/>
         </w:rPr>
-        <w:t>________________________________________________________________________________________</w:t>
+        <w:t xml:space="preserve">Каким видом спорта </w:t>
+      </w:r>
+      <w:r>
+        <w:rPr>
+          <w:rFonts w:ascii="Times New Roman" w:hAnsi="Times New Roman" w:cs="Times New Roman"/>
+          <w:sz w:val="24"/>
+          <w:szCs w:val="24"/>
+        </w:rPr>
+        <w:t>з</w:t>
+      </w:r>
+      <w:r>
+        <w:rPr>
+          <w:rFonts w:ascii="Times New Roman" w:hAnsi="Times New Roman" w:cs="Times New Roman"/>
+          <w:sz w:val="24"/>
+          <w:szCs w:val="24"/>
+        </w:rPr>
+        <w:t>анимаетесь</w:t>
+      </w:r>
+      <w:r>
+        <w:rPr>
+          <w:rFonts w:ascii="Times New Roman" w:hAnsi="Times New Roman" w:cs="Times New Roman"/>
+          <w:sz w:val="24"/>
+          <w:szCs w:val="24"/>
+        </w:rPr>
+        <w:t>:</w:t>
+      </w:r>
+      <w:r>
+        <w:rPr>
+          <w:rFonts w:ascii="Times New Roman" w:hAnsi="Times New Roman" w:cs="Times New Roman"/>
+          <w:sz w:val="24"/>
+          <w:szCs w:val="24"/>
+          <w:u w:val="single"/>
+        </w:rPr>
+        <w:t xml:space="preserve"> {</w:t>
+      </w:r>
+      <w:r>
+        <w:rPr>
+          <w:rFonts w:ascii="Times New Roman" w:hAnsi="Times New Roman" w:cs="Times New Roman"/>
+          <w:sz w:val="24"/>
+          <w:szCs w:val="24"/>
+          <w:u w:val="single"/>
+          <w:lang w:val="en-US"/>
+        </w:rPr>
+        <w:t>sport</w:t>
+      </w:r>
+      <w:r>
+        <w:rPr>
+          <w:rFonts w:ascii="Times New Roman" w:hAnsi="Times New Roman" w:cs="Times New Roman"/>
+          <w:sz w:val="24"/>
+          <w:szCs w:val="24"/>
+          <w:u w:val="single"/>
+        </w:rPr>
+        <w:t>}</w:t>
       </w:r>
     </w:p>
     <w:p>
@@ -3521,58 +4204,6 @@
           <w:szCs w:val="24"/>
         </w:rPr>
       </w:pPr>
-    </w:p>
-    <w:p>
-      <w:pPr>
-        <w:spacing w:after="0" w:line="240" w:lineRule="atLeast"/>
-        <w:rPr>
-          <w:rFonts w:ascii="Times New Roman" w:hAnsi="Times New Roman" w:cs="Times New Roman"/>
-          <w:sz w:val="24"/>
-          <w:szCs w:val="24"/>
-        </w:rPr>
-      </w:pPr>
-      <w:r>
-        <w:rPr>
-          <w:rFonts w:ascii="Times New Roman" w:hAnsi="Times New Roman" w:cs="Times New Roman"/>
-          <w:sz w:val="24"/>
-          <w:szCs w:val="24"/>
-        </w:rPr>
-        <w:t xml:space="preserve">Каким видом спорта </w:t>
-      </w:r>
-      <w:r>
-        <w:rPr>
-          <w:rFonts w:ascii="Times New Roman" w:hAnsi="Times New Roman" w:cs="Times New Roman"/>
-          <w:sz w:val="24"/>
-          <w:szCs w:val="24"/>
-        </w:rPr>
-        <w:t>з</w:t>
-      </w:r>
-      <w:r>
-        <w:rPr>
-          <w:rFonts w:ascii="Times New Roman" w:hAnsi="Times New Roman" w:cs="Times New Roman"/>
-          <w:sz w:val="24"/>
-          <w:szCs w:val="24"/>
-        </w:rPr>
-        <w:t>анимаетесь____________________________________</w:t>
-      </w:r>
-      <w:r>
-        <w:rPr>
-          <w:rFonts w:ascii="Times New Roman" w:hAnsi="Times New Roman" w:cs="Times New Roman"/>
-          <w:sz w:val="24"/>
-          <w:szCs w:val="24"/>
-        </w:rPr>
-        <w:t>_______________________</w:t>
-      </w:r>
-    </w:p>
-    <w:p>
-      <w:pPr>
-        <w:spacing w:after="0" w:line="240" w:lineRule="atLeast"/>
-        <w:rPr>
-          <w:rFonts w:ascii="Times New Roman" w:hAnsi="Times New Roman" w:cs="Times New Roman"/>
-          <w:sz w:val="24"/>
-          <w:szCs w:val="24"/>
-        </w:rPr>
-      </w:pPr>
       <w:r>
         <w:rPr>
           <w:rFonts w:ascii="Times New Roman" w:hAnsi="Times New Roman" w:cs="Times New Roman"/>
@@ -3595,23 +4226,54 @@
           <w:sz w:val="24"/>
           <w:szCs w:val="24"/>
         </w:rPr>
-        <w:t xml:space="preserve"> ___________________________</w:t>
-      </w:r>
-      <w:r>
-        <w:rPr>
-          <w:rFonts w:ascii="Times New Roman" w:hAnsi="Times New Roman" w:cs="Times New Roman"/>
-          <w:sz w:val="24"/>
-          <w:szCs w:val="24"/>
-        </w:rPr>
-        <w:t>_____</w:t>
-      </w:r>
-      <w:r>
-        <w:rPr>
-          <w:rFonts w:ascii="Times New Roman" w:hAnsi="Times New Roman" w:cs="Times New Roman"/>
-          <w:sz w:val="24"/>
-          <w:szCs w:val="24"/>
-        </w:rPr>
-        <w:t>________________________</w:t>
+        <w:t>:</w:t>
+      </w:r>
+      <w:r>
+        <w:rPr>
+          <w:rFonts w:ascii="Times New Roman" w:hAnsi="Times New Roman" w:cs="Times New Roman"/>
+          <w:sz w:val="24"/>
+          <w:szCs w:val="24"/>
+          <w:u w:val="single"/>
+        </w:rPr>
+        <w:t xml:space="preserve"> {</w:t>
+      </w:r>
+      <w:r>
+        <w:rPr>
+          <w:rFonts w:ascii="Times New Roman" w:hAnsi="Times New Roman" w:cs="Times New Roman"/>
+          <w:sz w:val="24"/>
+          <w:szCs w:val="24"/>
+          <w:u w:val="single"/>
+          <w:lang w:val="en-US"/>
+        </w:rPr>
+        <w:t>sport</w:t>
+      </w:r>
+      <w:r>
+        <w:rPr>
+          <w:rFonts w:ascii="Times New Roman" w:hAnsi="Times New Roman" w:cs="Times New Roman"/>
+          <w:sz w:val="24"/>
+          <w:szCs w:val="24"/>
+          <w:u w:val="single"/>
+        </w:rPr>
+        <w:t>_</w:t>
+      </w:r>
+      <w:r>
+        <w:rPr>
+          <w:rFonts w:ascii="Times New Roman" w:hAnsi="Times New Roman" w:cs="Times New Roman"/>
+          <w:sz w:val="24"/>
+          <w:szCs w:val="24"/>
+          <w:u w:val="single"/>
+          <w:lang w:val="en-US"/>
+        </w:rPr>
+        <w:t>level</w:t>
+      </w:r>
+      <w:r>
+        <w:rPr>
+          <w:rFonts w:ascii="Times New Roman" w:hAnsi="Times New Roman" w:cs="Times New Roman"/>
+          <w:sz w:val="24"/>
+          <w:szCs w:val="24"/>
+          <w:u w:val="single"/>
+        </w:rPr>
+        <w:t>}</w:t>
       </w:r>
     </w:p>
     <w:p>
@@ -3693,6 +4355,16 @@
           <w:sz w:val="24"/>
           <w:szCs w:val="24"/>
         </w:rPr>
+        <w:t xml:space="preserve">               </w:t>
+      </w:r>
+      <w:bookmarkStart w:id="0" w:name="_GoBack"/>
+      <w:bookmarkEnd w:id="0"/>
+      <w:r>
+        <w:rPr>
+          <w:rFonts w:ascii="Times New Roman" w:hAnsi="Times New Roman" w:cs="Times New Roman"/>
+          <w:sz w:val="24"/>
+          <w:szCs w:val="24"/>
+        </w:rPr>
         <w:t xml:space="preserve">  ______________</w:t>
       </w:r>
     </w:p>
@@ -3702,7 +4374,7 @@
           <w:tab w:val="left" w:pos="8520"/>
         </w:tabs>
         <w:spacing w:after="0" w:line="240" w:lineRule="atLeast"/>
-        <w:ind w:right="1503"/>
+        <w:ind w:right="567"/>
         <w:jc w:val="right"/>
         <w:rPr>
           <w:rFonts w:ascii="Times New Roman" w:hAnsi="Times New Roman" w:cs="Times New Roman"/>
@@ -3716,7 +4388,7 @@
           <w:sz w:val="18"/>
           <w:szCs w:val="24"/>
         </w:rPr>
-        <w:t>подпись абитуриента</w:t>
+        <w:t xml:space="preserve">                    подпись абитуриента</w:t>
       </w:r>
     </w:p>
     <w:p>
@@ -3734,32 +4406,31 @@
       <w:r>
         <w:rPr>
           <w:rFonts w:ascii="Times New Roman" w:hAnsi="Times New Roman" w:cs="Times New Roman"/>
-          <w:noProof/>
-          <w:sz w:val="24"/>
-          <w:szCs w:val="24"/>
-        </w:rPr>
-        <w:pict>
-          <v:rect id="Rectangle 22" o:spid="_x0000_s1030" style="position:absolute;margin-left:374.3pt;margin-top:4.55pt;width:7.5pt;height:7.4pt;z-index:251677696;visibility:visible;mso-wrap-style:square;mso-width-percent:0;mso-height-percent:0;mso-wrap-distance-left:9pt;mso-wrap-distance-top:0;mso-wrap-distance-right:9pt;mso-wrap-distance-bottom:0;mso-position-horizontal-relative:text;mso-position-vertical-relative:text;mso-width-percent:0;mso-height-percent:0;mso-width-relative:page;mso-height-relative:page;v-text-anchor:top" o:gfxdata="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"/>
-        </w:pict>
-      </w:r>
-      <w:r>
-        <w:rPr>
-          <w:rFonts w:ascii="Times New Roman" w:hAnsi="Times New Roman" w:cs="Times New Roman"/>
-          <w:noProof/>
-          <w:sz w:val="24"/>
-          <w:szCs w:val="24"/>
-        </w:rPr>
-        <w:pict>
-          <v:rect id="Rectangle 21" o:spid="_x0000_s1029" style="position:absolute;margin-left:299pt;margin-top:4.55pt;width:7.5pt;height:7.4pt;z-index:251676672;visibility:visible;mso-wrap-style:square;mso-width-percent:0;mso-height-percent:0;mso-wrap-distance-left:9pt;mso-wrap-distance-top:0;mso-wrap-distance-right:9pt;mso-wrap-distance-bottom:0;mso-position-horizontal-relative:text;mso-position-vertical-relative:text;mso-width-percent:0;mso-height-percent:0;mso-width-relative:page;mso-height-relative:page;v-text-anchor:top" o:gfxdata="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"/>
-        </w:pict>
-      </w:r>
-      <w:r>
-        <w:rPr>
-          <w:rFonts w:ascii="Times New Roman" w:hAnsi="Times New Roman" w:cs="Times New Roman"/>
-          <w:sz w:val="24"/>
-          <w:szCs w:val="24"/>
-        </w:rPr>
-        <w:t>Средне профессиональное образование получаю впервые      не впервые</w:t>
+          <w:sz w:val="24"/>
+          <w:szCs w:val="24"/>
+          <w:lang w:val="en-US"/>
+        </w:rPr>
+        <w:t>{</w:t>
+      </w:r>
+      <w:proofErr w:type="spellStart"/>
+      <w:r>
+        <w:rPr>
+          <w:rFonts w:ascii="Times New Roman" w:hAnsi="Times New Roman" w:cs="Times New Roman"/>
+          <w:sz w:val="24"/>
+          <w:szCs w:val="24"/>
+          <w:lang w:val="en-US"/>
+        </w:rPr>
+        <w:t>education_spo</w:t>
+      </w:r>
+      <w:proofErr w:type="spellEnd"/>
+      <w:r>
+        <w:rPr>
+          <w:rFonts w:ascii="Times New Roman" w:hAnsi="Times New Roman" w:cs="Times New Roman"/>
+          <w:sz w:val="24"/>
+          <w:szCs w:val="24"/>
+          <w:lang w:val="en-US"/>
+        </w:rPr>
+        <w:t>}</w:t>
       </w:r>
       <w:r>
         <w:rPr>
@@ -4176,111 +4847,122 @@
         </w:pBdr>
         <w:spacing w:after="0" w:line="240" w:lineRule="atLeast"/>
         <w:ind w:right="397"/>
+        <w:rPr>
+          <w:rFonts w:ascii="Times New Roman" w:hAnsi="Times New Roman" w:cs="Times New Roman"/>
+          <w:sz w:val="24"/>
+          <w:szCs w:val="24"/>
+          <w:lang w:val="en-US"/>
+        </w:rPr>
+      </w:pPr>
+      <w:r>
+        <w:rPr>
+          <w:rFonts w:ascii="Times New Roman" w:hAnsi="Times New Roman" w:cs="Times New Roman"/>
+          <w:sz w:val="24"/>
+          <w:szCs w:val="24"/>
+        </w:rPr>
+        <w:t xml:space="preserve">К какому военкомату </w:t>
+      </w:r>
+      <w:proofErr w:type="gramStart"/>
+      <w:r>
+        <w:rPr>
+          <w:rFonts w:ascii="Times New Roman" w:hAnsi="Times New Roman" w:cs="Times New Roman"/>
+          <w:sz w:val="24"/>
+          <w:szCs w:val="24"/>
+        </w:rPr>
+        <w:t>приписан</w:t>
+      </w:r>
+      <w:proofErr w:type="gramEnd"/>
+      <w:r>
+        <w:rPr>
+          <w:rFonts w:ascii="Times New Roman" w:hAnsi="Times New Roman" w:cs="Times New Roman"/>
+          <w:sz w:val="24"/>
+          <w:szCs w:val="24"/>
+        </w:rPr>
+        <w:t>:</w:t>
+      </w:r>
+      <w:r>
+        <w:rPr>
+          <w:rFonts w:ascii="Times New Roman" w:hAnsi="Times New Roman" w:cs="Times New Roman"/>
+          <w:sz w:val="24"/>
+          <w:szCs w:val="24"/>
+          <w:u w:val="single"/>
+        </w:rPr>
+        <w:t xml:space="preserve"> {</w:t>
+      </w:r>
+      <w:r>
+        <w:rPr>
+          <w:rFonts w:ascii="Times New Roman" w:hAnsi="Times New Roman" w:cs="Times New Roman"/>
+          <w:sz w:val="24"/>
+          <w:szCs w:val="24"/>
+          <w:u w:val="single"/>
+          <w:lang w:val="en-US"/>
+        </w:rPr>
+        <w:t>army</w:t>
+      </w:r>
+      <w:r>
+        <w:rPr>
+          <w:rFonts w:ascii="Times New Roman" w:hAnsi="Times New Roman" w:cs="Times New Roman"/>
+          <w:sz w:val="24"/>
+          <w:szCs w:val="24"/>
+          <w:u w:val="single"/>
+        </w:rPr>
+        <w:t>}</w:t>
+      </w:r>
+      <w:r>
+        <w:rPr>
+          <w:rFonts w:ascii="Times New Roman" w:hAnsi="Times New Roman" w:cs="Times New Roman"/>
+          <w:sz w:val="24"/>
+          <w:szCs w:val="24"/>
+        </w:rPr>
+        <w:tab/>
+      </w:r>
+      <w:r>
+        <w:rPr>
+          <w:rFonts w:ascii="Times New Roman" w:hAnsi="Times New Roman" w:cs="Times New Roman"/>
+          <w:sz w:val="24"/>
+          <w:szCs w:val="24"/>
+        </w:rPr>
+        <w:tab/>
+      </w:r>
+    </w:p>
+    <w:p>
+      <w:pPr>
+        <w:pBdr>
+          <w:bottom w:val="single" w:sz="12" w:space="1" w:color="auto"/>
+        </w:pBdr>
+        <w:spacing w:after="0" w:line="240" w:lineRule="atLeast"/>
+        <w:ind w:right="397"/>
         <w:jc w:val="right"/>
         <w:rPr>
           <w:rFonts w:ascii="Times New Roman" w:hAnsi="Times New Roman" w:cs="Times New Roman"/>
+          <w:sz w:val="24"/>
+          <w:szCs w:val="24"/>
+          <w:lang w:val="en-US"/>
+        </w:rPr>
+      </w:pPr>
+      <w:r>
+        <w:rPr>
+          <w:rFonts w:ascii="Times New Roman" w:hAnsi="Times New Roman" w:cs="Times New Roman"/>
+          <w:sz w:val="24"/>
+          <w:szCs w:val="24"/>
+        </w:rPr>
+        <w:t>______________</w:t>
+      </w:r>
+    </w:p>
+    <w:p>
+      <w:pPr>
+        <w:pBdr>
+          <w:bottom w:val="single" w:sz="12" w:space="1" w:color="auto"/>
+        </w:pBdr>
+        <w:spacing w:after="0" w:line="240" w:lineRule="atLeast"/>
+        <w:ind w:right="397"/>
+        <w:jc w:val="right"/>
+        <w:rPr>
+          <w:rFonts w:ascii="Times New Roman" w:hAnsi="Times New Roman" w:cs="Times New Roman"/>
           <w:sz w:val="18"/>
           <w:szCs w:val="24"/>
         </w:rPr>
       </w:pPr>
-      <w:r>
-        <w:rPr>
-          <w:rFonts w:ascii="Times New Roman" w:hAnsi="Times New Roman" w:cs="Times New Roman"/>
-          <w:sz w:val="24"/>
-          <w:szCs w:val="24"/>
-        </w:rPr>
-        <w:t xml:space="preserve">К какому военкомату </w:t>
-      </w:r>
-      <w:proofErr w:type="gramStart"/>
-      <w:r>
-        <w:rPr>
-          <w:rFonts w:ascii="Times New Roman" w:hAnsi="Times New Roman" w:cs="Times New Roman"/>
-          <w:sz w:val="24"/>
-          <w:szCs w:val="24"/>
-        </w:rPr>
-        <w:t>приписан</w:t>
-      </w:r>
-      <w:proofErr w:type="gramEnd"/>
-      <w:r>
-        <w:rPr>
-          <w:rFonts w:ascii="Times New Roman" w:hAnsi="Times New Roman" w:cs="Times New Roman"/>
-          <w:sz w:val="24"/>
-          <w:szCs w:val="24"/>
-        </w:rPr>
-        <w:t>:</w:t>
-      </w:r>
-      <w:r>
-        <w:rPr>
-          <w:rFonts w:ascii="Times New Roman" w:hAnsi="Times New Roman" w:cs="Times New Roman"/>
-          <w:sz w:val="24"/>
-          <w:szCs w:val="24"/>
-        </w:rPr>
-        <w:t xml:space="preserve"> ___________________________________</w:t>
-      </w:r>
-      <w:r>
-        <w:rPr>
-          <w:rFonts w:ascii="Times New Roman" w:hAnsi="Times New Roman" w:cs="Times New Roman"/>
-          <w:sz w:val="24"/>
-          <w:szCs w:val="24"/>
-        </w:rPr>
-        <w:tab/>
-      </w:r>
-      <w:r>
-        <w:rPr>
-          <w:rFonts w:ascii="Times New Roman" w:hAnsi="Times New Roman" w:cs="Times New Roman"/>
-          <w:sz w:val="24"/>
-          <w:szCs w:val="24"/>
-        </w:rPr>
-        <w:tab/>
-      </w:r>
-      <w:r>
-        <w:rPr>
-          <w:rFonts w:ascii="Times New Roman" w:hAnsi="Times New Roman" w:cs="Times New Roman"/>
-          <w:sz w:val="24"/>
-          <w:szCs w:val="24"/>
-        </w:rPr>
-        <w:t>______________</w:t>
-      </w:r>
-      <w:r>
-        <w:rPr>
-          <w:rFonts w:ascii="Times New Roman" w:hAnsi="Times New Roman" w:cs="Times New Roman"/>
-          <w:sz w:val="24"/>
-          <w:szCs w:val="24"/>
-        </w:rPr>
-        <w:tab/>
-      </w:r>
-      <w:r>
-        <w:rPr>
-          <w:rFonts w:ascii="Times New Roman" w:hAnsi="Times New Roman" w:cs="Times New Roman"/>
-          <w:sz w:val="24"/>
-          <w:szCs w:val="24"/>
-        </w:rPr>
-        <w:tab/>
-      </w:r>
-      <w:r>
-        <w:rPr>
-          <w:rFonts w:ascii="Times New Roman" w:hAnsi="Times New Roman" w:cs="Times New Roman"/>
-          <w:sz w:val="24"/>
-          <w:szCs w:val="24"/>
-        </w:rPr>
-        <w:tab/>
-      </w:r>
-      <w:r>
-        <w:rPr>
-          <w:rFonts w:ascii="Times New Roman" w:hAnsi="Times New Roman" w:cs="Times New Roman"/>
-          <w:sz w:val="24"/>
-          <w:szCs w:val="24"/>
-        </w:rPr>
-        <w:tab/>
-      </w:r>
-      <w:r>
-        <w:rPr>
-          <w:rFonts w:ascii="Times New Roman" w:hAnsi="Times New Roman" w:cs="Times New Roman"/>
-          <w:sz w:val="24"/>
-          <w:szCs w:val="24"/>
-        </w:rPr>
-        <w:tab/>
-      </w:r>
       <w:r>
         <w:rPr>
           <w:rFonts w:ascii="Times New Roman" w:hAnsi="Times New Roman" w:cs="Times New Roman"/>

</xml_diff>

<commit_message>
redesign test for abitur
</commit_message>
<xml_diff>
--- a/public/temple/test.docx
+++ b/public/temple/test.docx
@@ -506,16 +506,7 @@
                 <w:sz w:val="24"/>
                 <w:lang w:val="en-US"/>
               </w:rPr>
-              <w:t xml:space="preserve"> </w:t>
-            </w:r>
-            <w:r>
-              <w:rPr>
-                <w:rFonts w:ascii="Times New Roman" w:hAnsi="Times New Roman" w:cs="Times New Roman"/>
-                <w:b/>
-                <w:sz w:val="24"/>
-                <w:lang w:val="en-US"/>
-              </w:rPr>
-              <w:t>{citizenship}</w:t>
+              <w:t xml:space="preserve"> {citizenship}</w:t>
             </w:r>
           </w:p>
         </w:tc>
@@ -706,8 +697,9 @@
                 <w:sz w:val="24"/>
                 <w:lang w:val="en-US"/>
               </w:rPr>
-              <w:t xml:space="preserve">: </w:t>
-            </w:r>
+              <w:t>: {</w:t>
+            </w:r>
+            <w:proofErr w:type="spellStart"/>
             <w:r>
               <w:rPr>
                 <w:rFonts w:ascii="Times New Roman" w:hAnsi="Times New Roman" w:cs="Times New Roman"/>
@@ -715,7 +707,53 @@
                 <w:sz w:val="24"/>
                 <w:lang w:val="en-US"/>
               </w:rPr>
-              <w:t>{</w:t>
+              <w:t>passport_seria</w:t>
+            </w:r>
+            <w:proofErr w:type="spellEnd"/>
+            <w:r>
+              <w:rPr>
+                <w:rFonts w:ascii="Times New Roman" w:hAnsi="Times New Roman" w:cs="Times New Roman"/>
+                <w:b/>
+                <w:sz w:val="24"/>
+                <w:lang w:val="en-US"/>
+              </w:rPr>
+              <w:t>}</w:t>
+            </w:r>
+            <w:r>
+              <w:rPr>
+                <w:rFonts w:ascii="Times New Roman" w:hAnsi="Times New Roman" w:cs="Times New Roman"/>
+                <w:b/>
+                <w:sz w:val="24"/>
+                <w:lang w:val="en-US"/>
+              </w:rPr>
+              <w:tab/>
+            </w:r>
+            <w:r>
+              <w:rPr>
+                <w:rFonts w:ascii="Times New Roman" w:hAnsi="Times New Roman" w:cs="Times New Roman"/>
+                <w:b/>
+                <w:sz w:val="24"/>
+                <w:lang w:val="en-US"/>
+              </w:rPr>
+              <w:t xml:space="preserve"> </w:t>
+            </w:r>
+            <w:r>
+              <w:rPr>
+                <w:rFonts w:ascii="Times New Roman" w:hAnsi="Times New Roman" w:cs="Times New Roman"/>
+                <w:b/>
+                <w:sz w:val="24"/>
+                <w:lang w:val="en-US"/>
+              </w:rPr>
+              <w:t>№</w:t>
+            </w:r>
+            <w:r>
+              <w:rPr>
+                <w:rFonts w:ascii="Times New Roman" w:hAnsi="Times New Roman" w:cs="Times New Roman"/>
+                <w:b/>
+                <w:sz w:val="24"/>
+                <w:lang w:val="en-US"/>
+              </w:rPr>
+              <w:t>: {</w:t>
             </w:r>
             <w:proofErr w:type="spellStart"/>
             <w:r>
@@ -725,90 +763,7 @@
                 <w:sz w:val="24"/>
                 <w:lang w:val="en-US"/>
               </w:rPr>
-              <w:t>passport</w:t>
-            </w:r>
-            <w:r>
-              <w:rPr>
-                <w:rFonts w:ascii="Times New Roman" w:hAnsi="Times New Roman" w:cs="Times New Roman"/>
-                <w:b/>
-                <w:sz w:val="24"/>
-                <w:lang w:val="en-US"/>
-              </w:rPr>
-              <w:t>_seria</w:t>
-            </w:r>
-            <w:proofErr w:type="spellEnd"/>
-            <w:r>
-              <w:rPr>
-                <w:rFonts w:ascii="Times New Roman" w:hAnsi="Times New Roman" w:cs="Times New Roman"/>
-                <w:b/>
-                <w:sz w:val="24"/>
-                <w:lang w:val="en-US"/>
-              </w:rPr>
-              <w:t>}</w:t>
-            </w:r>
-            <w:r>
-              <w:rPr>
-                <w:rFonts w:ascii="Times New Roman" w:hAnsi="Times New Roman" w:cs="Times New Roman"/>
-                <w:b/>
-                <w:sz w:val="24"/>
-                <w:lang w:val="en-US"/>
-              </w:rPr>
-              <w:tab/>
-            </w:r>
-            <w:r>
-              <w:rPr>
-                <w:rFonts w:ascii="Times New Roman" w:hAnsi="Times New Roman" w:cs="Times New Roman"/>
-                <w:b/>
-                <w:sz w:val="24"/>
-                <w:lang w:val="en-US"/>
-              </w:rPr>
-              <w:t xml:space="preserve"> </w:t>
-            </w:r>
-            <w:r>
-              <w:rPr>
-                <w:rFonts w:ascii="Times New Roman" w:hAnsi="Times New Roman" w:cs="Times New Roman"/>
-                <w:b/>
-                <w:sz w:val="24"/>
-                <w:lang w:val="en-US"/>
-              </w:rPr>
-              <w:t>№</w:t>
-            </w:r>
-            <w:r>
-              <w:rPr>
-                <w:rFonts w:ascii="Times New Roman" w:hAnsi="Times New Roman" w:cs="Times New Roman"/>
-                <w:b/>
-                <w:sz w:val="24"/>
-                <w:lang w:val="en-US"/>
-              </w:rPr>
-              <w:t xml:space="preserve">: </w:t>
-            </w:r>
-            <w:r>
-              <w:rPr>
-                <w:rFonts w:ascii="Times New Roman" w:hAnsi="Times New Roman" w:cs="Times New Roman"/>
-                <w:b/>
-                <w:sz w:val="24"/>
-                <w:lang w:val="en-US"/>
-              </w:rPr>
-              <w:t>{</w:t>
-            </w:r>
-            <w:proofErr w:type="spellStart"/>
-            <w:r>
-              <w:rPr>
-                <w:rFonts w:ascii="Times New Roman" w:hAnsi="Times New Roman" w:cs="Times New Roman"/>
-                <w:b/>
-                <w:sz w:val="24"/>
-                <w:lang w:val="en-US"/>
-              </w:rPr>
-              <w:t>passport</w:t>
-            </w:r>
-            <w:r>
-              <w:rPr>
-                <w:rFonts w:ascii="Times New Roman" w:hAnsi="Times New Roman" w:cs="Times New Roman"/>
-                <w:b/>
-                <w:sz w:val="24"/>
-                <w:lang w:val="en-US"/>
-              </w:rPr>
-              <w:t>_number</w:t>
+              <w:t>passport_number</w:t>
             </w:r>
             <w:proofErr w:type="spellEnd"/>
             <w:r>
@@ -917,8 +872,9 @@
                 <w:sz w:val="24"/>
                 <w:lang w:val="en-US"/>
               </w:rPr>
-              <w:t xml:space="preserve"> </w:t>
-            </w:r>
+              <w:t xml:space="preserve"> {</w:t>
+            </w:r>
+            <w:proofErr w:type="spellStart"/>
             <w:r>
               <w:rPr>
                 <w:rFonts w:ascii="Times New Roman" w:hAnsi="Times New Roman" w:cs="Times New Roman"/>
@@ -926,26 +882,7 @@
                 <w:sz w:val="24"/>
                 <w:lang w:val="en-US"/>
               </w:rPr>
-              <w:t>{</w:t>
-            </w:r>
-            <w:proofErr w:type="spellStart"/>
-            <w:r>
-              <w:rPr>
-                <w:rFonts w:ascii="Times New Roman" w:hAnsi="Times New Roman" w:cs="Times New Roman"/>
-                <w:b/>
-                <w:sz w:val="24"/>
-                <w:lang w:val="en-US"/>
-              </w:rPr>
-              <w:t>passport</w:t>
-            </w:r>
-            <w:r>
-              <w:rPr>
-                <w:rFonts w:ascii="Times New Roman" w:hAnsi="Times New Roman" w:cs="Times New Roman"/>
-                <w:b/>
-                <w:sz w:val="24"/>
-                <w:lang w:val="en-US"/>
-              </w:rPr>
-              <w:t>_place</w:t>
+              <w:t>passport_place</w:t>
             </w:r>
             <w:proofErr w:type="spellEnd"/>
             <w:r>
@@ -1017,16 +954,7 @@
                 <w:sz w:val="24"/>
                 <w:lang w:val="en-US"/>
               </w:rPr>
-              <w:t>birthday</w:t>
-            </w:r>
-            <w:r>
-              <w:rPr>
-                <w:rFonts w:ascii="Times New Roman" w:hAnsi="Times New Roman" w:cs="Times New Roman"/>
-                <w:b/>
-                <w:sz w:val="24"/>
-                <w:lang w:val="en-US"/>
-              </w:rPr>
-              <w:t>_place</w:t>
+              <w:t>birthday_place</w:t>
             </w:r>
             <w:proofErr w:type="spellEnd"/>
             <w:r>
@@ -1142,16 +1070,7 @@
                 <w:sz w:val="24"/>
                 <w:lang w:val="en-US"/>
               </w:rPr>
-              <w:t>passport</w:t>
-            </w:r>
-            <w:r>
-              <w:rPr>
-                <w:rFonts w:ascii="Times New Roman" w:hAnsi="Times New Roman" w:cs="Times New Roman"/>
-                <w:b/>
-                <w:sz w:val="24"/>
-                <w:lang w:val="en-US"/>
-              </w:rPr>
-              <w:t>_date</w:t>
+              <w:t>passport_date</w:t>
             </w:r>
             <w:proofErr w:type="spellEnd"/>
             <w:r>
@@ -1364,14 +1283,7 @@
           <w:rFonts w:ascii="Times New Roman" w:hAnsi="Times New Roman" w:cs="Times New Roman"/>
           <w:u w:val="single"/>
         </w:rPr>
-        <w:t>}</w:t>
-      </w:r>
-      <w:r>
-        <w:rPr>
-          <w:rFonts w:ascii="Times New Roman" w:hAnsi="Times New Roman" w:cs="Times New Roman"/>
-          <w:u w:val="single"/>
-        </w:rPr>
-        <w:t xml:space="preserve"> </w:t>
+        <w:t xml:space="preserve">} </w:t>
       </w:r>
     </w:p>
     <w:p>
@@ -1567,14 +1479,17 @@
           <w:lang w:val="en-US"/>
         </w:rPr>
       </w:pPr>
-      <w:r>
-        <w:rPr>
-          <w:rFonts w:ascii="Times New Roman" w:hAnsi="Times New Roman" w:cs="Times New Roman"/>
-          <w:sz w:val="24"/>
-          <w:u w:val="single"/>
+      <w:proofErr w:type="gramStart"/>
+      <w:r>
+        <w:rPr>
+          <w:rFonts w:ascii="Times New Roman" w:hAnsi="Times New Roman" w:cs="Times New Roman"/>
+          <w:sz w:val="24"/>
+          <w:u w:val="single"/>
+          <w:lang w:val="en-US"/>
         </w:rPr>
         <w:t>{</w:t>
       </w:r>
+      <w:proofErr w:type="spellStart"/>
       <w:r>
         <w:rPr>
           <w:rFonts w:ascii="Times New Roman" w:hAnsi="Times New Roman" w:cs="Times New Roman"/>
@@ -1589,6 +1504,7 @@
           <w:rFonts w:ascii="Times New Roman" w:hAnsi="Times New Roman" w:cs="Times New Roman"/>
           <w:sz w:val="24"/>
           <w:u w:val="single"/>
+          <w:lang w:val="en-US"/>
         </w:rPr>
         <w:t>_</w:t>
       </w:r>
@@ -1601,14 +1517,26 @@
         </w:rPr>
         <w:t>first</w:t>
       </w:r>
-      <w:r>
-        <w:rPr>
-          <w:rFonts w:ascii="Times New Roman" w:hAnsi="Times New Roman" w:cs="Times New Roman"/>
-          <w:sz w:val="24"/>
-          <w:u w:val="single"/>
+      <w:proofErr w:type="spellEnd"/>
+      <w:r>
+        <w:rPr>
+          <w:rFonts w:ascii="Times New Roman" w:hAnsi="Times New Roman" w:cs="Times New Roman"/>
+          <w:sz w:val="24"/>
+          <w:u w:val="single"/>
+          <w:lang w:val="en-US"/>
         </w:rPr>
         <w:t>}</w:t>
       </w:r>
+      <w:r>
+        <w:rPr>
+          <w:rFonts w:ascii="Times New Roman" w:hAnsi="Times New Roman" w:cs="Times New Roman"/>
+          <w:sz w:val="24"/>
+          <w:u w:val="single"/>
+          <w:lang w:val="en-US"/>
+        </w:rPr>
+        <w:t>.</w:t>
+      </w:r>
+      <w:proofErr w:type="gramEnd"/>
     </w:p>
     <w:p>
       <w:pPr>
@@ -1620,20 +1548,21 @@
           <w:rFonts w:ascii="Times New Roman" w:hAnsi="Times New Roman" w:cs="Times New Roman"/>
           <w:sz w:val="24"/>
           <w:u w:val="single"/>
-        </w:rPr>
-      </w:pPr>
-      <w:r>
-        <w:rPr>
-          <w:rFonts w:ascii="Times New Roman" w:hAnsi="Times New Roman" w:cs="Times New Roman"/>
-          <w:sz w:val="24"/>
-        </w:rPr>
-        <w:t>По форме обучения:</w:t>
-      </w:r>
-      <w:r>
-        <w:rPr>
-          <w:rFonts w:ascii="Times New Roman" w:hAnsi="Times New Roman" w:cs="Times New Roman"/>
-          <w:sz w:val="24"/>
-          <w:u w:val="single"/>
+          <w:lang w:val="en-US"/>
+        </w:rPr>
+      </w:pPr>
+      <w:r>
+        <w:rPr>
+          <w:rFonts w:ascii="Times New Roman" w:hAnsi="Times New Roman" w:cs="Times New Roman"/>
+          <w:sz w:val="24"/>
+        </w:rPr>
+        <w:t>По</w:t>
+      </w:r>
+      <w:r>
+        <w:rPr>
+          <w:rFonts w:ascii="Times New Roman" w:hAnsi="Times New Roman" w:cs="Times New Roman"/>
+          <w:sz w:val="24"/>
+          <w:lang w:val="en-US"/>
         </w:rPr>
         <w:t xml:space="preserve"> </w:t>
       </w:r>
@@ -1642,9 +1571,11 @@
           <w:rFonts w:ascii="Times New Roman" w:hAnsi="Times New Roman" w:cs="Times New Roman"/>
           <w:sz w:val="24"/>
           <w:u w:val="single"/>
+          <w:lang w:val="en-US"/>
         </w:rPr>
         <w:t>{</w:t>
       </w:r>
+      <w:proofErr w:type="spellStart"/>
       <w:r>
         <w:rPr>
           <w:rFonts w:ascii="Times New Roman" w:hAnsi="Times New Roman" w:cs="Times New Roman"/>
@@ -1659,6 +1590,7 @@
           <w:rFonts w:ascii="Times New Roman" w:hAnsi="Times New Roman" w:cs="Times New Roman"/>
           <w:sz w:val="24"/>
           <w:u w:val="single"/>
+          <w:lang w:val="en-US"/>
         </w:rPr>
         <w:t>_</w:t>
       </w:r>
@@ -1671,13 +1603,54 @@
         </w:rPr>
         <w:t>education</w:t>
       </w:r>
-      <w:r>
-        <w:rPr>
-          <w:rFonts w:ascii="Times New Roman" w:hAnsi="Times New Roman" w:cs="Times New Roman"/>
-          <w:sz w:val="24"/>
-          <w:u w:val="single"/>
+      <w:proofErr w:type="spellEnd"/>
+      <w:r>
+        <w:rPr>
+          <w:rFonts w:ascii="Times New Roman" w:hAnsi="Times New Roman" w:cs="Times New Roman"/>
+          <w:sz w:val="24"/>
+          <w:u w:val="single"/>
+          <w:lang w:val="en-US"/>
         </w:rPr>
         <w:t>}</w:t>
+      </w:r>
+      <w:r>
+        <w:rPr>
+          <w:rFonts w:ascii="Times New Roman" w:hAnsi="Times New Roman" w:cs="Times New Roman"/>
+          <w:sz w:val="24"/>
+          <w:u w:val="single"/>
+          <w:lang w:val="en-US"/>
+        </w:rPr>
+        <w:t xml:space="preserve"> </w:t>
+      </w:r>
+      <w:r>
+        <w:rPr>
+          <w:rFonts w:ascii="Times New Roman" w:hAnsi="Times New Roman" w:cs="Times New Roman"/>
+          <w:sz w:val="24"/>
+        </w:rPr>
+        <w:t>форме</w:t>
+      </w:r>
+      <w:r>
+        <w:rPr>
+          <w:rFonts w:ascii="Times New Roman" w:hAnsi="Times New Roman" w:cs="Times New Roman"/>
+          <w:sz w:val="24"/>
+          <w:lang w:val="en-US"/>
+        </w:rPr>
+        <w:t xml:space="preserve"> </w:t>
+      </w:r>
+      <w:r>
+        <w:rPr>
+          <w:rFonts w:ascii="Times New Roman" w:hAnsi="Times New Roman" w:cs="Times New Roman"/>
+          <w:sz w:val="24"/>
+        </w:rPr>
+        <w:t>обучения</w:t>
+      </w:r>
+      <w:r>
+        <w:rPr>
+          <w:rFonts w:ascii="Times New Roman" w:hAnsi="Times New Roman" w:cs="Times New Roman"/>
+          <w:sz w:val="24"/>
+          <w:lang w:val="en-US"/>
+        </w:rPr>
+        <w:t>.</w:t>
       </w:r>
     </w:p>
     <w:p>
@@ -1698,7 +1671,7 @@
           <w:rFonts w:ascii="Times New Roman" w:hAnsi="Times New Roman" w:cs="Times New Roman"/>
           <w:sz w:val="24"/>
         </w:rPr>
-        <w:t>По</w:t>
+        <w:t>На</w:t>
       </w:r>
       <w:r>
         <w:rPr>
@@ -1713,7 +1686,7 @@
           <w:rFonts w:ascii="Times New Roman" w:hAnsi="Times New Roman" w:cs="Times New Roman"/>
           <w:sz w:val="24"/>
         </w:rPr>
-        <w:t>месту</w:t>
+        <w:t>места</w:t>
       </w:r>
       <w:r>
         <w:rPr>
@@ -1730,33 +1703,313 @@
           <w:u w:val="single"/>
           <w:lang w:val="en-US"/>
         </w:rPr>
+        <w:t xml:space="preserve"> {</w:t>
+      </w:r>
+      <w:proofErr w:type="spellStart"/>
+      <w:r>
+        <w:rPr>
+          <w:rFonts w:ascii="Times New Roman" w:hAnsi="Times New Roman" w:cs="Times New Roman"/>
+          <w:sz w:val="24"/>
+          <w:u w:val="single"/>
+          <w:lang w:val="en-US"/>
+        </w:rPr>
+        <w:t>form</w:t>
+      </w:r>
+      <w:r>
+        <w:rPr>
+          <w:rFonts w:ascii="Times New Roman" w:hAnsi="Times New Roman" w:cs="Times New Roman"/>
+          <w:sz w:val="24"/>
+          <w:u w:val="single"/>
+          <w:lang w:val="en-US"/>
+        </w:rPr>
+        <w:t>_</w:t>
+      </w:r>
+      <w:r>
+        <w:rPr>
+          <w:rFonts w:ascii="Times New Roman" w:hAnsi="Times New Roman" w:cs="Times New Roman"/>
+          <w:sz w:val="24"/>
+          <w:u w:val="single"/>
+          <w:lang w:val="en-US"/>
+        </w:rPr>
+        <w:t>education</w:t>
+      </w:r>
+      <w:r>
+        <w:rPr>
+          <w:rFonts w:ascii="Times New Roman" w:hAnsi="Times New Roman" w:cs="Times New Roman"/>
+          <w:sz w:val="24"/>
+          <w:u w:val="single"/>
+          <w:lang w:val="en-US"/>
+        </w:rPr>
+        <w:t>_</w:t>
+      </w:r>
+      <w:r>
+        <w:rPr>
+          <w:rFonts w:ascii="Times New Roman" w:hAnsi="Times New Roman" w:cs="Times New Roman"/>
+          <w:sz w:val="24"/>
+          <w:u w:val="single"/>
+          <w:lang w:val="en-US"/>
+        </w:rPr>
+        <w:t>pay</w:t>
+      </w:r>
+      <w:proofErr w:type="spellEnd"/>
+      <w:r>
+        <w:rPr>
+          <w:rFonts w:ascii="Times New Roman" w:hAnsi="Times New Roman" w:cs="Times New Roman"/>
+          <w:sz w:val="24"/>
+          <w:u w:val="single"/>
+          <w:lang w:val="en-US"/>
+        </w:rPr>
+        <w:t>}</w:t>
+      </w:r>
+      <w:r>
+        <w:rPr>
+          <w:rFonts w:ascii="Times New Roman" w:hAnsi="Times New Roman" w:cs="Times New Roman"/>
+          <w:sz w:val="24"/>
+          <w:u w:val="single"/>
+          <w:lang w:val="en-US"/>
+        </w:rPr>
+        <w:t>.</w:t>
+      </w:r>
+    </w:p>
+    <w:p>
+      <w:pPr>
+        <w:spacing w:after="0" w:line="240" w:lineRule="atLeast"/>
+        <w:rPr>
+          <w:rFonts w:ascii="Times New Roman" w:hAnsi="Times New Roman" w:cs="Times New Roman"/>
+          <w:sz w:val="24"/>
+        </w:rPr>
+      </w:pPr>
+      <w:r>
+        <w:rPr>
+          <w:rFonts w:ascii="Times New Roman" w:hAnsi="Times New Roman" w:cs="Times New Roman"/>
+          <w:sz w:val="24"/>
+        </w:rPr>
+        <w:t>В</w:t>
+      </w:r>
+      <w:r>
+        <w:rPr>
+          <w:rFonts w:ascii="Times New Roman" w:hAnsi="Times New Roman" w:cs="Times New Roman"/>
+          <w:sz w:val="24"/>
+        </w:rPr>
+        <w:t xml:space="preserve"> случае если не пройду по конкурсу по указанной выше специальности, прошу рассмотреть возможность зачисления на следующую специальность:</w:t>
+      </w:r>
+    </w:p>
+    <w:p>
+      <w:pPr>
+        <w:spacing w:after="0" w:line="240" w:lineRule="atLeast"/>
+        <w:rPr>
+          <w:rFonts w:ascii="Times New Roman" w:hAnsi="Times New Roman" w:cs="Times New Roman"/>
+          <w:sz w:val="24"/>
+          <w:u w:val="single"/>
+        </w:rPr>
+      </w:pPr>
+      <w:r>
+        <w:rPr>
+          <w:rFonts w:ascii="Times New Roman" w:hAnsi="Times New Roman" w:cs="Times New Roman"/>
+          <w:sz w:val="24"/>
+          <w:u w:val="single"/>
+        </w:rPr>
+        <w:t>{</w:t>
+      </w:r>
+      <w:r>
+        <w:rPr>
+          <w:rFonts w:ascii="Times New Roman" w:hAnsi="Times New Roman" w:cs="Times New Roman"/>
+          <w:sz w:val="24"/>
+          <w:u w:val="single"/>
+          <w:lang w:val="en-US"/>
+        </w:rPr>
+        <w:t>specialization</w:t>
+      </w:r>
+      <w:r>
+        <w:rPr>
+          <w:rFonts w:ascii="Times New Roman" w:hAnsi="Times New Roman" w:cs="Times New Roman"/>
+          <w:sz w:val="24"/>
+          <w:u w:val="single"/>
+        </w:rPr>
+        <w:t>_</w:t>
+      </w:r>
+      <w:r>
+        <w:rPr>
+          <w:rFonts w:ascii="Times New Roman" w:hAnsi="Times New Roman" w:cs="Times New Roman"/>
+          <w:sz w:val="24"/>
+          <w:u w:val="single"/>
+          <w:lang w:val="en-US"/>
+        </w:rPr>
+        <w:t>second</w:t>
+      </w:r>
+      <w:r>
+        <w:rPr>
+          <w:rFonts w:ascii="Times New Roman" w:hAnsi="Times New Roman" w:cs="Times New Roman"/>
+          <w:sz w:val="24"/>
+          <w:u w:val="single"/>
+        </w:rPr>
+        <w:t>}</w:t>
+      </w:r>
+      <w:r>
+        <w:rPr>
+          <w:rFonts w:ascii="Times New Roman" w:hAnsi="Times New Roman" w:cs="Times New Roman"/>
+          <w:sz w:val="24"/>
+          <w:u w:val="single"/>
+        </w:rPr>
+        <w:t>.</w:t>
+      </w:r>
+    </w:p>
+    <w:p>
+      <w:pPr>
+        <w:spacing w:after="0" w:line="240" w:lineRule="atLeast"/>
+        <w:rPr>
+          <w:rFonts w:ascii="Times New Roman" w:hAnsi="Times New Roman" w:cs="Times New Roman"/>
+          <w:sz w:val="24"/>
+        </w:rPr>
+      </w:pPr>
+      <w:r>
+        <w:rPr>
+          <w:rFonts w:ascii="Times New Roman" w:hAnsi="Times New Roman" w:cs="Times New Roman"/>
+          <w:b/>
+          <w:sz w:val="24"/>
+        </w:rPr>
+        <w:t>О себе сообщаю следующее:</w:t>
+      </w:r>
+      <w:r>
+        <w:rPr>
+          <w:rFonts w:ascii="Times New Roman" w:hAnsi="Times New Roman" w:cs="Times New Roman"/>
+          <w:sz w:val="24"/>
+        </w:rPr>
+        <w:t xml:space="preserve"> Окончил (а) в </w:t>
+      </w:r>
+      <w:r>
+        <w:rPr>
+          <w:rFonts w:ascii="Times New Roman" w:hAnsi="Times New Roman" w:cs="Times New Roman"/>
+          <w:sz w:val="24"/>
+          <w:u w:val="single"/>
+        </w:rPr>
+        <w:t>{</w:t>
+      </w:r>
+      <w:r>
+        <w:rPr>
+          <w:rFonts w:ascii="Times New Roman" w:hAnsi="Times New Roman" w:cs="Times New Roman"/>
+          <w:sz w:val="24"/>
+          <w:u w:val="single"/>
+          <w:lang w:val="en-US"/>
+        </w:rPr>
+        <w:t>education</w:t>
+      </w:r>
+      <w:r>
+        <w:rPr>
+          <w:rFonts w:ascii="Times New Roman" w:hAnsi="Times New Roman" w:cs="Times New Roman"/>
+          <w:sz w:val="24"/>
+          <w:u w:val="single"/>
+        </w:rPr>
+        <w:t>_</w:t>
+      </w:r>
+      <w:r>
+        <w:rPr>
+          <w:rFonts w:ascii="Times New Roman" w:hAnsi="Times New Roman" w:cs="Times New Roman"/>
+          <w:sz w:val="24"/>
+          <w:u w:val="single"/>
+          <w:lang w:val="en-US"/>
+        </w:rPr>
+        <w:t>complete</w:t>
+      </w:r>
+      <w:r>
+        <w:rPr>
+          <w:rFonts w:ascii="Times New Roman" w:hAnsi="Times New Roman" w:cs="Times New Roman"/>
+          <w:sz w:val="24"/>
+          <w:u w:val="single"/>
+        </w:rPr>
+        <w:t>_</w:t>
+      </w:r>
+      <w:r>
+        <w:rPr>
+          <w:rFonts w:ascii="Times New Roman" w:hAnsi="Times New Roman" w:cs="Times New Roman"/>
+          <w:sz w:val="24"/>
+          <w:u w:val="single"/>
+          <w:lang w:val="en-US"/>
+        </w:rPr>
+        <w:t>year</w:t>
+      </w:r>
+      <w:r>
+        <w:rPr>
+          <w:rFonts w:ascii="Times New Roman" w:hAnsi="Times New Roman" w:cs="Times New Roman"/>
+          <w:sz w:val="24"/>
+          <w:u w:val="single"/>
+        </w:rPr>
+        <w:t>}</w:t>
+      </w:r>
+      <w:r>
+        <w:rPr>
+          <w:rFonts w:ascii="Times New Roman" w:hAnsi="Times New Roman" w:cs="Times New Roman"/>
+          <w:sz w:val="24"/>
+          <w:u w:val="single"/>
+        </w:rPr>
         <w:t xml:space="preserve"> </w:t>
       </w:r>
       <w:r>
         <w:rPr>
           <w:rFonts w:ascii="Times New Roman" w:hAnsi="Times New Roman" w:cs="Times New Roman"/>
           <w:sz w:val="24"/>
-          <w:u w:val="single"/>
-          <w:lang w:val="en-US"/>
-        </w:rPr>
-        <w:t>{</w:t>
-      </w:r>
-      <w:proofErr w:type="spellStart"/>
-      <w:r>
-        <w:rPr>
-          <w:rFonts w:ascii="Times New Roman" w:hAnsi="Times New Roman" w:cs="Times New Roman"/>
-          <w:sz w:val="24"/>
-          <w:u w:val="single"/>
-          <w:lang w:val="en-US"/>
-        </w:rPr>
-        <w:t>form</w:t>
-      </w:r>
-      <w:r>
-        <w:rPr>
-          <w:rFonts w:ascii="Times New Roman" w:hAnsi="Times New Roman" w:cs="Times New Roman"/>
-          <w:sz w:val="24"/>
-          <w:u w:val="single"/>
-          <w:lang w:val="en-US"/>
+        </w:rPr>
+        <w:t>году</w:t>
+      </w:r>
+    </w:p>
+    <w:p>
+      <w:pPr>
+        <w:spacing w:after="0" w:line="240" w:lineRule="atLeast"/>
+        <w:rPr>
+          <w:rFonts w:ascii="Times New Roman" w:hAnsi="Times New Roman" w:cs="Times New Roman"/>
+          <w:sz w:val="24"/>
+        </w:rPr>
+      </w:pPr>
+      <w:r>
+        <w:rPr>
+          <w:rFonts w:ascii="Times New Roman" w:hAnsi="Times New Roman" w:cs="Times New Roman"/>
+          <w:sz w:val="24"/>
+        </w:rPr>
+        <w:t>О</w:t>
+      </w:r>
+      <w:r>
+        <w:rPr>
+          <w:rFonts w:ascii="Times New Roman" w:hAnsi="Times New Roman" w:cs="Times New Roman"/>
+          <w:sz w:val="24"/>
+        </w:rPr>
+        <w:t>бразовательное</w:t>
+      </w:r>
+      <w:r>
+        <w:rPr>
+          <w:rFonts w:ascii="Times New Roman" w:hAnsi="Times New Roman" w:cs="Times New Roman"/>
+          <w:sz w:val="24"/>
+        </w:rPr>
+        <w:t xml:space="preserve"> учреждение</w:t>
+      </w:r>
+      <w:r>
+        <w:rPr>
+          <w:rFonts w:ascii="Times New Roman" w:hAnsi="Times New Roman" w:cs="Times New Roman"/>
+          <w:sz w:val="24"/>
+        </w:rPr>
+        <w:t>:</w:t>
+      </w:r>
+      <w:r>
+        <w:rPr>
+          <w:rFonts w:ascii="Times New Roman" w:hAnsi="Times New Roman" w:cs="Times New Roman"/>
+          <w:sz w:val="24"/>
+          <w:u w:val="single"/>
+        </w:rPr>
+        <w:t xml:space="preserve"> {</w:t>
+      </w:r>
+      <w:r>
+        <w:rPr>
+          <w:rFonts w:ascii="Times New Roman" w:hAnsi="Times New Roman" w:cs="Times New Roman"/>
+          <w:sz w:val="24"/>
+          <w:u w:val="single"/>
+          <w:lang w:val="en-US"/>
+        </w:rPr>
+        <w:t>education</w:t>
+      </w:r>
+      <w:r>
+        <w:rPr>
+          <w:rFonts w:ascii="Times New Roman" w:hAnsi="Times New Roman" w:cs="Times New Roman"/>
+          <w:sz w:val="24"/>
+          <w:u w:val="single"/>
         </w:rPr>
         <w:t>_</w:t>
       </w:r>
@@ -1767,14 +2020,13 @@
           <w:u w:val="single"/>
           <w:lang w:val="en-US"/>
         </w:rPr>
-        <w:t>education</w:t>
-      </w:r>
-      <w:r>
-        <w:rPr>
-          <w:rFonts w:ascii="Times New Roman" w:hAnsi="Times New Roman" w:cs="Times New Roman"/>
-          <w:sz w:val="24"/>
-          <w:u w:val="single"/>
-          <w:lang w:val="en-US"/>
+        <w:t>complete</w:t>
+      </w:r>
+      <w:r>
+        <w:rPr>
+          <w:rFonts w:ascii="Times New Roman" w:hAnsi="Times New Roman" w:cs="Times New Roman"/>
+          <w:sz w:val="24"/>
+          <w:u w:val="single"/>
         </w:rPr>
         <w:t>_</w:t>
       </w:r>
@@ -1785,279 +2037,23 @@
           <w:u w:val="single"/>
           <w:lang w:val="en-US"/>
         </w:rPr>
-        <w:t>pay</w:t>
-      </w:r>
-      <w:proofErr w:type="spellEnd"/>
-      <w:r>
-        <w:rPr>
-          <w:rFonts w:ascii="Times New Roman" w:hAnsi="Times New Roman" w:cs="Times New Roman"/>
-          <w:sz w:val="24"/>
-          <w:u w:val="single"/>
-          <w:lang w:val="en-US"/>
+        <w:t>name</w:t>
+      </w:r>
+      <w:r>
+        <w:rPr>
+          <w:rFonts w:ascii="Times New Roman" w:hAnsi="Times New Roman" w:cs="Times New Roman"/>
+          <w:sz w:val="24"/>
+          <w:u w:val="single"/>
         </w:rPr>
         <w:t>}</w:t>
       </w:r>
-    </w:p>
-    <w:p>
-      <w:pPr>
-        <w:spacing w:after="0" w:line="240" w:lineRule="atLeast"/>
-        <w:rPr>
-          <w:rFonts w:ascii="Times New Roman" w:hAnsi="Times New Roman" w:cs="Times New Roman"/>
-          <w:sz w:val="24"/>
-        </w:rPr>
-      </w:pPr>
-      <w:r>
-        <w:rPr>
-          <w:rFonts w:ascii="Times New Roman" w:hAnsi="Times New Roman" w:cs="Times New Roman"/>
-          <w:sz w:val="24"/>
-        </w:rPr>
-        <w:t>В</w:t>
-      </w:r>
-      <w:r>
-        <w:rPr>
-          <w:rFonts w:ascii="Times New Roman" w:hAnsi="Times New Roman" w:cs="Times New Roman"/>
-          <w:sz w:val="24"/>
-        </w:rPr>
-        <w:t xml:space="preserve"> случае если не пройду по конкурсу по указанной выше специальности, прошу рассмотреть возможность зачисления на следующую специальность:</w:t>
-      </w:r>
-    </w:p>
-    <w:p>
-      <w:pPr>
-        <w:spacing w:after="0" w:line="240" w:lineRule="atLeast"/>
-        <w:rPr>
-          <w:rFonts w:ascii="Times New Roman" w:hAnsi="Times New Roman" w:cs="Times New Roman"/>
-          <w:sz w:val="24"/>
-          <w:u w:val="single"/>
-        </w:rPr>
-      </w:pPr>
-      <w:r>
-        <w:rPr>
-          <w:rFonts w:ascii="Times New Roman" w:hAnsi="Times New Roman" w:cs="Times New Roman"/>
-          <w:sz w:val="24"/>
-          <w:u w:val="single"/>
-        </w:rPr>
-        <w:t>{</w:t>
-      </w:r>
-      <w:r>
-        <w:rPr>
-          <w:rFonts w:ascii="Times New Roman" w:hAnsi="Times New Roman" w:cs="Times New Roman"/>
-          <w:sz w:val="24"/>
-          <w:u w:val="single"/>
-          <w:lang w:val="en-US"/>
-        </w:rPr>
-        <w:t>specialization</w:t>
-      </w:r>
-      <w:r>
-        <w:rPr>
-          <w:rFonts w:ascii="Times New Roman" w:hAnsi="Times New Roman" w:cs="Times New Roman"/>
-          <w:sz w:val="24"/>
-          <w:u w:val="single"/>
-        </w:rPr>
-        <w:t>_</w:t>
-      </w:r>
-      <w:r>
-        <w:rPr>
-          <w:rFonts w:ascii="Times New Roman" w:hAnsi="Times New Roman" w:cs="Times New Roman"/>
-          <w:sz w:val="24"/>
-          <w:u w:val="single"/>
-          <w:lang w:val="en-US"/>
-        </w:rPr>
-        <w:t>second</w:t>
-      </w:r>
-      <w:r>
-        <w:rPr>
-          <w:rFonts w:ascii="Times New Roman" w:hAnsi="Times New Roman" w:cs="Times New Roman"/>
-          <w:sz w:val="24"/>
-          <w:u w:val="single"/>
-        </w:rPr>
-        <w:t>}</w:t>
-      </w:r>
-    </w:p>
-    <w:p>
-      <w:pPr>
-        <w:spacing w:after="0" w:line="240" w:lineRule="atLeast"/>
-        <w:rPr>
-          <w:rFonts w:ascii="Times New Roman" w:hAnsi="Times New Roman" w:cs="Times New Roman"/>
-          <w:sz w:val="24"/>
-        </w:rPr>
-      </w:pPr>
-      <w:r>
-        <w:rPr>
-          <w:rFonts w:ascii="Times New Roman" w:hAnsi="Times New Roman" w:cs="Times New Roman"/>
-          <w:b/>
-          <w:sz w:val="24"/>
-        </w:rPr>
-        <w:t>О себе сообщаю следующее:</w:t>
-      </w:r>
-      <w:r>
-        <w:rPr>
-          <w:rFonts w:ascii="Times New Roman" w:hAnsi="Times New Roman" w:cs="Times New Roman"/>
-          <w:sz w:val="24"/>
-        </w:rPr>
-        <w:t xml:space="preserve"> Окончил (а) в </w:t>
-      </w:r>
-      <w:r>
-        <w:rPr>
-          <w:rFonts w:ascii="Times New Roman" w:hAnsi="Times New Roman" w:cs="Times New Roman"/>
-          <w:sz w:val="24"/>
-          <w:u w:val="single"/>
-        </w:rPr>
-        <w:t>{</w:t>
-      </w:r>
-      <w:r>
-        <w:rPr>
-          <w:rFonts w:ascii="Times New Roman" w:hAnsi="Times New Roman" w:cs="Times New Roman"/>
-          <w:sz w:val="24"/>
-          <w:u w:val="single"/>
-          <w:lang w:val="en-US"/>
-        </w:rPr>
-        <w:t>education</w:t>
-      </w:r>
-      <w:r>
-        <w:rPr>
-          <w:rFonts w:ascii="Times New Roman" w:hAnsi="Times New Roman" w:cs="Times New Roman"/>
-          <w:sz w:val="24"/>
-          <w:u w:val="single"/>
-        </w:rPr>
-        <w:t>_</w:t>
-      </w:r>
-      <w:r>
-        <w:rPr>
-          <w:rFonts w:ascii="Times New Roman" w:hAnsi="Times New Roman" w:cs="Times New Roman"/>
-          <w:sz w:val="24"/>
-          <w:u w:val="single"/>
-          <w:lang w:val="en-US"/>
-        </w:rPr>
-        <w:t>complete</w:t>
-      </w:r>
-      <w:r>
-        <w:rPr>
-          <w:rFonts w:ascii="Times New Roman" w:hAnsi="Times New Roman" w:cs="Times New Roman"/>
-          <w:sz w:val="24"/>
-          <w:u w:val="single"/>
-        </w:rPr>
-        <w:t>_</w:t>
-      </w:r>
-      <w:r>
-        <w:rPr>
-          <w:rFonts w:ascii="Times New Roman" w:hAnsi="Times New Roman" w:cs="Times New Roman"/>
-          <w:sz w:val="24"/>
-          <w:u w:val="single"/>
-          <w:lang w:val="en-US"/>
-        </w:rPr>
-        <w:t>year</w:t>
-      </w:r>
-      <w:r>
-        <w:rPr>
-          <w:rFonts w:ascii="Times New Roman" w:hAnsi="Times New Roman" w:cs="Times New Roman"/>
-          <w:sz w:val="24"/>
-          <w:u w:val="single"/>
-        </w:rPr>
-        <w:t>}</w:t>
-      </w:r>
-      <w:r>
-        <w:rPr>
-          <w:rFonts w:ascii="Times New Roman" w:hAnsi="Times New Roman" w:cs="Times New Roman"/>
-          <w:sz w:val="24"/>
-        </w:rPr>
-        <w:t>году</w:t>
-      </w:r>
-    </w:p>
-    <w:p>
-      <w:pPr>
-        <w:spacing w:after="0" w:line="240" w:lineRule="atLeast"/>
-        <w:rPr>
-          <w:rFonts w:ascii="Times New Roman" w:hAnsi="Times New Roman" w:cs="Times New Roman"/>
-          <w:sz w:val="24"/>
-        </w:rPr>
-      </w:pPr>
-      <w:r>
-        <w:rPr>
-          <w:rFonts w:ascii="Times New Roman" w:hAnsi="Times New Roman" w:cs="Times New Roman"/>
-          <w:sz w:val="24"/>
-        </w:rPr>
-        <w:t>образовательное</w:t>
-      </w:r>
-      <w:r>
-        <w:rPr>
-          <w:rFonts w:ascii="Times New Roman" w:hAnsi="Times New Roman" w:cs="Times New Roman"/>
-          <w:sz w:val="24"/>
-        </w:rPr>
-        <w:t xml:space="preserve"> учреждение</w:t>
-      </w:r>
-      <w:r>
-        <w:rPr>
-          <w:rFonts w:ascii="Times New Roman" w:hAnsi="Times New Roman" w:cs="Times New Roman"/>
-          <w:sz w:val="24"/>
-        </w:rPr>
-        <w:t>:</w:t>
-      </w:r>
-      <w:r>
-        <w:rPr>
-          <w:rFonts w:ascii="Times New Roman" w:hAnsi="Times New Roman" w:cs="Times New Roman"/>
-          <w:sz w:val="24"/>
-          <w:u w:val="single"/>
-        </w:rPr>
-        <w:t xml:space="preserve"> </w:t>
-      </w:r>
-      <w:r>
-        <w:rPr>
-          <w:rFonts w:ascii="Times New Roman" w:hAnsi="Times New Roman" w:cs="Times New Roman"/>
-          <w:sz w:val="24"/>
-          <w:u w:val="single"/>
-        </w:rPr>
-        <w:t>{</w:t>
-      </w:r>
-      <w:r>
-        <w:rPr>
-          <w:rFonts w:ascii="Times New Roman" w:hAnsi="Times New Roman" w:cs="Times New Roman"/>
-          <w:sz w:val="24"/>
-          <w:u w:val="single"/>
-          <w:lang w:val="en-US"/>
-        </w:rPr>
-        <w:t>education</w:t>
-      </w:r>
-      <w:r>
-        <w:rPr>
-          <w:rFonts w:ascii="Times New Roman" w:hAnsi="Times New Roman" w:cs="Times New Roman"/>
-          <w:sz w:val="24"/>
-          <w:u w:val="single"/>
-        </w:rPr>
-        <w:t>_</w:t>
-      </w:r>
-      <w:r>
-        <w:rPr>
-          <w:rFonts w:ascii="Times New Roman" w:hAnsi="Times New Roman" w:cs="Times New Roman"/>
-          <w:sz w:val="24"/>
-          <w:u w:val="single"/>
-          <w:lang w:val="en-US"/>
-        </w:rPr>
-        <w:t>complete</w:t>
-      </w:r>
-      <w:r>
-        <w:rPr>
-          <w:rFonts w:ascii="Times New Roman" w:hAnsi="Times New Roman" w:cs="Times New Roman"/>
-          <w:sz w:val="24"/>
-          <w:u w:val="single"/>
-        </w:rPr>
-        <w:t>_</w:t>
-      </w:r>
-      <w:r>
-        <w:rPr>
-          <w:rFonts w:ascii="Times New Roman" w:hAnsi="Times New Roman" w:cs="Times New Roman"/>
-          <w:sz w:val="24"/>
-          <w:u w:val="single"/>
-          <w:lang w:val="en-US"/>
-        </w:rPr>
-        <w:t>name</w:t>
-      </w:r>
-      <w:r>
-        <w:rPr>
-          <w:rFonts w:ascii="Times New Roman" w:hAnsi="Times New Roman" w:cs="Times New Roman"/>
-          <w:sz w:val="24"/>
-          <w:u w:val="single"/>
-        </w:rPr>
-        <w:t>}</w:t>
+      <w:r>
+        <w:rPr>
+          <w:rFonts w:ascii="Times New Roman" w:hAnsi="Times New Roman" w:cs="Times New Roman"/>
+          <w:sz w:val="24"/>
+          <w:u w:val="single"/>
+        </w:rPr>
+        <w:t>.</w:t>
       </w:r>
     </w:p>
     <w:p>
@@ -2968,7 +2964,6 @@
         <w:rPr>
           <w:rFonts w:ascii="Times New Roman" w:hAnsi="Times New Roman" w:cs="Times New Roman"/>
           <w:szCs w:val="24"/>
-          <w:lang w:val="en-US"/>
         </w:rPr>
       </w:pPr>
       <w:r>
@@ -2991,9 +2986,23 @@
         <w:rPr>
           <w:rFonts w:ascii="Times New Roman" w:hAnsi="Times New Roman" w:cs="Times New Roman"/>
           <w:szCs w:val="24"/>
-          <w:lang w:val="en-US"/>
-        </w:rPr>
-        <w:t>{house}</w:t>
+        </w:rPr>
+        <w:t>{</w:t>
+      </w:r>
+      <w:r>
+        <w:rPr>
+          <w:rFonts w:ascii="Times New Roman" w:hAnsi="Times New Roman" w:cs="Times New Roman"/>
+          <w:szCs w:val="24"/>
+          <w:lang w:val="en-US"/>
+        </w:rPr>
+        <w:t>house</w:t>
+      </w:r>
+      <w:r>
+        <w:rPr>
+          <w:rFonts w:ascii="Times New Roman" w:hAnsi="Times New Roman" w:cs="Times New Roman"/>
+          <w:szCs w:val="24"/>
+        </w:rPr>
+        <w:t>}</w:t>
       </w:r>
     </w:p>
     <w:p>
@@ -3044,7 +3053,6 @@
         <w:rPr>
           <w:rFonts w:ascii="Times New Roman" w:hAnsi="Times New Roman" w:cs="Times New Roman"/>
           <w:szCs w:val="24"/>
-          <w:lang w:val="en-US"/>
         </w:rPr>
       </w:pPr>
       <w:r>
@@ -3072,7 +3080,6 @@
         <w:rPr>
           <w:rFonts w:ascii="Times New Roman" w:hAnsi="Times New Roman" w:cs="Times New Roman"/>
           <w:szCs w:val="24"/>
-          <w:lang w:val="en-US"/>
         </w:rPr>
         <w:t>:</w:t>
       </w:r>
@@ -3081,7 +3088,6 @@
           <w:rFonts w:ascii="Times New Roman" w:hAnsi="Times New Roman" w:cs="Times New Roman"/>
           <w:szCs w:val="24"/>
           <w:u w:val="single"/>
-          <w:lang w:val="en-US"/>
         </w:rPr>
         <w:t xml:space="preserve"> {</w:t>
       </w:r>
@@ -3101,9 +3107,25 @@
           <w:rFonts w:ascii="Times New Roman" w:hAnsi="Times New Roman" w:cs="Times New Roman"/>
           <w:szCs w:val="24"/>
           <w:u w:val="single"/>
-          <w:lang w:val="en-US"/>
-        </w:rPr>
-        <w:t>}, {inn}</w:t>
+        </w:rPr>
+        <w:t>}, {</w:t>
+      </w:r>
+      <w:r>
+        <w:rPr>
+          <w:rFonts w:ascii="Times New Roman" w:hAnsi="Times New Roman" w:cs="Times New Roman"/>
+          <w:szCs w:val="24"/>
+          <w:u w:val="single"/>
+          <w:lang w:val="en-US"/>
+        </w:rPr>
+        <w:t>inn</w:t>
+      </w:r>
+      <w:r>
+        <w:rPr>
+          <w:rFonts w:ascii="Times New Roman" w:hAnsi="Times New Roman" w:cs="Times New Roman"/>
+          <w:szCs w:val="24"/>
+          <w:u w:val="single"/>
+        </w:rPr>
+        <w:t>}</w:t>
       </w:r>
     </w:p>
     <w:p>
@@ -3385,15 +3407,7 @@
                 <w:szCs w:val="24"/>
                 <w:lang w:val="en-US"/>
               </w:rPr>
-              <w:t>parent_mother_work</w:t>
-            </w:r>
-            <w:r>
-              <w:rPr>
-                <w:rFonts w:ascii="Times New Roman" w:hAnsi="Times New Roman" w:cs="Times New Roman"/>
-                <w:szCs w:val="24"/>
-                <w:lang w:val="en-US"/>
-              </w:rPr>
-              <w:t>_post</w:t>
+              <w:t>parent_mother_work_post</w:t>
             </w:r>
             <w:proofErr w:type="spellEnd"/>
             <w:r>
@@ -3488,15 +3502,7 @@
                 <w:szCs w:val="24"/>
                 <w:lang w:val="en-US"/>
               </w:rPr>
-              <w:t>parent_mother_</w:t>
-            </w:r>
-            <w:r>
-              <w:rPr>
-                <w:rFonts w:ascii="Times New Roman" w:hAnsi="Times New Roman" w:cs="Times New Roman"/>
-                <w:szCs w:val="24"/>
-                <w:lang w:val="en-US"/>
-              </w:rPr>
-              <w:t>phone</w:t>
+              <w:t>parent_mother_phone</w:t>
             </w:r>
             <w:proofErr w:type="spellEnd"/>
             <w:r>
@@ -3777,15 +3783,7 @@
                 <w:szCs w:val="24"/>
                 <w:lang w:val="en-US"/>
               </w:rPr>
-              <w:t>work</w:t>
-            </w:r>
-            <w:r>
-              <w:rPr>
-                <w:rFonts w:ascii="Times New Roman" w:hAnsi="Times New Roman" w:cs="Times New Roman"/>
-                <w:szCs w:val="24"/>
-                <w:lang w:val="en-US"/>
-              </w:rPr>
-              <w:t>_post</w:t>
+              <w:t>work_post</w:t>
             </w:r>
             <w:proofErr w:type="spellEnd"/>
             <w:r>
@@ -4357,8 +4355,6 @@
         </w:rPr>
         <w:t xml:space="preserve">               </w:t>
       </w:r>
-      <w:bookmarkStart w:id="0" w:name="_GoBack"/>
-      <w:bookmarkEnd w:id="0"/>
       <w:r>
         <w:rPr>
           <w:rFonts w:ascii="Times New Roman" w:hAnsi="Times New Roman" w:cs="Times New Roman"/>
@@ -4408,10 +4404,36 @@
           <w:rFonts w:ascii="Times New Roman" w:hAnsi="Times New Roman" w:cs="Times New Roman"/>
           <w:sz w:val="24"/>
           <w:szCs w:val="24"/>
-          <w:lang w:val="en-US"/>
+        </w:rPr>
+        <w:t xml:space="preserve">Средне профессиональное образование получаю </w:t>
+      </w:r>
+      <w:bookmarkStart w:id="0" w:name="_GoBack"/>
+      <w:bookmarkEnd w:id="0"/>
+      <w:r>
+        <w:rPr>
+          <w:rFonts w:ascii="Times New Roman" w:hAnsi="Times New Roman" w:cs="Times New Roman"/>
+          <w:sz w:val="24"/>
+          <w:szCs w:val="24"/>
         </w:rPr>
         <w:t>{</w:t>
       </w:r>
+      <w:r>
+        <w:rPr>
+          <w:rFonts w:ascii="Times New Roman" w:hAnsi="Times New Roman" w:cs="Times New Roman"/>
+          <w:sz w:val="24"/>
+          <w:szCs w:val="24"/>
+          <w:lang w:val="en-US"/>
+        </w:rPr>
+        <w:t>education</w:t>
+      </w:r>
+      <w:r>
+        <w:rPr>
+          <w:rFonts w:ascii="Times New Roman" w:hAnsi="Times New Roman" w:cs="Times New Roman"/>
+          <w:sz w:val="24"/>
+          <w:szCs w:val="24"/>
+        </w:rPr>
+        <w:t>_</w:t>
+      </w:r>
       <w:proofErr w:type="spellStart"/>
       <w:r>
         <w:rPr>
@@ -4420,7 +4442,7 @@
           <w:szCs w:val="24"/>
           <w:lang w:val="en-US"/>
         </w:rPr>
-        <w:t>education_spo</w:t>
+        <w:t>spo</w:t>
       </w:r>
       <w:proofErr w:type="spellEnd"/>
       <w:r>
@@ -4428,7 +4450,6 @@
           <w:rFonts w:ascii="Times New Roman" w:hAnsi="Times New Roman" w:cs="Times New Roman"/>
           <w:sz w:val="24"/>
           <w:szCs w:val="24"/>
-          <w:lang w:val="en-US"/>
         </w:rPr>
         <w:t>}</w:t>
       </w:r>
@@ -4851,7 +4872,6 @@
           <w:rFonts w:ascii="Times New Roman" w:hAnsi="Times New Roman" w:cs="Times New Roman"/>
           <w:sz w:val="24"/>
           <w:szCs w:val="24"/>
-          <w:lang w:val="en-US"/>
         </w:rPr>
       </w:pPr>
       <w:r>
@@ -4937,7 +4957,6 @@
           <w:rFonts w:ascii="Times New Roman" w:hAnsi="Times New Roman" w:cs="Times New Roman"/>
           <w:sz w:val="24"/>
           <w:szCs w:val="24"/>
-          <w:lang w:val="en-US"/>
         </w:rPr>
       </w:pPr>
       <w:r>

</xml_diff>